<commit_message>
Add appendix for analysis, sample load and unload
</commit_message>
<xml_diff>
--- a/docs/GDS Remote Control.docx
+++ b/docs/GDS Remote Control.docx
@@ -36,6 +36,121 @@
       </w:pPr>
       <w:r>
         <w:lastRenderedPageBreak/>
+        <w:t>Calculation Jobs Active</w:t>
+      </w:r>
+    </w:p>
+    <w:p>
+      <w:pPr>
+        <w:tabs>
+          <w:tab w:val="left" w:pos="7890"/>
+        </w:tabs>
+      </w:pPr>
+      <w:r>
+        <w:t xml:space="preserve">This returns the </w:t>
+      </w:r>
+      <w:r>
+        <w:t>true if the software has background calculation jobs running</w:t>
+      </w:r>
+      <w:r>
+        <w:t>.</w:t>
+      </w:r>
+    </w:p>
+    <w:p>
+      <w:pPr>
+        <w:pStyle w:val="Heading2"/>
+      </w:pPr>
+      <w:r>
+        <w:t>Syntax</w:t>
+      </w:r>
+    </w:p>
+    <w:p>
+      <w:pPr>
+        <w:pStyle w:val="NoSpacing"/>
+      </w:pPr>
+      <w:r>
+        <w:t>&lt;</w:t>
+      </w:r>
+      <w:proofErr w:type="spellStart"/>
+      <w:r>
+        <w:t>CalculationJobsActive</w:t>
+      </w:r>
+      <w:proofErr w:type="spellEnd"/>
+      <w:r>
+        <w:t xml:space="preserve"> </w:t>
+      </w:r>
+      <w:r>
+        <w:t>/&gt;</w:t>
+      </w:r>
+    </w:p>
+    <w:p>
+      <w:pPr>
+        <w:pStyle w:val="Heading2"/>
+      </w:pPr>
+      <w:r>
+        <w:t>Reply</w:t>
+      </w:r>
+    </w:p>
+    <w:p>
+      <w:pPr>
+        <w:pStyle w:val="NoSpacing"/>
+      </w:pPr>
+      <w:r>
+        <w:t>&lt;</w:t>
+      </w:r>
+      <w:proofErr w:type="spellStart"/>
+      <w:r>
+        <w:t>Calculation</w:t>
+      </w:r>
+      <w:bookmarkStart w:id="0" w:name="_GoBack"/>
+      <w:bookmarkEnd w:id="0"/>
+      <w:r>
+        <w:t>JobsActive</w:t>
+      </w:r>
+      <w:proofErr w:type="spellEnd"/>
+      <w:r>
+        <w:t xml:space="preserve"> </w:t>
+      </w:r>
+      <w:r>
+        <w:t>Value=”</w:t>
+      </w:r>
+      <w:r>
+        <w:t>true</w:t>
+      </w:r>
+      <w:r>
+        <w:t>”/&gt;</w:t>
+      </w:r>
+    </w:p>
+    <w:p>
+      <w:pPr>
+        <w:pStyle w:val="Heading2"/>
+      </w:pPr>
+      <w:r>
+        <w:t>Possible Error Codes</w:t>
+      </w:r>
+    </w:p>
+    <w:p>
+      <w:pPr>
+        <w:pStyle w:val="NoSpacing"/>
+      </w:pPr>
+      <w:r>
+        <w:t xml:space="preserve">6 </w:t>
+      </w:r>
+      <w:r>
+        <w:t>–</w:t>
+      </w:r>
+      <w:r>
+        <w:t xml:space="preserve"> E</w:t>
+      </w:r>
+      <w:r>
+        <w:t>xception</w:t>
+      </w:r>
+    </w:p>
+    <w:p>
+      <w:pPr>
+        <w:pStyle w:val="Heading1"/>
+      </w:pPr>
+      <w:r>
+        <w:lastRenderedPageBreak/>
         <w:t>CDP Method</w:t>
       </w:r>
     </w:p>
@@ -236,13 +351,8 @@
         <w:t>ErrorMessage</w:t>
       </w:r>
       <w:proofErr w:type="spellEnd"/>
-      <w:proofErr w:type="gramStart"/>
-      <w:r>
-        <w:t>=”Success</w:t>
-      </w:r>
-      <w:proofErr w:type="gramEnd"/>
-      <w:r>
-        <w:t>”&gt;</w:t>
+      <w:r>
+        <w:t>=”Success”&gt;</w:t>
       </w:r>
     </w:p>
     <w:p>
@@ -408,15 +518,7 @@
       </w:r>
       <w:proofErr w:type="spellEnd"/>
       <w:r>
-        <w:t xml:space="preserve"> Label="Elements </w:t>
-      </w:r>
-      <w:proofErr w:type="gramStart"/>
-      <w:r>
-        <w:t>To</w:t>
-      </w:r>
-      <w:proofErr w:type="gramEnd"/>
-      <w:r>
-        <w:t xml:space="preserve"> Quantify"&gt;C Al Cr Fe Ni Cu Zn Sn&lt;/</w:t>
+        <w:t xml:space="preserve"> Label="Elements To Quantify"&gt;C Al Cr Fe Ni Cu Zn Sn&lt;/</w:t>
       </w:r>
       <w:proofErr w:type="spellStart"/>
       <w:r>
@@ -672,15 +774,7 @@
       </w:r>
       <w:proofErr w:type="spellEnd"/>
       <w:r>
-        <w:t xml:space="preserve"> Label="Calculation"&gt;</w:t>
-      </w:r>
-      <w:proofErr w:type="gramStart"/>
-      <w:r>
-        <w:t>CoatingWeight(</w:t>
-      </w:r>
-      <w:proofErr w:type="gramEnd"/>
-      <w:r>
-        <w:t>Zn[..])&lt;/CalculationExpression&gt;</w:t>
+        <w:t xml:space="preserve"> Label="Calculation"&gt;CoatingWeight(Zn[..])&lt;/CalculationExpression&gt;</w:t>
       </w:r>
     </w:p>
     <w:p>
@@ -809,6 +903,7 @@
         <w:pStyle w:val="NoSpacing"/>
       </w:pPr>
       <w:r>
+        <w:lastRenderedPageBreak/>
         <w:t xml:space="preserve">        &lt;Description Label="Description"&gt;&lt;/Description&gt;</w:t>
       </w:r>
     </w:p>
@@ -817,7 +912,6 @@
         <w:pStyle w:val="NoSpacing"/>
       </w:pPr>
       <w:r>
-        <w:lastRenderedPageBreak/>
         <w:t xml:space="preserve">        &lt;</w:t>
       </w:r>
       <w:proofErr w:type="spellStart"/>
@@ -1719,13 +1813,8 @@
         <w:t>ErrorMessage</w:t>
       </w:r>
       <w:proofErr w:type="spellEnd"/>
-      <w:proofErr w:type="gramStart"/>
-      <w:r>
-        <w:t>=”Success</w:t>
-      </w:r>
-      <w:proofErr w:type="gramEnd"/>
-      <w:r>
-        <w:t>”&gt;</w:t>
+      <w:r>
+        <w:t>=”Success”&gt;</w:t>
       </w:r>
     </w:p>
     <w:p>
@@ -2008,15 +2097,7 @@
       </w:r>
       <w:proofErr w:type="spellEnd"/>
       <w:r>
-        <w:t xml:space="preserve"> Name</w:t>
-      </w:r>
-      <w:proofErr w:type="gramStart"/>
-      <w:r>
-        <w:t>=”…</w:t>
-      </w:r>
-      <w:proofErr w:type="gramEnd"/>
-      <w:r>
-        <w:t>”</w:t>
+        <w:t xml:space="preserve"> Name=”…”</w:t>
       </w:r>
       <w:r>
         <w:t>/&gt;</w:t>
@@ -2067,13 +2148,8 @@
         <w:t>ErrorMessage</w:t>
       </w:r>
       <w:proofErr w:type="spellEnd"/>
-      <w:proofErr w:type="gramStart"/>
-      <w:r>
-        <w:t>=”Success</w:t>
-      </w:r>
-      <w:proofErr w:type="gramEnd"/>
-      <w:r>
-        <w:t>”&gt;</w:t>
+      <w:r>
+        <w:t>=”Success”&gt;</w:t>
       </w:r>
     </w:p>
     <w:p>
@@ -2150,6 +2226,109 @@
       <w:r>
         <w:br w:type="page"/>
       </w:r>
+    </w:p>
+    <w:p>
+      <w:pPr>
+        <w:pStyle w:val="Heading1"/>
+      </w:pPr>
+      <w:r>
+        <w:lastRenderedPageBreak/>
+        <w:t>Last Conditioner</w:t>
+      </w:r>
+    </w:p>
+    <w:p>
+      <w:pPr>
+        <w:tabs>
+          <w:tab w:val="left" w:pos="7890"/>
+        </w:tabs>
+      </w:pPr>
+      <w:r>
+        <w:t>This returns the date and time of the last successful conditioner calculation</w:t>
+      </w:r>
+      <w:r>
+        <w:t>.</w:t>
+      </w:r>
+    </w:p>
+    <w:p>
+      <w:pPr>
+        <w:pStyle w:val="Heading2"/>
+      </w:pPr>
+      <w:r>
+        <w:t>Syntax</w:t>
+      </w:r>
+    </w:p>
+    <w:p>
+      <w:pPr>
+        <w:pStyle w:val="NoSpacing"/>
+      </w:pPr>
+      <w:r>
+        <w:t>&lt;</w:t>
+      </w:r>
+      <w:proofErr w:type="spellStart"/>
+      <w:r>
+        <w:t>LastConditioner</w:t>
+      </w:r>
+      <w:proofErr w:type="spellEnd"/>
+      <w:r>
+        <w:t xml:space="preserve"> </w:t>
+      </w:r>
+      <w:r>
+        <w:t>/&gt;</w:t>
+      </w:r>
+    </w:p>
+    <w:p>
+      <w:pPr>
+        <w:pStyle w:val="Heading2"/>
+      </w:pPr>
+      <w:r>
+        <w:t>Reply</w:t>
+      </w:r>
+    </w:p>
+    <w:p>
+      <w:pPr>
+        <w:pStyle w:val="NoSpacing"/>
+      </w:pPr>
+      <w:r>
+        <w:t>&lt;</w:t>
+      </w:r>
+      <w:proofErr w:type="spellStart"/>
+      <w:r>
+        <w:t>LastConditioner</w:t>
+      </w:r>
+      <w:proofErr w:type="spellEnd"/>
+      <w:r>
+        <w:t xml:space="preserve"> Value=”06/27/2019 15:23:35”/&gt;</w:t>
+      </w:r>
+    </w:p>
+    <w:p>
+      <w:pPr>
+        <w:pStyle w:val="Heading2"/>
+      </w:pPr>
+      <w:r>
+        <w:t>Possible Error Codes</w:t>
+      </w:r>
+    </w:p>
+    <w:p>
+      <w:pPr>
+        <w:pStyle w:val="NoSpacing"/>
+      </w:pPr>
+      <w:r>
+        <w:t xml:space="preserve">6 </w:t>
+      </w:r>
+      <w:r>
+        <w:t>–</w:t>
+      </w:r>
+      <w:r>
+        <w:t xml:space="preserve"> E</w:t>
+      </w:r>
+      <w:r>
+        <w:t>xception</w:t>
+      </w:r>
+    </w:p>
+    <w:p>
+      <w:pPr>
+        <w:pStyle w:val="NoSpacing"/>
+      </w:pPr>
     </w:p>
     <w:p>
       <w:pPr>
@@ -2339,13 +2518,8 @@
         <w:t>ErrorMessage</w:t>
       </w:r>
       <w:proofErr w:type="spellEnd"/>
-      <w:proofErr w:type="gramStart"/>
-      <w:r>
-        <w:t>=”Success</w:t>
-      </w:r>
-      <w:proofErr w:type="gramEnd"/>
-      <w:r>
-        <w:t>”&gt;</w:t>
+      <w:r>
+        <w:t>=”Success”&gt;</w:t>
       </w:r>
     </w:p>
     <w:p>
@@ -2685,13 +2859,8 @@
         <w:t>ErrorMessage</w:t>
       </w:r>
       <w:proofErr w:type="spellEnd"/>
-      <w:proofErr w:type="gramStart"/>
-      <w:r>
-        <w:t>=”Success</w:t>
-      </w:r>
-      <w:proofErr w:type="gramEnd"/>
-      <w:r>
-        <w:t>”&gt;</w:t>
+      <w:r>
+        <w:t>=”Success”&gt;</w:t>
       </w:r>
     </w:p>
     <w:p>
@@ -2956,15 +3125,7 @@
       </w:r>
       <w:proofErr w:type="spellEnd"/>
       <w:r>
-        <w:t xml:space="preserve"> Name</w:t>
-      </w:r>
-      <w:proofErr w:type="gramStart"/>
-      <w:r>
-        <w:t>=”…</w:t>
-      </w:r>
-      <w:proofErr w:type="gramEnd"/>
-      <w:r>
-        <w:t>”</w:t>
+        <w:t xml:space="preserve"> Name=”…”</w:t>
       </w:r>
       <w:r>
         <w:t>/&gt;</w:t>
@@ -3015,13 +3176,8 @@
         <w:t>ErrorMessage</w:t>
       </w:r>
       <w:proofErr w:type="spellEnd"/>
-      <w:proofErr w:type="gramStart"/>
-      <w:r>
-        <w:t>=”Success</w:t>
-      </w:r>
-      <w:proofErr w:type="gramEnd"/>
-      <w:r>
-        <w:t>”&gt;</w:t>
+      <w:r>
+        <w:t>=”Success”&gt;</w:t>
       </w:r>
     </w:p>
     <w:p>
@@ -3219,13 +3375,8 @@
         <w:t>MethodKey</w:t>
       </w:r>
       <w:proofErr w:type="spellEnd"/>
-      <w:proofErr w:type="gramStart"/>
-      <w:r>
-        <w:t>=”…</w:t>
-      </w:r>
-      <w:proofErr w:type="gramEnd"/>
-      <w:r>
-        <w:t>”</w:t>
+      <w:r>
+        <w:t>=”…”</w:t>
       </w:r>
       <w:r>
         <w:t xml:space="preserve"> Usage=”…”</w:t>
@@ -3307,13 +3458,8 @@
         <w:t>MethodName</w:t>
       </w:r>
       <w:proofErr w:type="spellEnd"/>
-      <w:proofErr w:type="gramStart"/>
-      <w:r>
-        <w:t>=”…</w:t>
-      </w:r>
-      <w:proofErr w:type="gramEnd"/>
-      <w:r>
-        <w:t>”</w:t>
+      <w:r>
+        <w:t>=”…”</w:t>
       </w:r>
       <w:r>
         <w:t>&gt;</w:t>
@@ -3408,13 +3554,8 @@
         <w:t>ErrorMessage</w:t>
       </w:r>
       <w:proofErr w:type="spellEnd"/>
-      <w:proofErr w:type="gramStart"/>
-      <w:r>
-        <w:t>=”Success</w:t>
-      </w:r>
-      <w:proofErr w:type="gramEnd"/>
-      <w:r>
-        <w:t>”</w:t>
+      <w:r>
+        <w:t>=”Success”</w:t>
       </w:r>
       <w:r>
         <w:t>&gt;</w:t>
@@ -3671,13 +3812,8 @@
         <w:t>ErrorMessage</w:t>
       </w:r>
       <w:proofErr w:type="spellEnd"/>
-      <w:proofErr w:type="gramStart"/>
-      <w:r>
-        <w:t>=”Success</w:t>
-      </w:r>
-      <w:proofErr w:type="gramEnd"/>
-      <w:r>
-        <w:t>”</w:t>
+      <w:r>
+        <w:t>=”Success”</w:t>
       </w:r>
       <w:r>
         <w:t>&gt;</w:t>
@@ -3840,15 +3976,7 @@
       </w:r>
       <w:proofErr w:type="spellEnd"/>
       <w:r>
-        <w:t xml:space="preserve"> Manufacturer</w:t>
-      </w:r>
-      <w:proofErr w:type="gramStart"/>
-      <w:r>
-        <w:t>=”…</w:t>
-      </w:r>
-      <w:proofErr w:type="gramEnd"/>
-      <w:r>
-        <w:t>”</w:t>
+        <w:t xml:space="preserve"> Manufacturer=”…”</w:t>
       </w:r>
       <w:r>
         <w:t>/&gt;</w:t>
@@ -3890,13 +4018,8 @@
         <w:t>ErrorMessage</w:t>
       </w:r>
       <w:proofErr w:type="spellEnd"/>
-      <w:proofErr w:type="gramStart"/>
-      <w:r>
-        <w:t>=”Success</w:t>
-      </w:r>
-      <w:proofErr w:type="gramEnd"/>
-      <w:r>
-        <w:t>”</w:t>
+      <w:r>
+        <w:t>=”Success”</w:t>
       </w:r>
       <w:r>
         <w:t>&gt;</w:t>
@@ -4213,18 +4336,10 @@
       </w:r>
       <w:proofErr w:type="spellEnd"/>
       <w:r>
-        <w:t xml:space="preserve"> Key</w:t>
-      </w:r>
-      <w:proofErr w:type="gramStart"/>
-      <w:r>
-        <w:t>=”</w:t>
-      </w:r>
-      <w:r>
-        <w:t>Sample</w:t>
-      </w:r>
-      <w:proofErr w:type="gramEnd"/>
-      <w:r>
-        <w:t xml:space="preserve"> Load State</w:t>
+        <w:t xml:space="preserve"> Key=”</w:t>
+      </w:r>
+      <w:r>
+        <w:t>Sample Load State</w:t>
       </w:r>
       <w:r>
         <w:t>” Value=”…”/&gt;</w:t>
@@ -4595,13 +4710,7 @@
               <w:pStyle w:val="NoSpacing"/>
             </w:pPr>
             <w:r>
-              <w:t xml:space="preserve">Clamping sample to lamp with reamer assembly at </w:t>
-            </w:r>
-            <w:r>
-              <w:t>high</w:t>
-            </w:r>
-            <w:r>
-              <w:t xml:space="preserve"> pressure.</w:t>
+              <w:t>Clamping sample to lamp with reamer assembly at high pressure.</w:t>
             </w:r>
           </w:p>
         </w:tc>
@@ -4800,12 +4909,7 @@
               <w:pStyle w:val="NoSpacing"/>
             </w:pPr>
             <w:r>
-              <w:t>Operator intervened in load or unload of sample by manually stopping wi</w:t>
-            </w:r>
-            <w:bookmarkStart w:id="0" w:name="_GoBack"/>
-            <w:bookmarkEnd w:id="0"/>
-            <w:r>
-              <w:t>th abort button.</w:t>
+              <w:t>Operator intervened in load or unload of sample by manually stopping with abort button.</w:t>
             </w:r>
           </w:p>
         </w:tc>
@@ -4971,15 +5075,7 @@
       </w:r>
       <w:proofErr w:type="spellEnd"/>
       <w:r>
-        <w:t xml:space="preserve"> Operator</w:t>
-      </w:r>
-      <w:proofErr w:type="gramStart"/>
-      <w:r>
-        <w:t>=”User</w:t>
-      </w:r>
-      <w:proofErr w:type="gramEnd"/>
-      <w:r>
-        <w:t>”/</w:t>
+        <w:t xml:space="preserve"> Operator=”User”/</w:t>
       </w:r>
       <w:r>
         <w:t>&gt;</w:t>
@@ -5026,13 +5122,8 @@
         <w:t>ErrorMessage</w:t>
       </w:r>
       <w:proofErr w:type="spellEnd"/>
-      <w:proofErr w:type="gramStart"/>
-      <w:r>
-        <w:t>=”Success</w:t>
-      </w:r>
-      <w:proofErr w:type="gramEnd"/>
-      <w:r>
-        <w:t>”</w:t>
+      <w:r>
+        <w:t>=”Success”</w:t>
       </w:r>
       <w:r>
         <w:t>&gt;</w:t>
@@ -5379,18 +5470,13 @@
         <w:pStyle w:val="NoSpacing"/>
       </w:pPr>
       <w:r>
-        <w:t xml:space="preserve">    &lt;Field Id</w:t>
-      </w:r>
-      <w:proofErr w:type="gramStart"/>
-      <w:r>
-        <w:t>=”</w:t>
+        <w:t xml:space="preserve">    &lt;Field Id=”</w:t>
       </w:r>
       <w:proofErr w:type="spellStart"/>
       <w:r>
         <w:t>SampleType</w:t>
       </w:r>
       <w:proofErr w:type="spellEnd"/>
-      <w:proofErr w:type="gramEnd"/>
       <w:r>
         <w:t>”&gt;&lt;/Field&gt;</w:t>
       </w:r>
@@ -5400,50 +5486,29 @@
         <w:pStyle w:val="NoSpacing"/>
       </w:pPr>
       <w:r>
-        <w:t xml:space="preserve">    &lt;Field Id</w:t>
-      </w:r>
-      <w:proofErr w:type="gramStart"/>
-      <w:r>
-        <w:t>=”Name</w:t>
-      </w:r>
-      <w:proofErr w:type="gramEnd"/>
-      <w:r>
-        <w:t>”&gt;&lt;/Field&gt;</w:t>
-      </w:r>
-    </w:p>
-    <w:p>
-      <w:pPr>
-        <w:pStyle w:val="NoSpacing"/>
-      </w:pPr>
-      <w:r>
-        <w:t xml:space="preserve">    &lt;Field Id</w:t>
-      </w:r>
-      <w:proofErr w:type="gramStart"/>
-      <w:r>
-        <w:t>=”Description</w:t>
-      </w:r>
-      <w:proofErr w:type="gramEnd"/>
-      <w:r>
-        <w:t>”&gt;&lt;/Field&gt;</w:t>
-      </w:r>
-    </w:p>
-    <w:p>
-      <w:pPr>
-        <w:pStyle w:val="NoSpacing"/>
-      </w:pPr>
-      <w:r>
-        <w:t xml:space="preserve">    &lt;Field Id</w:t>
-      </w:r>
-      <w:proofErr w:type="gramStart"/>
-      <w:r>
-        <w:t>=”</w:t>
+        <w:t xml:space="preserve">    &lt;Field Id=”Name”&gt;&lt;/Field&gt;</w:t>
+      </w:r>
+    </w:p>
+    <w:p>
+      <w:pPr>
+        <w:pStyle w:val="NoSpacing"/>
+      </w:pPr>
+      <w:r>
+        <w:t xml:space="preserve">    &lt;Field Id=”Description”&gt;&lt;/Field&gt;</w:t>
+      </w:r>
+    </w:p>
+    <w:p>
+      <w:pPr>
+        <w:pStyle w:val="NoSpacing"/>
+      </w:pPr>
+      <w:r>
+        <w:t xml:space="preserve">    &lt;Field Id=”</w:t>
       </w:r>
       <w:proofErr w:type="spellStart"/>
       <w:r>
         <w:t>CdpMethodKey</w:t>
       </w:r>
       <w:proofErr w:type="spellEnd"/>
-      <w:proofErr w:type="gramEnd"/>
       <w:r>
         <w:t>”&gt;0&lt;/Field&gt;</w:t>
       </w:r>
@@ -5453,18 +5518,13 @@
         <w:pStyle w:val="NoSpacing"/>
       </w:pPr>
       <w:r>
-        <w:t xml:space="preserve">    &lt;Field Id</w:t>
-      </w:r>
-      <w:proofErr w:type="gramStart"/>
-      <w:r>
-        <w:t>=”</w:t>
+        <w:t xml:space="preserve">    &lt;Field Id=”</w:t>
       </w:r>
       <w:proofErr w:type="spellStart"/>
       <w:r>
         <w:t>StandardKey</w:t>
       </w:r>
       <w:proofErr w:type="spellEnd"/>
-      <w:proofErr w:type="gramEnd"/>
       <w:r>
         <w:t>”&gt;0&lt;/Field&gt;</w:t>
       </w:r>
@@ -5482,18 +5542,13 @@
         <w:pStyle w:val="NoSpacing"/>
       </w:pPr>
       <w:r>
-        <w:t xml:space="preserve">    &lt;Field Id</w:t>
-      </w:r>
-      <w:proofErr w:type="gramStart"/>
-      <w:r>
-        <w:t>=”</w:t>
+        <w:t xml:space="preserve">    &lt;Field Id=”</w:t>
       </w:r>
       <w:proofErr w:type="spellStart"/>
       <w:r>
         <w:t>SetId</w:t>
       </w:r>
       <w:proofErr w:type="spellEnd"/>
-      <w:proofErr w:type="gramEnd"/>
       <w:r>
         <w:t>”&gt;Set 1&lt;/Field&gt;</w:t>
       </w:r>
@@ -5527,15 +5582,7 @@
         <w:pStyle w:val="NoSpacing"/>
       </w:pPr>
       <w:r>
-        <w:t xml:space="preserve">      &lt;Field Id</w:t>
-      </w:r>
-      <w:proofErr w:type="gramStart"/>
-      <w:r>
-        <w:t>=”Comments</w:t>
-      </w:r>
-      <w:proofErr w:type="gramEnd"/>
-      <w:r>
-        <w:t>”&gt;&lt;/Field&gt;</w:t>
+        <w:t xml:space="preserve">      &lt;Field Id=”Comments”&gt;&lt;/Field&gt;</w:t>
       </w:r>
     </w:p>
     <w:p>
@@ -5551,18 +5598,13 @@
         <w:pStyle w:val="NoSpacing"/>
       </w:pPr>
       <w:r>
-        <w:t xml:space="preserve">      &lt;Field Id</w:t>
-      </w:r>
-      <w:proofErr w:type="gramStart"/>
-      <w:r>
-        <w:t>=”</w:t>
+        <w:t xml:space="preserve">      &lt;Field Id=”</w:t>
       </w:r>
       <w:proofErr w:type="spellStart"/>
       <w:r>
         <w:t>RepId</w:t>
       </w:r>
       <w:proofErr w:type="spellEnd"/>
-      <w:proofErr w:type="gramEnd"/>
       <w:r>
         <w:t>”&gt;Rep 1&lt;/Field&gt;</w:t>
       </w:r>
@@ -5588,15 +5630,7 @@
         <w:pStyle w:val="NoSpacing"/>
       </w:pPr>
       <w:r>
-        <w:t xml:space="preserve">      &lt;Field Id</w:t>
-      </w:r>
-      <w:proofErr w:type="gramStart"/>
-      <w:r>
-        <w:t>=”Comments</w:t>
-      </w:r>
-      <w:proofErr w:type="gramEnd"/>
-      <w:r>
-        <w:t>”&gt;&lt;/Field&gt;</w:t>
+        <w:t xml:space="preserve">      &lt;Field Id=”Comments”&gt;&lt;/Field&gt;</w:t>
       </w:r>
     </w:p>
     <w:p>
@@ -5612,18 +5646,13 @@
         <w:pStyle w:val="NoSpacing"/>
       </w:pPr>
       <w:r>
-        <w:t xml:space="preserve">      &lt;Field Id</w:t>
-      </w:r>
-      <w:proofErr w:type="gramStart"/>
-      <w:r>
-        <w:t>=”</w:t>
+        <w:t xml:space="preserve">      &lt;Field Id=”</w:t>
       </w:r>
       <w:proofErr w:type="spellStart"/>
       <w:r>
         <w:t>RepId</w:t>
       </w:r>
       <w:proofErr w:type="spellEnd"/>
-      <w:proofErr w:type="gramEnd"/>
       <w:r>
         <w:t>”&gt;Rep 2&lt;/Field&gt;</w:t>
       </w:r>
@@ -5669,504 +5698,6 @@
       <w:pPr>
         <w:pStyle w:val="NoSpacing"/>
       </w:pPr>
-    </w:p>
-    <w:p>
-      <w:pPr>
-        <w:pStyle w:val="Heading1"/>
-      </w:pPr>
-      <w:r>
-        <w:lastRenderedPageBreak/>
-        <w:t>Condition</w:t>
-      </w:r>
-    </w:p>
-    <w:p>
-      <w:r>
-        <w:t>This command performs a conditioning operation for the specified sample set</w:t>
-      </w:r>
-      <w:r>
-        <w:t>.</w:t>
-      </w:r>
-    </w:p>
-    <w:p>
-      <w:pPr>
-        <w:pStyle w:val="Heading2"/>
-      </w:pPr>
-      <w:r>
-        <w:t>Parameters</w:t>
-      </w:r>
-    </w:p>
-    <w:p>
-      <w:proofErr w:type="spellStart"/>
-      <w:r>
-        <w:rPr>
-          <w:b/>
-        </w:rPr>
-        <w:t>SetKey</w:t>
-      </w:r>
-      <w:proofErr w:type="spellEnd"/>
-      <w:r>
-        <w:t xml:space="preserve">: </w:t>
-      </w:r>
-      <w:r>
-        <w:t xml:space="preserve">The unique key that identifies the specific </w:t>
-      </w:r>
-      <w:r>
-        <w:t>sample set of interest</w:t>
-      </w:r>
-      <w:r>
-        <w:t>.</w:t>
-      </w:r>
-    </w:p>
-    <w:p>
-      <w:pPr>
-        <w:pStyle w:val="Heading2"/>
-      </w:pPr>
-      <w:r>
-        <w:t>Syntax</w:t>
-      </w:r>
-    </w:p>
-    <w:p>
-      <w:pPr>
-        <w:pStyle w:val="NoSpacing"/>
-      </w:pPr>
-      <w:r>
-        <w:t xml:space="preserve">&lt;Condition </w:t>
-      </w:r>
-      <w:proofErr w:type="spellStart"/>
-      <w:r>
-        <w:t>SetKey</w:t>
-      </w:r>
-      <w:proofErr w:type="spellEnd"/>
-      <w:proofErr w:type="gramStart"/>
-      <w:r>
-        <w:t>=”…</w:t>
-      </w:r>
-      <w:proofErr w:type="gramEnd"/>
-      <w:r>
-        <w:t>”/</w:t>
-      </w:r>
-      <w:r>
-        <w:t>&gt;</w:t>
-      </w:r>
-    </w:p>
-    <w:p>
-      <w:pPr>
-        <w:pStyle w:val="NoSpacing"/>
-      </w:pPr>
-    </w:p>
-    <w:p>
-      <w:pPr>
-        <w:pStyle w:val="Heading2"/>
-      </w:pPr>
-      <w:r>
-        <w:t>Reply</w:t>
-      </w:r>
-    </w:p>
-    <w:p>
-      <w:pPr>
-        <w:pStyle w:val="NoSpacing"/>
-      </w:pPr>
-      <w:r>
-        <w:t>&lt;Condition</w:t>
-      </w:r>
-      <w:r>
-        <w:t xml:space="preserve"> </w:t>
-      </w:r>
-      <w:proofErr w:type="spellStart"/>
-      <w:r>
-        <w:t>ErrorCode</w:t>
-      </w:r>
-      <w:proofErr w:type="spellEnd"/>
-      <w:r>
-        <w:t xml:space="preserve">=”0” </w:t>
-      </w:r>
-      <w:proofErr w:type="spellStart"/>
-      <w:r>
-        <w:t>ErrorMessage</w:t>
-      </w:r>
-      <w:proofErr w:type="spellEnd"/>
-      <w:proofErr w:type="gramStart"/>
-      <w:r>
-        <w:t>=”Success</w:t>
-      </w:r>
-      <w:proofErr w:type="gramEnd"/>
-      <w:r>
-        <w:t>”/</w:t>
-      </w:r>
-      <w:r>
-        <w:t>&gt;</w:t>
-      </w:r>
-    </w:p>
-    <w:p>
-      <w:pPr>
-        <w:pStyle w:val="Heading2"/>
-      </w:pPr>
-      <w:r>
-        <w:t>Possible Error Codes</w:t>
-      </w:r>
-    </w:p>
-    <w:p>
-      <w:pPr>
-        <w:pStyle w:val="NoSpacing"/>
-      </w:pPr>
-      <w:r>
-        <w:t xml:space="preserve">6 </w:t>
-      </w:r>
-      <w:r>
-        <w:t>–</w:t>
-      </w:r>
-      <w:r>
-        <w:t xml:space="preserve"> E</w:t>
-      </w:r>
-      <w:r>
-        <w:t>xception</w:t>
-      </w:r>
-    </w:p>
-    <w:p>
-      <w:pPr>
-        <w:pStyle w:val="NoSpacing"/>
-      </w:pPr>
-      <w:r>
-        <w:t xml:space="preserve">11 – </w:t>
-      </w:r>
-      <w:proofErr w:type="spellStart"/>
-      <w:r>
-        <w:t>RequestedItemNotFound</w:t>
-      </w:r>
-      <w:proofErr w:type="spellEnd"/>
-    </w:p>
-    <w:p>
-      <w:pPr>
-        <w:pStyle w:val="NoSpacing"/>
-      </w:pPr>
-      <w:r>
-        <w:t xml:space="preserve">12 - </w:t>
-      </w:r>
-      <w:proofErr w:type="spellStart"/>
-      <w:r>
-        <w:t>GeneralError</w:t>
-      </w:r>
-      <w:proofErr w:type="spellEnd"/>
-    </w:p>
-    <w:p>
-      <w:pPr>
-        <w:pStyle w:val="Heading1"/>
-      </w:pPr>
-      <w:r>
-        <w:lastRenderedPageBreak/>
-        <w:t>Drift</w:t>
-      </w:r>
-    </w:p>
-    <w:p>
-      <w:r>
-        <w:t>This command performs a drift operation for the specified method on the specified sets</w:t>
-      </w:r>
-      <w:r>
-        <w:t>.</w:t>
-      </w:r>
-    </w:p>
-    <w:p>
-      <w:pPr>
-        <w:pStyle w:val="Heading2"/>
-      </w:pPr>
-      <w:r>
-        <w:t>Parameters</w:t>
-      </w:r>
-    </w:p>
-    <w:p>
-      <w:proofErr w:type="spellStart"/>
-      <w:r>
-        <w:rPr>
-          <w:b/>
-        </w:rPr>
-        <w:t>Method</w:t>
-      </w:r>
-      <w:r>
-        <w:rPr>
-          <w:b/>
-        </w:rPr>
-        <w:t>Key</w:t>
-      </w:r>
-      <w:proofErr w:type="spellEnd"/>
-      <w:r>
-        <w:t xml:space="preserve">: </w:t>
-      </w:r>
-      <w:r>
-        <w:t xml:space="preserve">The unique key that identifies the specific </w:t>
-      </w:r>
-      <w:r>
-        <w:t>method of interest</w:t>
-      </w:r>
-      <w:r>
-        <w:t>.</w:t>
-      </w:r>
-      <w:r>
-        <w:t xml:space="preserve"> This parameter can be replaced with the name of method in a parameter called </w:t>
-      </w:r>
-      <w:proofErr w:type="spellStart"/>
-      <w:r>
-        <w:t>MethodName</w:t>
-      </w:r>
-      <w:proofErr w:type="spellEnd"/>
-      <w:r>
-        <w:t>.</w:t>
-      </w:r>
-    </w:p>
-    <w:p>
-      <w:pPr>
-        <w:pStyle w:val="Heading2"/>
-      </w:pPr>
-      <w:r>
-        <w:t>Syntax</w:t>
-      </w:r>
-    </w:p>
-    <w:p>
-      <w:pPr>
-        <w:pStyle w:val="NoSpacing"/>
-      </w:pPr>
-      <w:r>
-        <w:t xml:space="preserve">&lt;Drift </w:t>
-      </w:r>
-      <w:proofErr w:type="spellStart"/>
-      <w:r>
-        <w:t>MethodKey</w:t>
-      </w:r>
-      <w:proofErr w:type="spellEnd"/>
-      <w:proofErr w:type="gramStart"/>
-      <w:r>
-        <w:t>=”…</w:t>
-      </w:r>
-      <w:proofErr w:type="gramEnd"/>
-      <w:r>
-        <w:t>”</w:t>
-      </w:r>
-      <w:r>
-        <w:t>&gt;</w:t>
-      </w:r>
-    </w:p>
-    <w:p>
-      <w:pPr>
-        <w:pStyle w:val="NoSpacing"/>
-      </w:pPr>
-      <w:r>
-        <w:t xml:space="preserve">   &lt;Sets&gt;</w:t>
-      </w:r>
-    </w:p>
-    <w:p>
-      <w:pPr>
-        <w:pStyle w:val="NoSpacing"/>
-      </w:pPr>
-      <w:r>
-        <w:t xml:space="preserve">      &lt;Set Key</w:t>
-      </w:r>
-      <w:proofErr w:type="gramStart"/>
-      <w:r>
-        <w:t>=”…</w:t>
-      </w:r>
-      <w:proofErr w:type="gramEnd"/>
-      <w:r>
-        <w:t>” /&gt;</w:t>
-      </w:r>
-    </w:p>
-    <w:p>
-      <w:pPr>
-        <w:pStyle w:val="NoSpacing"/>
-      </w:pPr>
-      <w:r>
-        <w:t xml:space="preserve">      …</w:t>
-      </w:r>
-    </w:p>
-    <w:p>
-      <w:pPr>
-        <w:pStyle w:val="NoSpacing"/>
-      </w:pPr>
-      <w:r>
-        <w:t xml:space="preserve">   &lt;/Sets&gt;</w:t>
-      </w:r>
-    </w:p>
-    <w:p>
-      <w:pPr>
-        <w:pStyle w:val="NoSpacing"/>
-      </w:pPr>
-      <w:r>
-        <w:t>&lt;/Drift&gt;</w:t>
-      </w:r>
-    </w:p>
-    <w:p>
-      <w:pPr>
-        <w:pStyle w:val="NoSpacing"/>
-      </w:pPr>
-    </w:p>
-    <w:p>
-      <w:pPr>
-        <w:pStyle w:val="NoSpacing"/>
-      </w:pPr>
-      <w:r>
-        <w:t xml:space="preserve">&lt;Drift </w:t>
-      </w:r>
-      <w:proofErr w:type="spellStart"/>
-      <w:r>
-        <w:t>MethodName</w:t>
-      </w:r>
-      <w:proofErr w:type="spellEnd"/>
-      <w:proofErr w:type="gramStart"/>
-      <w:r>
-        <w:t>=”…</w:t>
-      </w:r>
-      <w:proofErr w:type="gramEnd"/>
-      <w:r>
-        <w:t>”</w:t>
-      </w:r>
-      <w:r>
-        <w:t>&gt;</w:t>
-      </w:r>
-    </w:p>
-    <w:p>
-      <w:pPr>
-        <w:pStyle w:val="NoSpacing"/>
-      </w:pPr>
-      <w:r>
-        <w:t xml:space="preserve">   &lt;Sets&gt;</w:t>
-      </w:r>
-    </w:p>
-    <w:p>
-      <w:pPr>
-        <w:pStyle w:val="NoSpacing"/>
-      </w:pPr>
-      <w:r>
-        <w:t xml:space="preserve">      &lt;Set Key</w:t>
-      </w:r>
-      <w:proofErr w:type="gramStart"/>
-      <w:r>
-        <w:t>=”…</w:t>
-      </w:r>
-      <w:proofErr w:type="gramEnd"/>
-      <w:r>
-        <w:t>” /&gt;</w:t>
-      </w:r>
-    </w:p>
-    <w:p>
-      <w:pPr>
-        <w:pStyle w:val="NoSpacing"/>
-      </w:pPr>
-      <w:r>
-        <w:t xml:space="preserve">      …</w:t>
-      </w:r>
-    </w:p>
-    <w:p>
-      <w:pPr>
-        <w:pStyle w:val="NoSpacing"/>
-      </w:pPr>
-      <w:r>
-        <w:t xml:space="preserve">   &lt;/Sets&gt;</w:t>
-      </w:r>
-    </w:p>
-    <w:p>
-      <w:pPr>
-        <w:pStyle w:val="NoSpacing"/>
-      </w:pPr>
-      <w:r>
-        <w:t>&lt;/Drift&gt;</w:t>
-      </w:r>
-    </w:p>
-    <w:p>
-      <w:pPr>
-        <w:pStyle w:val="NoSpacing"/>
-      </w:pPr>
-    </w:p>
-    <w:p>
-      <w:pPr>
-        <w:pStyle w:val="Heading2"/>
-      </w:pPr>
-      <w:r>
-        <w:t>Reply</w:t>
-      </w:r>
-    </w:p>
-    <w:p>
-      <w:pPr>
-        <w:pStyle w:val="NoSpacing"/>
-      </w:pPr>
-      <w:r>
-        <w:t>&lt;Drift</w:t>
-      </w:r>
-      <w:r>
-        <w:t xml:space="preserve"> </w:t>
-      </w:r>
-      <w:proofErr w:type="spellStart"/>
-      <w:r>
-        <w:t>ErrorCode</w:t>
-      </w:r>
-      <w:proofErr w:type="spellEnd"/>
-      <w:r>
-        <w:t xml:space="preserve">=”0” </w:t>
-      </w:r>
-      <w:proofErr w:type="spellStart"/>
-      <w:r>
-        <w:t>ErrorMessage</w:t>
-      </w:r>
-      <w:proofErr w:type="spellEnd"/>
-      <w:proofErr w:type="gramStart"/>
-      <w:r>
-        <w:t>=”Success</w:t>
-      </w:r>
-      <w:proofErr w:type="gramEnd"/>
-      <w:r>
-        <w:t>”/</w:t>
-      </w:r>
-      <w:r>
-        <w:t>&gt;</w:t>
-      </w:r>
-    </w:p>
-    <w:p>
-      <w:pPr>
-        <w:pStyle w:val="Heading2"/>
-      </w:pPr>
-      <w:r>
-        <w:t>Possible Error Codes</w:t>
-      </w:r>
-    </w:p>
-    <w:p>
-      <w:pPr>
-        <w:pStyle w:val="NoSpacing"/>
-      </w:pPr>
-      <w:r>
-        <w:t xml:space="preserve">6 </w:t>
-      </w:r>
-      <w:r>
-        <w:t>–</w:t>
-      </w:r>
-      <w:r>
-        <w:t xml:space="preserve"> E</w:t>
-      </w:r>
-      <w:r>
-        <w:t>xception</w:t>
-      </w:r>
-    </w:p>
-    <w:p>
-      <w:pPr>
-        <w:pStyle w:val="NoSpacing"/>
-      </w:pPr>
-      <w:r>
-        <w:t xml:space="preserve">11 – </w:t>
-      </w:r>
-      <w:proofErr w:type="spellStart"/>
-      <w:r>
-        <w:t>RequestedItemNotFound</w:t>
-      </w:r>
-      <w:proofErr w:type="spellEnd"/>
-    </w:p>
-    <w:p>
-      <w:pPr>
-        <w:pStyle w:val="NoSpacing"/>
-      </w:pPr>
-      <w:r>
-        <w:t xml:space="preserve">12 - </w:t>
-      </w:r>
-      <w:proofErr w:type="spellStart"/>
-      <w:r>
-        <w:t>GeneralError</w:t>
-      </w:r>
-      <w:proofErr w:type="spellEnd"/>
     </w:p>
     <w:p>
       <w:pPr>
@@ -6256,15 +5787,7 @@
       </w:r>
       <w:proofErr w:type="spellEnd"/>
       <w:r>
-        <w:t xml:space="preserve"> State</w:t>
-      </w:r>
-      <w:proofErr w:type="gramStart"/>
-      <w:r>
-        <w:t>=”ENABLED</w:t>
-      </w:r>
-      <w:proofErr w:type="gramEnd"/>
-      <w:r>
-        <w:t>”/</w:t>
+        <w:t xml:space="preserve"> State=”ENABLED”/</w:t>
       </w:r>
       <w:r>
         <w:t>&gt;</w:t>
@@ -6306,13 +5829,8 @@
         <w:t>ErrorMessage</w:t>
       </w:r>
       <w:proofErr w:type="spellEnd"/>
-      <w:proofErr w:type="gramStart"/>
-      <w:r>
-        <w:t>=”Success</w:t>
-      </w:r>
-      <w:proofErr w:type="gramEnd"/>
-      <w:r>
-        <w:t>”/&gt;</w:t>
+      <w:r>
+        <w:t>=”Success”/&gt;</w:t>
       </w:r>
     </w:p>
     <w:p>
@@ -6394,11 +5912,2064 @@
     </w:p>
     <w:p>
       <w:pPr>
-        <w:pStyle w:val="NoSpacing"/>
+        <w:rPr>
+          <w:rFonts w:ascii="Courier New" w:hAnsi="Courier New"/>
+        </w:rPr>
+      </w:pPr>
+    </w:p>
+    <w:p>
+      <w:pPr>
+        <w:pStyle w:val="Heading1"/>
+      </w:pPr>
+      <w:r>
+        <w:lastRenderedPageBreak/>
+        <w:t>Condition</w:t>
+      </w:r>
+    </w:p>
+    <w:p>
+      <w:r>
+        <w:t>This command performs a conditioning operation for the specified sample set</w:t>
+      </w:r>
+      <w:r>
+        <w:t>.</w:t>
+      </w:r>
+    </w:p>
+    <w:p>
+      <w:pPr>
+        <w:pStyle w:val="Heading2"/>
+      </w:pPr>
+      <w:r>
+        <w:t>Parameters</w:t>
+      </w:r>
+    </w:p>
+    <w:p>
+      <w:proofErr w:type="spellStart"/>
+      <w:r>
+        <w:rPr>
+          <w:b/>
+        </w:rPr>
+        <w:t>SetKey</w:t>
+      </w:r>
+      <w:proofErr w:type="spellEnd"/>
+      <w:r>
+        <w:t xml:space="preserve">: </w:t>
+      </w:r>
+      <w:r>
+        <w:t xml:space="preserve">The unique key that identifies the specific </w:t>
+      </w:r>
+      <w:r>
+        <w:t>sample set of interest</w:t>
+      </w:r>
+      <w:r>
+        <w:t>.</w:t>
+      </w:r>
+    </w:p>
+    <w:p>
+      <w:pPr>
+        <w:pStyle w:val="Heading2"/>
+      </w:pPr>
+      <w:r>
+        <w:t>Syntax</w:t>
+      </w:r>
+    </w:p>
+    <w:p>
+      <w:pPr>
+        <w:pStyle w:val="NoSpacing"/>
+      </w:pPr>
+      <w:r>
+        <w:t xml:space="preserve">&lt;Condition </w:t>
+      </w:r>
+      <w:proofErr w:type="spellStart"/>
+      <w:r>
+        <w:t>SetKey</w:t>
+      </w:r>
+      <w:proofErr w:type="spellEnd"/>
+      <w:r>
+        <w:t>=”…”/</w:t>
+      </w:r>
+      <w:r>
+        <w:t>&gt;</w:t>
+      </w:r>
+    </w:p>
+    <w:p>
+      <w:pPr>
+        <w:pStyle w:val="NoSpacing"/>
+      </w:pPr>
+    </w:p>
+    <w:p>
+      <w:pPr>
+        <w:pStyle w:val="Heading2"/>
+      </w:pPr>
+      <w:r>
+        <w:t>Reply</w:t>
+      </w:r>
+    </w:p>
+    <w:p>
+      <w:pPr>
+        <w:pStyle w:val="NoSpacing"/>
+      </w:pPr>
+      <w:r>
+        <w:t xml:space="preserve">&lt;Condition </w:t>
+      </w:r>
+      <w:proofErr w:type="spellStart"/>
+      <w:r>
+        <w:t>ErrorCode</w:t>
+      </w:r>
+      <w:proofErr w:type="spellEnd"/>
+      <w:r>
+        <w:t xml:space="preserve">=”0” </w:t>
+      </w:r>
+      <w:proofErr w:type="spellStart"/>
+      <w:r>
+        <w:t>ErrorMessage</w:t>
+      </w:r>
+      <w:proofErr w:type="spellEnd"/>
+      <w:r>
+        <w:t>=”Success”/&gt;</w:t>
+      </w:r>
+    </w:p>
+    <w:p>
+      <w:pPr>
+        <w:pStyle w:val="Heading2"/>
+      </w:pPr>
+      <w:r>
+        <w:t>Possible Error Codes</w:t>
+      </w:r>
+    </w:p>
+    <w:p>
+      <w:pPr>
+        <w:pStyle w:val="NoSpacing"/>
+      </w:pPr>
+      <w:r>
+        <w:t xml:space="preserve">6 </w:t>
+      </w:r>
+      <w:r>
+        <w:t>–</w:t>
+      </w:r>
+      <w:r>
+        <w:t xml:space="preserve"> E</w:t>
+      </w:r>
+      <w:r>
+        <w:t>xception</w:t>
+      </w:r>
+    </w:p>
+    <w:p>
+      <w:pPr>
+        <w:pStyle w:val="NoSpacing"/>
+      </w:pPr>
+      <w:r>
+        <w:t xml:space="preserve">11 – </w:t>
+      </w:r>
+      <w:proofErr w:type="spellStart"/>
+      <w:r>
+        <w:t>RequestedItemNotFound</w:t>
+      </w:r>
+      <w:proofErr w:type="spellEnd"/>
+    </w:p>
+    <w:p>
+      <w:pPr>
+        <w:pStyle w:val="NoSpacing"/>
+      </w:pPr>
+      <w:r>
+        <w:t xml:space="preserve">12 - </w:t>
+      </w:r>
+      <w:proofErr w:type="spellStart"/>
+      <w:r>
+        <w:t>GeneralError</w:t>
+      </w:r>
+      <w:proofErr w:type="spellEnd"/>
+    </w:p>
+    <w:p>
+      <w:pPr>
+        <w:rPr>
+          <w:rFonts w:ascii="Courier New" w:hAnsi="Courier New"/>
+        </w:rPr>
+      </w:pPr>
+    </w:p>
+    <w:p>
+      <w:pPr>
+        <w:pStyle w:val="Heading1"/>
+      </w:pPr>
+      <w:r>
+        <w:lastRenderedPageBreak/>
+        <w:t>Drift</w:t>
+      </w:r>
+    </w:p>
+    <w:p>
+      <w:r>
+        <w:t>This command performs a drift operation for the specified method on the specified sets</w:t>
+      </w:r>
+      <w:r>
+        <w:t>.</w:t>
+      </w:r>
+    </w:p>
+    <w:p>
+      <w:pPr>
+        <w:pStyle w:val="Heading2"/>
+      </w:pPr>
+      <w:r>
+        <w:t>Parameters</w:t>
+      </w:r>
+    </w:p>
+    <w:p>
+      <w:proofErr w:type="spellStart"/>
+      <w:r>
+        <w:rPr>
+          <w:b/>
+        </w:rPr>
+        <w:t>Method</w:t>
+      </w:r>
+      <w:r>
+        <w:rPr>
+          <w:b/>
+        </w:rPr>
+        <w:t>Key</w:t>
+      </w:r>
+      <w:proofErr w:type="spellEnd"/>
+      <w:r>
+        <w:t xml:space="preserve">: </w:t>
+      </w:r>
+      <w:r>
+        <w:t xml:space="preserve">The unique key that identifies the specific </w:t>
+      </w:r>
+      <w:r>
+        <w:t>method of interest</w:t>
+      </w:r>
+      <w:r>
+        <w:t>.</w:t>
+      </w:r>
+      <w:r>
+        <w:t xml:space="preserve"> This parameter can be replaced with the name of method in a parameter called </w:t>
+      </w:r>
+      <w:proofErr w:type="spellStart"/>
+      <w:r>
+        <w:t>MethodName</w:t>
+      </w:r>
+      <w:proofErr w:type="spellEnd"/>
+      <w:r>
+        <w:t>.</w:t>
+      </w:r>
+    </w:p>
+    <w:p>
+      <w:pPr>
+        <w:pStyle w:val="Heading2"/>
+      </w:pPr>
+      <w:r>
+        <w:t>Syntax</w:t>
+      </w:r>
+    </w:p>
+    <w:p>
+      <w:pPr>
+        <w:pStyle w:val="NoSpacing"/>
+      </w:pPr>
+      <w:r>
+        <w:t xml:space="preserve">&lt;Drift </w:t>
+      </w:r>
+      <w:proofErr w:type="spellStart"/>
+      <w:r>
+        <w:t>MethodKey</w:t>
+      </w:r>
+      <w:proofErr w:type="spellEnd"/>
+      <w:r>
+        <w:t>=”…”</w:t>
+      </w:r>
+      <w:r>
+        <w:t>&gt;</w:t>
+      </w:r>
+    </w:p>
+    <w:p>
+      <w:pPr>
+        <w:pStyle w:val="NoSpacing"/>
+      </w:pPr>
+      <w:r>
+        <w:t xml:space="preserve">   &lt;Sets&gt;</w:t>
+      </w:r>
+    </w:p>
+    <w:p>
+      <w:pPr>
+        <w:pStyle w:val="NoSpacing"/>
+      </w:pPr>
+      <w:r>
+        <w:t xml:space="preserve">      &lt;Set Key=”…” /&gt;</w:t>
+      </w:r>
+    </w:p>
+    <w:p>
+      <w:pPr>
+        <w:pStyle w:val="NoSpacing"/>
+      </w:pPr>
+      <w:r>
+        <w:t xml:space="preserve">      …</w:t>
+      </w:r>
+    </w:p>
+    <w:p>
+      <w:pPr>
+        <w:pStyle w:val="NoSpacing"/>
+      </w:pPr>
+      <w:r>
+        <w:t xml:space="preserve">   &lt;/Sets&gt;</w:t>
+      </w:r>
+    </w:p>
+    <w:p>
+      <w:pPr>
+        <w:pStyle w:val="NoSpacing"/>
+      </w:pPr>
+      <w:r>
+        <w:t>&lt;/Drift&gt;</w:t>
+      </w:r>
+    </w:p>
+    <w:p>
+      <w:pPr>
+        <w:pStyle w:val="NoSpacing"/>
+      </w:pPr>
+    </w:p>
+    <w:p>
+      <w:pPr>
+        <w:pStyle w:val="NoSpacing"/>
+      </w:pPr>
+      <w:r>
+        <w:t xml:space="preserve">&lt;Drift </w:t>
+      </w:r>
+      <w:proofErr w:type="spellStart"/>
+      <w:r>
+        <w:t>MethodName</w:t>
+      </w:r>
+      <w:proofErr w:type="spellEnd"/>
+      <w:r>
+        <w:t>=”…”</w:t>
+      </w:r>
+      <w:r>
+        <w:t>&gt;</w:t>
+      </w:r>
+    </w:p>
+    <w:p>
+      <w:pPr>
+        <w:pStyle w:val="NoSpacing"/>
+      </w:pPr>
+      <w:r>
+        <w:t xml:space="preserve">   &lt;Sets&gt;</w:t>
+      </w:r>
+    </w:p>
+    <w:p>
+      <w:pPr>
+        <w:pStyle w:val="NoSpacing"/>
+      </w:pPr>
+      <w:r>
+        <w:t xml:space="preserve">      &lt;Set Key=”…” /&gt;</w:t>
+      </w:r>
+    </w:p>
+    <w:p>
+      <w:pPr>
+        <w:pStyle w:val="NoSpacing"/>
+      </w:pPr>
+      <w:r>
+        <w:t xml:space="preserve">      …</w:t>
+      </w:r>
+    </w:p>
+    <w:p>
+      <w:pPr>
+        <w:pStyle w:val="NoSpacing"/>
+      </w:pPr>
+      <w:r>
+        <w:t xml:space="preserve">   &lt;/Sets&gt;</w:t>
+      </w:r>
+    </w:p>
+    <w:p>
+      <w:pPr>
+        <w:pStyle w:val="NoSpacing"/>
+      </w:pPr>
+      <w:r>
+        <w:t>&lt;/Drift&gt;</w:t>
+      </w:r>
+    </w:p>
+    <w:p>
+      <w:pPr>
+        <w:pStyle w:val="NoSpacing"/>
+      </w:pPr>
+    </w:p>
+    <w:p>
+      <w:pPr>
+        <w:pStyle w:val="Heading2"/>
+      </w:pPr>
+      <w:r>
+        <w:t>Reply</w:t>
+      </w:r>
+    </w:p>
+    <w:p>
+      <w:pPr>
+        <w:pStyle w:val="NoSpacing"/>
+      </w:pPr>
+      <w:r>
+        <w:t xml:space="preserve">&lt;Drift </w:t>
+      </w:r>
+      <w:proofErr w:type="spellStart"/>
+      <w:r>
+        <w:t>ErrorCode</w:t>
+      </w:r>
+      <w:proofErr w:type="spellEnd"/>
+      <w:r>
+        <w:t xml:space="preserve">=”0” </w:t>
+      </w:r>
+      <w:proofErr w:type="spellStart"/>
+      <w:r>
+        <w:t>ErrorMessage</w:t>
+      </w:r>
+      <w:proofErr w:type="spellEnd"/>
+      <w:r>
+        <w:t>=”Success”/&gt;</w:t>
+      </w:r>
+    </w:p>
+    <w:p>
+      <w:pPr>
+        <w:pStyle w:val="Heading2"/>
+      </w:pPr>
+      <w:r>
+        <w:t>Possible Error Codes</w:t>
+      </w:r>
+    </w:p>
+    <w:p>
+      <w:pPr>
+        <w:pStyle w:val="NoSpacing"/>
+      </w:pPr>
+      <w:r>
+        <w:t xml:space="preserve">6 </w:t>
+      </w:r>
+      <w:r>
+        <w:t>–</w:t>
+      </w:r>
+      <w:r>
+        <w:t xml:space="preserve"> E</w:t>
+      </w:r>
+      <w:r>
+        <w:t>xception</w:t>
+      </w:r>
+    </w:p>
+    <w:p>
+      <w:pPr>
+        <w:pStyle w:val="NoSpacing"/>
+      </w:pPr>
+      <w:r>
+        <w:t xml:space="preserve">11 – </w:t>
+      </w:r>
+      <w:proofErr w:type="spellStart"/>
+      <w:r>
+        <w:t>RequestedItemNotFound</w:t>
+      </w:r>
+      <w:proofErr w:type="spellEnd"/>
+    </w:p>
+    <w:p>
+      <w:pPr>
+        <w:pStyle w:val="NoSpacing"/>
+      </w:pPr>
+      <w:r>
+        <w:t xml:space="preserve">12 - </w:t>
+      </w:r>
+      <w:proofErr w:type="spellStart"/>
+      <w:r>
+        <w:t>GeneralError</w:t>
+      </w:r>
+      <w:proofErr w:type="spellEnd"/>
+    </w:p>
+    <w:p>
+      <w:pPr>
+        <w:rPr>
+          <w:rFonts w:ascii="Courier New" w:hAnsi="Courier New"/>
+        </w:rPr>
+        <w:sectPr>
+          <w:headerReference w:type="default" r:id="rId13"/>
+          <w:pgSz w:w="12240" w:h="15840"/>
+          <w:pgMar w:top="720" w:right="720" w:bottom="720" w:left="720" w:header="720" w:footer="720" w:gutter="0"/>
+          <w:cols w:space="720"/>
+          <w:docGrid w:linePitch="360"/>
+        </w:sectPr>
+      </w:pPr>
+    </w:p>
+    <w:p>
+      <w:pPr>
+        <w:pStyle w:val="Heading1"/>
+      </w:pPr>
+      <w:r>
+        <w:lastRenderedPageBreak/>
+        <w:t xml:space="preserve">Analyze a </w:t>
+      </w:r>
+      <w:r>
+        <w:t>Sample</w:t>
+      </w:r>
+    </w:p>
+    <w:p>
+      <w:r>
+        <w:t>This walks through the basic series of steps to analyze a sample.</w:t>
+      </w:r>
+      <w:r>
+        <w:t xml:space="preserve"> The instrument must be ready to analyze.</w:t>
+      </w:r>
+    </w:p>
+    <w:p>
+      <w:pPr>
+        <w:pStyle w:val="Heading2"/>
+      </w:pPr>
+      <w:r>
+        <w:t>Steps</w:t>
+      </w:r>
+    </w:p>
+    <w:p>
+      <w:pPr>
+        <w:pStyle w:val="NoSpacing"/>
+        <w:numPr>
+          <w:ilvl w:val="0"/>
+          <w:numId w:val="17"/>
+        </w:numPr>
+      </w:pPr>
+      <w:r>
+        <w:t>Prepare for analysis</w:t>
+      </w:r>
+    </w:p>
+    <w:p>
+      <w:pPr>
+        <w:pStyle w:val="NoSpacing"/>
+        <w:numPr>
+          <w:ilvl w:val="1"/>
+          <w:numId w:val="17"/>
+        </w:numPr>
+      </w:pPr>
+      <w:r>
+        <w:t>Using remote sample login command, add the new sample.</w:t>
+      </w:r>
+    </w:p>
+    <w:p>
+      <w:pPr>
+        <w:pStyle w:val="NoSpacing"/>
+        <w:numPr>
+          <w:ilvl w:val="1"/>
+          <w:numId w:val="17"/>
+        </w:numPr>
+      </w:pPr>
+      <w:r>
+        <w:t>Mark the replicate as the next to analyze.</w:t>
+      </w:r>
+    </w:p>
+    <w:p>
+      <w:pPr>
+        <w:pStyle w:val="NoSpacing"/>
+        <w:numPr>
+          <w:ilvl w:val="0"/>
+          <w:numId w:val="17"/>
+        </w:numPr>
+      </w:pPr>
+      <w:r>
+        <w:t>Load Sample</w:t>
+      </w:r>
+    </w:p>
+    <w:p>
+      <w:pPr>
+        <w:pStyle w:val="NoSpacing"/>
+        <w:numPr>
+          <w:ilvl w:val="1"/>
+          <w:numId w:val="17"/>
+        </w:numPr>
+      </w:pPr>
+      <w:r>
+        <w:t>Follow the steps for loading a sample per Appendix B’s load sample.</w:t>
+      </w:r>
+    </w:p>
+    <w:p>
+      <w:pPr>
+        <w:pStyle w:val="NoSpacing"/>
+        <w:numPr>
+          <w:ilvl w:val="1"/>
+          <w:numId w:val="17"/>
+        </w:numPr>
+      </w:pPr>
+      <w:r>
+        <w:t xml:space="preserve">Note: If Remote Control </w:t>
+      </w:r>
+      <w:proofErr w:type="spellStart"/>
+      <w:r>
+        <w:t>AutoAnalyze</w:t>
+      </w:r>
+      <w:proofErr w:type="spellEnd"/>
+      <w:r>
+        <w:t xml:space="preserve"> is true, analysis will start when the sample is loaded.</w:t>
+      </w:r>
+    </w:p>
+    <w:p>
+      <w:pPr>
+        <w:pStyle w:val="NoSpacing"/>
+        <w:numPr>
+          <w:ilvl w:val="0"/>
+          <w:numId w:val="17"/>
+        </w:numPr>
+      </w:pPr>
+      <w:r>
+        <w:t>Analyze</w:t>
+      </w:r>
+    </w:p>
+    <w:p>
+      <w:pPr>
+        <w:pStyle w:val="NoSpacing"/>
+        <w:numPr>
+          <w:ilvl w:val="1"/>
+          <w:numId w:val="17"/>
+        </w:numPr>
+      </w:pPr>
+      <w:r>
+        <w:t>Use Remote Control commands to start the analysis.</w:t>
+      </w:r>
+    </w:p>
+    <w:p>
+      <w:pPr>
+        <w:pStyle w:val="NoSpacing"/>
+        <w:numPr>
+          <w:ilvl w:val="1"/>
+          <w:numId w:val="17"/>
+        </w:numPr>
+      </w:pPr>
+      <w:r>
+        <w:t>Monitor until complete.</w:t>
+      </w:r>
+    </w:p>
+    <w:p>
+      <w:pPr>
+        <w:pStyle w:val="NoSpacing"/>
+        <w:numPr>
+          <w:ilvl w:val="0"/>
+          <w:numId w:val="17"/>
+        </w:numPr>
+      </w:pPr>
+      <w:r>
+        <w:t>Unload Sample</w:t>
+      </w:r>
+    </w:p>
+    <w:p>
+      <w:pPr>
+        <w:pStyle w:val="NoSpacing"/>
+        <w:numPr>
+          <w:ilvl w:val="1"/>
+          <w:numId w:val="17"/>
+        </w:numPr>
+      </w:pPr>
+      <w:r>
+        <w:t>Follow the steps for unloading a sample per Appendix B’s unload sample.</w:t>
+      </w:r>
+    </w:p>
+    <w:p>
+      <w:pPr>
+        <w:pStyle w:val="NoSpacing"/>
+      </w:pPr>
+    </w:p>
+    <w:p>
+      <w:pPr>
+        <w:pStyle w:val="Heading2"/>
+      </w:pPr>
+      <w:r>
+        <w:t>Key Internal Signals</w:t>
+      </w:r>
+    </w:p>
+    <w:p>
+      <w:pPr>
+        <w:rPr>
+          <w:rFonts w:ascii="Courier New" w:hAnsi="Courier New"/>
+        </w:rPr>
+      </w:pPr>
+    </w:p>
+    <w:p>
+      <w:pPr>
+        <w:pStyle w:val="Heading2"/>
+      </w:pPr>
+      <w:r>
+        <w:t>Switches</w:t>
+      </w:r>
+    </w:p>
+    <w:tbl>
+      <w:tblPr>
+        <w:tblStyle w:val="TableGrid"/>
+        <w:tblW w:w="0" w:type="auto"/>
+        <w:tblLook w:val="04A0" w:firstRow="1" w:lastRow="0" w:firstColumn="1" w:lastColumn="0" w:noHBand="0" w:noVBand="1"/>
+      </w:tblPr>
+      <w:tblGrid>
+        <w:gridCol w:w="3672"/>
+        <w:gridCol w:w="2646"/>
+        <w:gridCol w:w="4698"/>
+      </w:tblGrid>
+      <w:tr>
+        <w:tc>
+          <w:tcPr>
+            <w:tcW w:w="3672" w:type="dxa"/>
+          </w:tcPr>
+          <w:p>
+            <w:pPr>
+              <w:rPr>
+                <w:rFonts w:ascii="Courier New" w:hAnsi="Courier New"/>
+                <w:b/>
+                <w:bCs/>
+              </w:rPr>
+            </w:pPr>
+            <w:r>
+              <w:rPr>
+                <w:rFonts w:ascii="Courier New" w:hAnsi="Courier New"/>
+                <w:b/>
+                <w:bCs/>
+              </w:rPr>
+              <w:t>Name</w:t>
+            </w:r>
+          </w:p>
+        </w:tc>
+        <w:tc>
+          <w:tcPr>
+            <w:tcW w:w="2646" w:type="dxa"/>
+          </w:tcPr>
+          <w:p>
+            <w:pPr>
+              <w:rPr>
+                <w:rFonts w:ascii="Courier New" w:hAnsi="Courier New"/>
+                <w:b/>
+                <w:bCs/>
+              </w:rPr>
+            </w:pPr>
+            <w:r>
+              <w:rPr>
+                <w:rFonts w:ascii="Courier New" w:hAnsi="Courier New"/>
+                <w:b/>
+                <w:bCs/>
+              </w:rPr>
+              <w:t>Key</w:t>
+            </w:r>
+          </w:p>
+        </w:tc>
+        <w:tc>
+          <w:tcPr>
+            <w:tcW w:w="4698" w:type="dxa"/>
+          </w:tcPr>
+          <w:p>
+            <w:pPr>
+              <w:rPr>
+                <w:rFonts w:ascii="Courier New" w:hAnsi="Courier New"/>
+                <w:b/>
+                <w:bCs/>
+              </w:rPr>
+            </w:pPr>
+            <w:r>
+              <w:rPr>
+                <w:rFonts w:ascii="Courier New" w:hAnsi="Courier New"/>
+                <w:b/>
+                <w:bCs/>
+              </w:rPr>
+              <w:t>Value</w:t>
+            </w:r>
+          </w:p>
+        </w:tc>
+      </w:tr>
+      <w:tr>
+        <w:tc>
+          <w:tcPr>
+            <w:tcW w:w="3672" w:type="dxa"/>
+          </w:tcPr>
+          <w:p>
+            <w:pPr>
+              <w:rPr>
+                <w:rFonts w:ascii="Courier New" w:hAnsi="Courier New"/>
+              </w:rPr>
+            </w:pPr>
+            <w:r>
+              <w:rPr>
+                <w:rFonts w:ascii="Courier New" w:hAnsi="Courier New"/>
+              </w:rPr>
+              <w:t>Door Switch</w:t>
+            </w:r>
+          </w:p>
+        </w:tc>
+        <w:tc>
+          <w:tcPr>
+            <w:tcW w:w="2646" w:type="dxa"/>
+          </w:tcPr>
+          <w:p>
+            <w:pPr>
+              <w:rPr>
+                <w:rFonts w:ascii="Courier New" w:hAnsi="Courier New"/>
+              </w:rPr>
+            </w:pPr>
+            <w:r>
+              <w:rPr>
+                <w:rFonts w:ascii="Courier New" w:hAnsi="Courier New"/>
+              </w:rPr>
+              <w:t>9151327912035622919</w:t>
+            </w:r>
+          </w:p>
+        </w:tc>
+        <w:tc>
+          <w:tcPr>
+            <w:tcW w:w="4698" w:type="dxa"/>
+          </w:tcPr>
+          <w:p>
+            <w:pPr>
+              <w:rPr>
+                <w:rFonts w:ascii="Courier New" w:hAnsi="Courier New"/>
+              </w:rPr>
+            </w:pPr>
+            <w:r>
+              <w:rPr>
+                <w:rFonts w:ascii="Courier New" w:hAnsi="Courier New"/>
+              </w:rPr>
+              <w:t>Set</w:t>
+            </w:r>
+            <w:r>
+              <w:rPr>
+                <w:rFonts w:ascii="Courier New" w:hAnsi="Courier New"/>
+              </w:rPr>
+              <w:t xml:space="preserve"> = door fully closed</w:t>
+            </w:r>
+          </w:p>
+        </w:tc>
+      </w:tr>
+      <w:tr>
+        <w:tc>
+          <w:tcPr>
+            <w:tcW w:w="3672" w:type="dxa"/>
+          </w:tcPr>
+          <w:p>
+            <w:pPr>
+              <w:rPr>
+                <w:rFonts w:ascii="Courier New" w:hAnsi="Courier New"/>
+              </w:rPr>
+            </w:pPr>
+            <w:r>
+              <w:rPr>
+                <w:rFonts w:ascii="Courier New" w:hAnsi="Courier New"/>
+              </w:rPr>
+              <w:t xml:space="preserve">Door </w:t>
+            </w:r>
+            <w:r>
+              <w:rPr>
+                <w:rFonts w:ascii="Courier New" w:hAnsi="Courier New"/>
+              </w:rPr>
+              <w:t>Interlock</w:t>
+            </w:r>
+          </w:p>
+        </w:tc>
+        <w:tc>
+          <w:tcPr>
+            <w:tcW w:w="2646" w:type="dxa"/>
+          </w:tcPr>
+          <w:p>
+            <w:pPr>
+              <w:rPr>
+                <w:rFonts w:ascii="Courier New" w:hAnsi="Courier New"/>
+              </w:rPr>
+            </w:pPr>
+            <w:r>
+              <w:rPr>
+                <w:rFonts w:ascii="Courier New" w:hAnsi="Courier New"/>
+              </w:rPr>
+              <w:t>9151327912069185536</w:t>
+            </w:r>
+          </w:p>
+        </w:tc>
+        <w:tc>
+          <w:tcPr>
+            <w:tcW w:w="4698" w:type="dxa"/>
+          </w:tcPr>
+          <w:p>
+            <w:pPr>
+              <w:rPr>
+                <w:rFonts w:ascii="Courier New" w:hAnsi="Courier New"/>
+              </w:rPr>
+            </w:pPr>
+            <w:r>
+              <w:rPr>
+                <w:rFonts w:ascii="Courier New" w:hAnsi="Courier New"/>
+              </w:rPr>
+              <w:t xml:space="preserve">Set = door </w:t>
+            </w:r>
+            <w:r>
+              <w:rPr>
+                <w:rFonts w:ascii="Courier New" w:hAnsi="Courier New"/>
+              </w:rPr>
+              <w:t>mostly closed, ready to be locked and latched</w:t>
+            </w:r>
+          </w:p>
+        </w:tc>
+      </w:tr>
+      <w:tr>
+        <w:tc>
+          <w:tcPr>
+            <w:tcW w:w="3672" w:type="dxa"/>
+          </w:tcPr>
+          <w:p>
+            <w:pPr>
+              <w:rPr>
+                <w:rFonts w:ascii="Courier New" w:hAnsi="Courier New"/>
+              </w:rPr>
+            </w:pPr>
+            <w:r>
+              <w:rPr>
+                <w:rFonts w:ascii="Courier New" w:hAnsi="Courier New"/>
+              </w:rPr>
+              <w:t>Door Safety Interlock</w:t>
+            </w:r>
+          </w:p>
+        </w:tc>
+        <w:tc>
+          <w:tcPr>
+            <w:tcW w:w="2646" w:type="dxa"/>
+          </w:tcPr>
+          <w:p>
+            <w:pPr>
+              <w:rPr>
+                <w:rFonts w:ascii="Courier New" w:hAnsi="Courier New"/>
+              </w:rPr>
+            </w:pPr>
+            <w:r>
+              <w:rPr>
+                <w:rFonts w:ascii="Courier New" w:hAnsi="Courier New"/>
+              </w:rPr>
+              <w:t>9151327912069185537</w:t>
+            </w:r>
+          </w:p>
+        </w:tc>
+        <w:tc>
+          <w:tcPr>
+            <w:tcW w:w="4698" w:type="dxa"/>
+          </w:tcPr>
+          <w:p>
+            <w:pPr>
+              <w:rPr>
+                <w:rFonts w:ascii="Courier New" w:hAnsi="Courier New"/>
+              </w:rPr>
+            </w:pPr>
+            <w:r>
+              <w:rPr>
+                <w:rFonts w:ascii="Courier New" w:hAnsi="Courier New"/>
+              </w:rPr>
+              <w:t xml:space="preserve">Set = </w:t>
+            </w:r>
+            <w:r>
+              <w:rPr>
+                <w:rFonts w:ascii="Courier New" w:hAnsi="Courier New"/>
+              </w:rPr>
+              <w:t>door safety interlock engaged</w:t>
+            </w:r>
+          </w:p>
+        </w:tc>
+      </w:tr>
+    </w:tbl>
+    <w:p>
+      <w:pPr>
+        <w:pStyle w:val="Heading2"/>
+      </w:pPr>
+      <w:r>
+        <w:t>Solenoids</w:t>
+      </w:r>
+    </w:p>
+    <w:tbl>
+      <w:tblPr>
+        <w:tblStyle w:val="TableGrid"/>
+        <w:tblW w:w="0" w:type="auto"/>
+        <w:tblLook w:val="04A0" w:firstRow="1" w:lastRow="0" w:firstColumn="1" w:lastColumn="0" w:noHBand="0" w:noVBand="1"/>
+      </w:tblPr>
+      <w:tblGrid>
+        <w:gridCol w:w="3672"/>
+        <w:gridCol w:w="2736"/>
+        <w:gridCol w:w="4608"/>
+      </w:tblGrid>
+      <w:tr>
+        <w:tc>
+          <w:tcPr>
+            <w:tcW w:w="3672" w:type="dxa"/>
+          </w:tcPr>
+          <w:p>
+            <w:pPr>
+              <w:rPr>
+                <w:rFonts w:ascii="Courier New" w:hAnsi="Courier New"/>
+                <w:b/>
+                <w:bCs/>
+              </w:rPr>
+            </w:pPr>
+            <w:r>
+              <w:rPr>
+                <w:rFonts w:ascii="Courier New" w:hAnsi="Courier New"/>
+                <w:b/>
+                <w:bCs/>
+              </w:rPr>
+              <w:t>Name</w:t>
+            </w:r>
+          </w:p>
+        </w:tc>
+        <w:tc>
+          <w:tcPr>
+            <w:tcW w:w="2736" w:type="dxa"/>
+          </w:tcPr>
+          <w:p>
+            <w:pPr>
+              <w:rPr>
+                <w:rFonts w:ascii="Courier New" w:hAnsi="Courier New"/>
+                <w:b/>
+                <w:bCs/>
+              </w:rPr>
+            </w:pPr>
+            <w:r>
+              <w:rPr>
+                <w:rFonts w:ascii="Courier New" w:hAnsi="Courier New"/>
+                <w:b/>
+                <w:bCs/>
+              </w:rPr>
+              <w:t>Key</w:t>
+            </w:r>
+          </w:p>
+        </w:tc>
+        <w:tc>
+          <w:tcPr>
+            <w:tcW w:w="4608" w:type="dxa"/>
+          </w:tcPr>
+          <w:p>
+            <w:pPr>
+              <w:rPr>
+                <w:rFonts w:ascii="Courier New" w:hAnsi="Courier New"/>
+                <w:b/>
+                <w:bCs/>
+              </w:rPr>
+            </w:pPr>
+            <w:r>
+              <w:rPr>
+                <w:rFonts w:ascii="Courier New" w:hAnsi="Courier New"/>
+                <w:b/>
+                <w:bCs/>
+              </w:rPr>
+              <w:t>Value</w:t>
+            </w:r>
+          </w:p>
+        </w:tc>
+      </w:tr>
+      <w:tr>
+        <w:tc>
+          <w:tcPr>
+            <w:tcW w:w="3672" w:type="dxa"/>
+          </w:tcPr>
+          <w:p>
+            <w:pPr>
+              <w:rPr>
+                <w:rFonts w:ascii="Courier New" w:hAnsi="Courier New"/>
+              </w:rPr>
+            </w:pPr>
+            <w:r>
+              <w:rPr>
+                <w:rFonts w:ascii="Courier New" w:hAnsi="Courier New"/>
+              </w:rPr>
+              <w:t>Door Lock</w:t>
+            </w:r>
+          </w:p>
+        </w:tc>
+        <w:tc>
+          <w:tcPr>
+            <w:tcW w:w="2736" w:type="dxa"/>
+          </w:tcPr>
+          <w:p>
+            <w:pPr>
+              <w:rPr>
+                <w:rFonts w:ascii="Courier New" w:hAnsi="Courier New"/>
+              </w:rPr>
+            </w:pPr>
+            <w:r>
+              <w:rPr>
+                <w:rFonts w:ascii="Courier New" w:hAnsi="Courier New"/>
+              </w:rPr>
+              <w:t>9151327912052400141</w:t>
+            </w:r>
+          </w:p>
+        </w:tc>
+        <w:tc>
+          <w:tcPr>
+            <w:tcW w:w="4608" w:type="dxa"/>
+          </w:tcPr>
+          <w:p>
+            <w:pPr>
+              <w:rPr>
+                <w:rFonts w:ascii="Courier New" w:hAnsi="Courier New"/>
+              </w:rPr>
+            </w:pPr>
+            <w:r>
+              <w:rPr>
+                <w:rFonts w:ascii="Courier New" w:hAnsi="Courier New"/>
+              </w:rPr>
+              <w:t>Set = door lock engaged</w:t>
+            </w:r>
+          </w:p>
+        </w:tc>
+      </w:tr>
+      <w:tr>
+        <w:tc>
+          <w:tcPr>
+            <w:tcW w:w="3672" w:type="dxa"/>
+          </w:tcPr>
+          <w:p>
+            <w:pPr>
+              <w:rPr>
+                <w:rFonts w:ascii="Courier New" w:hAnsi="Courier New"/>
+              </w:rPr>
+            </w:pPr>
+            <w:r>
+              <w:rPr>
+                <w:rFonts w:ascii="Courier New" w:hAnsi="Courier New"/>
+              </w:rPr>
+              <w:t>Latch Release</w:t>
+            </w:r>
+          </w:p>
+        </w:tc>
+        <w:tc>
+          <w:tcPr>
+            <w:tcW w:w="2736" w:type="dxa"/>
+          </w:tcPr>
+          <w:p>
+            <w:pPr>
+              <w:rPr>
+                <w:rFonts w:ascii="Courier New" w:hAnsi="Courier New"/>
+              </w:rPr>
+            </w:pPr>
+            <w:r>
+              <w:rPr>
+                <w:rFonts w:ascii="Courier New" w:hAnsi="Courier New"/>
+              </w:rPr>
+              <w:t>9151327912052400129</w:t>
+            </w:r>
+          </w:p>
+        </w:tc>
+        <w:tc>
+          <w:tcPr>
+            <w:tcW w:w="4608" w:type="dxa"/>
+          </w:tcPr>
+          <w:p>
+            <w:pPr>
+              <w:rPr>
+                <w:rFonts w:ascii="Courier New" w:hAnsi="Courier New"/>
+              </w:rPr>
+            </w:pPr>
+            <w:r>
+              <w:rPr>
+                <w:rFonts w:ascii="Courier New" w:hAnsi="Courier New"/>
+              </w:rPr>
+              <w:t xml:space="preserve">Set = </w:t>
+            </w:r>
+            <w:r>
+              <w:rPr>
+                <w:rFonts w:ascii="Courier New" w:hAnsi="Courier New"/>
+              </w:rPr>
+              <w:t xml:space="preserve">door </w:t>
+            </w:r>
+            <w:r>
+              <w:rPr>
+                <w:rFonts w:ascii="Courier New" w:hAnsi="Courier New"/>
+              </w:rPr>
+              <w:t>unlatched</w:t>
+            </w:r>
+          </w:p>
+        </w:tc>
+      </w:tr>
+    </w:tbl>
+    <w:p>
+      <w:pPr>
+        <w:pStyle w:val="Heading2"/>
+      </w:pPr>
+      <w:r>
+        <w:t>Ambients</w:t>
+      </w:r>
+    </w:p>
+    <w:tbl>
+      <w:tblPr>
+        <w:tblStyle w:val="TableGrid"/>
+        <w:tblW w:w="0" w:type="auto"/>
+        <w:tblLook w:val="04A0" w:firstRow="1" w:lastRow="0" w:firstColumn="1" w:lastColumn="0" w:noHBand="0" w:noVBand="1"/>
+      </w:tblPr>
+      <w:tblGrid>
+        <w:gridCol w:w="3672"/>
+        <w:gridCol w:w="2646"/>
+        <w:gridCol w:w="4698"/>
+      </w:tblGrid>
+      <w:tr>
+        <w:tc>
+          <w:tcPr>
+            <w:tcW w:w="3672" w:type="dxa"/>
+          </w:tcPr>
+          <w:p>
+            <w:pPr>
+              <w:rPr>
+                <w:rFonts w:ascii="Courier New" w:hAnsi="Courier New"/>
+                <w:b/>
+                <w:bCs/>
+              </w:rPr>
+            </w:pPr>
+            <w:r>
+              <w:rPr>
+                <w:rFonts w:ascii="Courier New" w:hAnsi="Courier New"/>
+                <w:b/>
+                <w:bCs/>
+              </w:rPr>
+              <w:t>Name</w:t>
+            </w:r>
+          </w:p>
+        </w:tc>
+        <w:tc>
+          <w:tcPr>
+            <w:tcW w:w="2646" w:type="dxa"/>
+          </w:tcPr>
+          <w:p>
+            <w:pPr>
+              <w:rPr>
+                <w:rFonts w:ascii="Courier New" w:hAnsi="Courier New"/>
+                <w:b/>
+                <w:bCs/>
+              </w:rPr>
+            </w:pPr>
+            <w:r>
+              <w:rPr>
+                <w:rFonts w:ascii="Courier New" w:hAnsi="Courier New"/>
+                <w:b/>
+                <w:bCs/>
+              </w:rPr>
+              <w:t>Key</w:t>
+            </w:r>
+          </w:p>
+        </w:tc>
+        <w:tc>
+          <w:tcPr>
+            <w:tcW w:w="4698" w:type="dxa"/>
+          </w:tcPr>
+          <w:p>
+            <w:pPr>
+              <w:rPr>
+                <w:rFonts w:ascii="Courier New" w:hAnsi="Courier New"/>
+                <w:b/>
+                <w:bCs/>
+              </w:rPr>
+            </w:pPr>
+            <w:r>
+              <w:rPr>
+                <w:rFonts w:ascii="Courier New" w:hAnsi="Courier New"/>
+                <w:b/>
+                <w:bCs/>
+              </w:rPr>
+              <w:t>Value</w:t>
+            </w:r>
+          </w:p>
+        </w:tc>
+      </w:tr>
+      <w:tr>
+        <w:tc>
+          <w:tcPr>
+            <w:tcW w:w="3672" w:type="dxa"/>
+          </w:tcPr>
+          <w:p>
+            <w:pPr>
+              <w:tabs>
+                <w:tab w:val="left" w:pos="2700"/>
+              </w:tabs>
+              <w:rPr>
+                <w:rFonts w:ascii="Courier New" w:hAnsi="Courier New"/>
+              </w:rPr>
+            </w:pPr>
+            <w:r>
+              <w:rPr>
+                <w:rFonts w:ascii="Courier New" w:hAnsi="Courier New"/>
+              </w:rPr>
+              <w:t>Lamp Pressure (PT21)</w:t>
+            </w:r>
+          </w:p>
+        </w:tc>
+        <w:tc>
+          <w:tcPr>
+            <w:tcW w:w="2646" w:type="dxa"/>
+          </w:tcPr>
+          <w:p>
+            <w:pPr>
+              <w:rPr>
+                <w:rFonts w:ascii="Courier New" w:hAnsi="Courier New"/>
+              </w:rPr>
+            </w:pPr>
+            <w:r>
+              <w:rPr>
+                <w:rFonts w:ascii="Courier New" w:hAnsi="Courier New"/>
+              </w:rPr>
+              <w:t>9079270317897056800</w:t>
+            </w:r>
+          </w:p>
+        </w:tc>
+        <w:tc>
+          <w:tcPr>
+            <w:tcW w:w="4698" w:type="dxa"/>
+          </w:tcPr>
+          <w:p>
+            <w:pPr>
+              <w:rPr>
+                <w:rFonts w:ascii="Courier New" w:hAnsi="Courier New"/>
+              </w:rPr>
+            </w:pPr>
+            <w:r>
+              <w:rPr>
+                <w:rFonts w:ascii="Courier New" w:hAnsi="Courier New"/>
+              </w:rPr>
+              <w:t>Pressure, in torr, of lamp area</w:t>
+            </w:r>
+          </w:p>
+        </w:tc>
+      </w:tr>
+    </w:tbl>
+    <w:p>
+      <w:pPr>
+        <w:rPr>
+          <w:rFonts w:ascii="Courier New" w:hAnsi="Courier New"/>
+        </w:rPr>
+      </w:pPr>
+    </w:p>
+    <w:p>
+      <w:pPr>
+        <w:rPr>
+          <w:rFonts w:ascii="Courier New" w:hAnsi="Courier New"/>
+        </w:rPr>
+      </w:pPr>
+    </w:p>
+    <w:p>
+      <w:pPr>
+        <w:rPr>
+          <w:rFonts w:ascii="Courier New" w:hAnsi="Courier New"/>
+        </w:rPr>
+        <w:sectPr>
+          <w:headerReference w:type="default" r:id="rId14"/>
+          <w:pgSz w:w="12240" w:h="15840"/>
+          <w:pgMar w:top="720" w:right="720" w:bottom="720" w:left="720" w:header="720" w:footer="720" w:gutter="0"/>
+          <w:cols w:space="720"/>
+          <w:docGrid w:linePitch="360"/>
+        </w:sectPr>
+      </w:pPr>
+    </w:p>
+    <w:p>
+      <w:pPr>
+        <w:pStyle w:val="Heading1"/>
+      </w:pPr>
+      <w:r>
+        <w:lastRenderedPageBreak/>
+        <w:t>Unload Sample</w:t>
+      </w:r>
+    </w:p>
+    <w:p>
+      <w:r>
+        <w:t xml:space="preserve">The series of commands to interactively </w:t>
+      </w:r>
+      <w:r>
+        <w:t>un</w:t>
+      </w:r>
+      <w:r>
+        <w:t>load a sample</w:t>
+      </w:r>
+      <w:r>
+        <w:t>.</w:t>
+      </w:r>
+    </w:p>
+    <w:p>
+      <w:r>
+        <w:t>Step 1 of the unload process will retract the reamer assembly to allow access to the sample. Once successfully completed, the sample load state will be Unclamped.</w:t>
+      </w:r>
+    </w:p>
+    <w:p>
+      <w:r>
+        <w:t xml:space="preserve">Step 2 will </w:t>
+      </w:r>
+      <w:r>
+        <w:t xml:space="preserve">release the sample from the lamp via positive pressure. If the sample is to be captured, the mechanism should be in place before starting this step. </w:t>
+      </w:r>
+    </w:p>
+    <w:p>
+      <w:r>
+        <w:t>Step 3 will perform the cleaning of the lamp. The door must be closed to complete.</w:t>
+      </w:r>
+    </w:p>
+    <w:p>
+      <w:r>
+        <w:t>Note</w:t>
+      </w:r>
+      <w:r>
+        <w:t>s</w:t>
+      </w:r>
+      <w:r>
+        <w:t xml:space="preserve">: Use Remote Query </w:t>
+      </w:r>
+      <w:proofErr w:type="spellStart"/>
+      <w:r>
+        <w:t>StringValue</w:t>
+      </w:r>
+      <w:proofErr w:type="spellEnd"/>
+      <w:r>
+        <w:t xml:space="preserve"> to access Sample Load State</w:t>
+      </w:r>
+      <w:r>
+        <w:t>.</w:t>
+      </w:r>
+    </w:p>
+    <w:p>
+      <w:pPr>
+        <w:pStyle w:val="Heading2"/>
+      </w:pPr>
+      <w:r>
+        <w:t>Variable to Monitor</w:t>
+      </w:r>
+    </w:p>
+    <w:p>
+      <w:pPr>
+        <w:pStyle w:val="NoSpacing"/>
+      </w:pPr>
+      <w:r>
+        <w:t>Sample Load State – string</w:t>
+      </w:r>
+    </w:p>
+    <w:p>
+      <w:pPr>
+        <w:pStyle w:val="NoSpacing"/>
+        <w:numPr>
+          <w:ilvl w:val="0"/>
+          <w:numId w:val="16"/>
+        </w:numPr>
+      </w:pPr>
+      <w:r>
+        <w:t>Unload Sample Step 1</w:t>
+      </w:r>
+      <w:r>
+        <w:t xml:space="preserve"> values</w:t>
+      </w:r>
+    </w:p>
+    <w:p>
+      <w:pPr>
+        <w:pStyle w:val="NoSpacing"/>
+        <w:numPr>
+          <w:ilvl w:val="1"/>
+          <w:numId w:val="16"/>
+        </w:numPr>
+      </w:pPr>
+      <w:r>
+        <w:t>Unclamping</w:t>
+      </w:r>
+    </w:p>
+    <w:p>
+      <w:pPr>
+        <w:pStyle w:val="NoSpacing"/>
+        <w:numPr>
+          <w:ilvl w:val="1"/>
+          <w:numId w:val="16"/>
+        </w:numPr>
+      </w:pPr>
+      <w:r>
+        <w:t>Unclamped</w:t>
+      </w:r>
+    </w:p>
+    <w:p>
+      <w:pPr>
+        <w:pStyle w:val="NoSpacing"/>
+        <w:numPr>
+          <w:ilvl w:val="1"/>
+          <w:numId w:val="16"/>
+        </w:numPr>
+      </w:pPr>
+      <w:r>
+        <w:t>Operator Abort: retract reamer</w:t>
+      </w:r>
+    </w:p>
+    <w:p>
+      <w:pPr>
+        <w:pStyle w:val="NoSpacing"/>
+        <w:numPr>
+          <w:ilvl w:val="0"/>
+          <w:numId w:val="16"/>
+        </w:numPr>
+      </w:pPr>
+      <w:r>
+        <w:t>Unload Sample Step 2</w:t>
+      </w:r>
+      <w:r>
+        <w:t xml:space="preserve"> values</w:t>
+      </w:r>
+    </w:p>
+    <w:p>
+      <w:pPr>
+        <w:pStyle w:val="NoSpacing"/>
+        <w:numPr>
+          <w:ilvl w:val="1"/>
+          <w:numId w:val="16"/>
+        </w:numPr>
+      </w:pPr>
+      <w:r>
+        <w:t>Releasing</w:t>
+      </w:r>
+    </w:p>
+    <w:p>
+      <w:pPr>
+        <w:pStyle w:val="NoSpacing"/>
+        <w:numPr>
+          <w:ilvl w:val="1"/>
+          <w:numId w:val="16"/>
+        </w:numPr>
+      </w:pPr>
+      <w:r>
+        <w:t>Released</w:t>
+      </w:r>
+    </w:p>
+    <w:p>
+      <w:pPr>
+        <w:pStyle w:val="NoSpacing"/>
+        <w:numPr>
+          <w:ilvl w:val="1"/>
+          <w:numId w:val="16"/>
+        </w:numPr>
+      </w:pPr>
+      <w:r>
+        <w:t>Operator Abort: cleaning burst to release</w:t>
+      </w:r>
+    </w:p>
+    <w:p>
+      <w:pPr>
+        <w:pStyle w:val="NoSpacing"/>
+        <w:numPr>
+          <w:ilvl w:val="0"/>
+          <w:numId w:val="16"/>
+        </w:numPr>
+      </w:pPr>
+      <w:r>
+        <w:t>Unload Sample Step 3</w:t>
+      </w:r>
+      <w:r>
+        <w:t xml:space="preserve"> values</w:t>
+      </w:r>
+    </w:p>
+    <w:p>
+      <w:pPr>
+        <w:pStyle w:val="NoSpacing"/>
+        <w:numPr>
+          <w:ilvl w:val="1"/>
+          <w:numId w:val="16"/>
+        </w:numPr>
+      </w:pPr>
+      <w:r>
+        <w:t>Cleaning Anode</w:t>
+      </w:r>
+    </w:p>
+    <w:p>
+      <w:pPr>
+        <w:pStyle w:val="NoSpacing"/>
+        <w:numPr>
+          <w:ilvl w:val="1"/>
+          <w:numId w:val="16"/>
+        </w:numPr>
+      </w:pPr>
+      <w:r>
+        <w:t>No Sample</w:t>
+      </w:r>
+    </w:p>
+    <w:p>
+      <w:pPr>
+        <w:pStyle w:val="Heading2"/>
+      </w:pPr>
+      <w:r>
+        <w:t>Commands and Actions</w:t>
+      </w:r>
+    </w:p>
+    <w:p>
+      <w:pPr>
+        <w:pStyle w:val="NoSpacing"/>
+      </w:pPr>
+      <w:r>
+        <w:t>&lt;</w:t>
+      </w:r>
+      <w:proofErr w:type="spellStart"/>
+      <w:r>
+        <w:t>ExecuteSequence</w:t>
+      </w:r>
+      <w:proofErr w:type="spellEnd"/>
+      <w:r>
+        <w:t xml:space="preserve"> Sequence=”Unload Sample Step 1”/</w:t>
+      </w:r>
+      <w:r>
+        <w:t>&gt;</w:t>
+      </w:r>
+    </w:p>
+    <w:p>
+      <w:pPr>
+        <w:pStyle w:val="NoSpacing"/>
+      </w:pPr>
+      <w:r>
+        <w:t>Monitor until unclamped or abort.</w:t>
+      </w:r>
+    </w:p>
+    <w:p>
+      <w:pPr>
+        <w:pStyle w:val="NoSpacing"/>
+      </w:pPr>
+      <w:r>
+        <w:t>Open door and be ready to catch sample as it is released</w:t>
+      </w:r>
+    </w:p>
+    <w:p>
+      <w:pPr>
+        <w:pStyle w:val="NoSpacing"/>
+      </w:pPr>
+      <w:r>
+        <w:t>&lt;</w:t>
+      </w:r>
+      <w:proofErr w:type="spellStart"/>
+      <w:r>
+        <w:t>ExecuteSequence</w:t>
+      </w:r>
+      <w:proofErr w:type="spellEnd"/>
+      <w:r>
+        <w:t xml:space="preserve"> Sequence=”Unload Sample Step 2”/</w:t>
+      </w:r>
+      <w:r>
+        <w:t>&gt;</w:t>
+      </w:r>
+    </w:p>
+    <w:p>
+      <w:pPr>
+        <w:pStyle w:val="NoSpacing"/>
+      </w:pPr>
+      <w:r>
+        <w:t>Monitor until released or abort.</w:t>
+      </w:r>
+    </w:p>
+    <w:p>
+      <w:pPr>
+        <w:pStyle w:val="NoSpacing"/>
+      </w:pPr>
+      <w:r>
+        <w:t>Ensure lamp area is clear, before starting next step. Start step 3 and close the lamp compartment door.</w:t>
+      </w:r>
+    </w:p>
+    <w:p>
+      <w:pPr>
+        <w:pStyle w:val="NoSpacing"/>
+      </w:pPr>
+      <w:r>
+        <w:t>&lt;</w:t>
+      </w:r>
+      <w:proofErr w:type="spellStart"/>
+      <w:r>
+        <w:t>ExecuteSequence</w:t>
+      </w:r>
+      <w:proofErr w:type="spellEnd"/>
+      <w:r>
+        <w:t xml:space="preserve"> Sequence=”Unload Sample Step 3”/</w:t>
+      </w:r>
+      <w:r>
+        <w:t>&gt;</w:t>
+      </w:r>
+    </w:p>
+    <w:p>
+      <w:pPr>
+        <w:pStyle w:val="NoSpacing"/>
+      </w:pPr>
+      <w:r>
+        <w:t>Monitor until no sample.</w:t>
+      </w:r>
+    </w:p>
+    <w:p>
+      <w:pPr>
+        <w:pStyle w:val="NoSpacing"/>
+      </w:pPr>
+      <w:r>
+        <w:t>Door latch will be released at completion of step 3.</w:t>
+      </w:r>
+    </w:p>
+    <w:p>
+      <w:pPr>
+        <w:pStyle w:val="NoSpacing"/>
+      </w:pPr>
+      <w:r>
+        <w:br/>
+      </w:r>
+    </w:p>
+    <w:p>
+      <w:pPr>
+        <w:pStyle w:val="Heading1"/>
+      </w:pPr>
+      <w:r>
+        <w:lastRenderedPageBreak/>
+        <w:t>Load Sample</w:t>
+      </w:r>
+    </w:p>
+    <w:p>
+      <w:r>
+        <w:t>The series of commands to interactively load a sample for analysis</w:t>
+      </w:r>
+      <w:r>
+        <w:t>.</w:t>
+      </w:r>
+    </w:p>
+    <w:p>
+      <w:r>
+        <w:t xml:space="preserve">This assumes that </w:t>
+      </w:r>
+      <w:r>
+        <w:t>the sample area door is open and the lamp ready to accept a sample.</w:t>
+      </w:r>
+    </w:p>
+    <w:p>
+      <w:r>
+        <w:t xml:space="preserve">Step 1 of the load process will draw the sample to the lamp by evacuating the lamp area. Once </w:t>
+      </w:r>
+      <w:r>
+        <w:t xml:space="preserve">successfully </w:t>
+      </w:r>
+      <w:r>
+        <w:t>complete</w:t>
+      </w:r>
+      <w:r>
+        <w:t>d</w:t>
+      </w:r>
+      <w:r>
+        <w:t>, the sample load state</w:t>
+      </w:r>
+      <w:r>
+        <w:t xml:space="preserve"> will be Evacuated.</w:t>
+      </w:r>
+    </w:p>
+    <w:p>
+      <w:r>
+        <w:t>After step 1 and before step 2, remove any physical obstruction for the reamer assembly to move forward and clamp the sample.</w:t>
+      </w:r>
+    </w:p>
+    <w:p>
+      <w:r>
+        <w:t>Step 2 will clamp the sample to the lamp, wait for the door to be closed and locked, then prepare the lamp area for sample analysis.</w:t>
+      </w:r>
+    </w:p>
+    <w:p>
+      <w:r>
+        <w:t xml:space="preserve">Note: Use Remote Query </w:t>
+      </w:r>
+      <w:proofErr w:type="spellStart"/>
+      <w:r>
+        <w:t>StringValue</w:t>
+      </w:r>
+      <w:proofErr w:type="spellEnd"/>
+      <w:r>
+        <w:t xml:space="preserve"> to access Sample Load State.</w:t>
+      </w:r>
+    </w:p>
+    <w:p>
+      <w:pPr>
+        <w:pStyle w:val="Heading2"/>
+      </w:pPr>
+      <w:r>
+        <w:t>Variable to Monitor</w:t>
+      </w:r>
+    </w:p>
+    <w:p>
+      <w:pPr>
+        <w:pStyle w:val="NoSpacing"/>
+      </w:pPr>
+      <w:r>
+        <w:t>Sample Load State - string</w:t>
+      </w:r>
+    </w:p>
+    <w:p>
+      <w:pPr>
+        <w:pStyle w:val="NoSpacing"/>
+        <w:numPr>
+          <w:ilvl w:val="0"/>
+          <w:numId w:val="14"/>
+        </w:numPr>
+      </w:pPr>
+      <w:r>
+        <w:t>Load Sample Step 1 values</w:t>
+      </w:r>
+    </w:p>
+    <w:p>
+      <w:pPr>
+        <w:pStyle w:val="NoSpacing"/>
+        <w:numPr>
+          <w:ilvl w:val="1"/>
+          <w:numId w:val="14"/>
+        </w:numPr>
+      </w:pPr>
+      <w:r>
+        <w:t>Evacuating</w:t>
+      </w:r>
+    </w:p>
+    <w:p>
+      <w:pPr>
+        <w:pStyle w:val="NoSpacing"/>
+        <w:numPr>
+          <w:ilvl w:val="1"/>
+          <w:numId w:val="14"/>
+        </w:numPr>
+      </w:pPr>
+      <w:r>
+        <w:t>Evacuated</w:t>
+      </w:r>
+    </w:p>
+    <w:p>
+      <w:pPr>
+        <w:pStyle w:val="NoSpacing"/>
+        <w:numPr>
+          <w:ilvl w:val="1"/>
+          <w:numId w:val="14"/>
+        </w:numPr>
+      </w:pPr>
+      <w:r>
+        <w:t>Error: pressure evacuation timeout</w:t>
+      </w:r>
+    </w:p>
+    <w:p>
+      <w:pPr>
+        <w:pStyle w:val="NoSpacing"/>
+        <w:numPr>
+          <w:ilvl w:val="1"/>
+          <w:numId w:val="14"/>
+        </w:numPr>
+      </w:pPr>
+      <w:r>
+        <w:t>Operator Abort: evacuation</w:t>
+      </w:r>
+    </w:p>
+    <w:p>
+      <w:pPr>
+        <w:pStyle w:val="NoSpacing"/>
+        <w:numPr>
+          <w:ilvl w:val="0"/>
+          <w:numId w:val="14"/>
+        </w:numPr>
+      </w:pPr>
+      <w:r>
+        <w:t>Load Sample Step 2 values</w:t>
+      </w:r>
+    </w:p>
+    <w:p>
+      <w:pPr>
+        <w:pStyle w:val="NoSpacing"/>
+        <w:numPr>
+          <w:ilvl w:val="1"/>
+          <w:numId w:val="14"/>
+        </w:numPr>
+      </w:pPr>
+      <w:r>
+        <w:t>Clamped – Low Pressure</w:t>
+      </w:r>
+    </w:p>
+    <w:p>
+      <w:pPr>
+        <w:pStyle w:val="NoSpacing"/>
+        <w:numPr>
+          <w:ilvl w:val="1"/>
+          <w:numId w:val="14"/>
+        </w:numPr>
+      </w:pPr>
+      <w:r>
+        <w:t>Clamped – High Pressure</w:t>
+      </w:r>
+    </w:p>
+    <w:p>
+      <w:pPr>
+        <w:pStyle w:val="NoSpacing"/>
+        <w:numPr>
+          <w:ilvl w:val="1"/>
+          <w:numId w:val="14"/>
+        </w:numPr>
+      </w:pPr>
+      <w:r>
+        <w:t>Depressurizing to 0.1 torr</w:t>
+      </w:r>
+    </w:p>
+    <w:p>
+      <w:pPr>
+        <w:pStyle w:val="NoSpacing"/>
+        <w:numPr>
+          <w:ilvl w:val="1"/>
+          <w:numId w:val="14"/>
+        </w:numPr>
+      </w:pPr>
+      <w:r>
+        <w:t>Preparing</w:t>
+      </w:r>
+    </w:p>
+    <w:p>
+      <w:pPr>
+        <w:pStyle w:val="NoSpacing"/>
+        <w:numPr>
+          <w:ilvl w:val="1"/>
+          <w:numId w:val="14"/>
+        </w:numPr>
+      </w:pPr>
+      <w:r>
+        <w:t>Loaded</w:t>
+      </w:r>
+    </w:p>
+    <w:p>
+      <w:pPr>
+        <w:pStyle w:val="NoSpacing"/>
+        <w:numPr>
+          <w:ilvl w:val="1"/>
+          <w:numId w:val="14"/>
+        </w:numPr>
+      </w:pPr>
+      <w:r>
+        <w:t>Error: door close timeout</w:t>
+      </w:r>
+    </w:p>
+    <w:p>
+      <w:pPr>
+        <w:pStyle w:val="NoSpacing"/>
+        <w:numPr>
+          <w:ilvl w:val="1"/>
+          <w:numId w:val="14"/>
+        </w:numPr>
+      </w:pPr>
+      <w:r>
+        <w:t>Error: depressurizing to 0.1 torr timeout</w:t>
+      </w:r>
+    </w:p>
+    <w:p>
+      <w:pPr>
+        <w:pStyle w:val="NoSpacing"/>
+        <w:numPr>
+          <w:ilvl w:val="1"/>
+          <w:numId w:val="14"/>
+        </w:numPr>
+      </w:pPr>
+      <w:r>
+        <w:t>Error: prepare sample</w:t>
+      </w:r>
+    </w:p>
+    <w:p>
+      <w:pPr>
+        <w:pStyle w:val="NoSpacing"/>
+        <w:numPr>
+          <w:ilvl w:val="1"/>
+          <w:numId w:val="14"/>
+        </w:numPr>
+      </w:pPr>
+      <w:r>
+        <w:t>Operator Abort: wait for door close</w:t>
+      </w:r>
+    </w:p>
+    <w:p>
+      <w:pPr>
+        <w:pStyle w:val="NoSpacing"/>
+        <w:numPr>
+          <w:ilvl w:val="1"/>
+          <w:numId w:val="14"/>
+        </w:numPr>
+      </w:pPr>
+      <w:r>
+        <w:t>Operator Abort: wait for door switch</w:t>
+      </w:r>
+    </w:p>
+    <w:p>
+      <w:pPr>
+        <w:pStyle w:val="NoSpacing"/>
+        <w:numPr>
+          <w:ilvl w:val="1"/>
+          <w:numId w:val="14"/>
+        </w:numPr>
+      </w:pPr>
+      <w:r>
+        <w:t>Operator Abort: depressurizing to 0.1 torr</w:t>
+      </w:r>
+    </w:p>
+    <w:p>
+      <w:pPr>
+        <w:pStyle w:val="NoSpacing"/>
+      </w:pPr>
+    </w:p>
+    <w:p>
+      <w:pPr>
+        <w:pStyle w:val="Heading2"/>
+      </w:pPr>
+      <w:r>
+        <w:t>Commands and Actions</w:t>
+      </w:r>
+    </w:p>
+    <w:p>
+      <w:pPr>
+        <w:pStyle w:val="NoSpacing"/>
+      </w:pPr>
+      <w:r>
+        <w:t>Door is expected to be open and no sample on lamp.</w:t>
+      </w:r>
+    </w:p>
+    <w:p>
+      <w:pPr>
+        <w:pStyle w:val="NoSpacing"/>
+      </w:pPr>
+      <w:r>
+        <w:t>Hold the sample in place on the lamp for loading.</w:t>
+      </w:r>
+    </w:p>
+    <w:p>
+      <w:pPr>
+        <w:pStyle w:val="NoSpacing"/>
+      </w:pPr>
+      <w:r>
+        <w:t>&lt;</w:t>
+      </w:r>
+      <w:proofErr w:type="spellStart"/>
+      <w:r>
+        <w:t>ExecuteSequence</w:t>
+      </w:r>
+      <w:proofErr w:type="spellEnd"/>
+      <w:r>
+        <w:t xml:space="preserve"> Sequence=”Load Sample Step 1”/</w:t>
+      </w:r>
+      <w:r>
+        <w:t>&gt;</w:t>
+      </w:r>
+    </w:p>
+    <w:p>
+      <w:pPr>
+        <w:pStyle w:val="NoSpacing"/>
+      </w:pPr>
+      <w:r>
+        <w:t>Monitor until evacuated, error or aborted.</w:t>
+      </w:r>
+    </w:p>
+    <w:p>
+      <w:pPr>
+        <w:pStyle w:val="NoSpacing"/>
+      </w:pPr>
+      <w:r>
+        <w:t>Ensure lamp area is clear, start step 2 and close the lamp compartment door.</w:t>
+      </w:r>
+    </w:p>
+    <w:p>
+      <w:pPr>
+        <w:pStyle w:val="NoSpacing"/>
+      </w:pPr>
+      <w:r>
+        <w:t>&lt;</w:t>
+      </w:r>
+      <w:proofErr w:type="spellStart"/>
+      <w:r>
+        <w:t>ExecuteSequence</w:t>
+      </w:r>
+      <w:proofErr w:type="spellEnd"/>
+      <w:r>
+        <w:t xml:space="preserve"> Sequence=”Load Sample Step 2”/</w:t>
+      </w:r>
+      <w:r>
+        <w:t>&gt;</w:t>
+      </w:r>
+    </w:p>
+    <w:p>
+      <w:pPr>
+        <w:pStyle w:val="NoSpacing"/>
+      </w:pPr>
+      <w:r>
+        <w:t xml:space="preserve">Monitor until </w:t>
+      </w:r>
+      <w:r>
+        <w:t>Loaded, error or aborted.</w:t>
+      </w:r>
+    </w:p>
+    <w:p>
+      <w:pPr>
+        <w:rPr>
+          <w:rFonts w:ascii="Courier New" w:hAnsi="Courier New"/>
+        </w:rPr>
       </w:pPr>
     </w:p>
     <w:sectPr>
-      <w:headerReference w:type="default" r:id="rId13"/>
+      <w:headerReference w:type="default" r:id="rId15"/>
       <w:pgSz w:w="12240" w:h="15840"/>
       <w:pgMar w:top="720" w:right="720" w:bottom="720" w:left="720" w:header="720" w:footer="720" w:gutter="0"/>
       <w:cols w:space="720"/>
@@ -6467,7 +8038,7 @@
       <w:rPr>
         <w:noProof/>
       </w:rPr>
-      <w:t>21 October 2020</w:t>
+      <w:t>8 December 2020</w:t>
     </w:r>
     <w:r>
       <w:fldChar w:fldCharType="end"/>
@@ -6696,21 +8267,7 @@
         <w:sz w:val="40"/>
         <w:szCs w:val="40"/>
       </w:rPr>
-      <w:t xml:space="preserve">Additional GDS </w:t>
-    </w:r>
-    <w:r>
-      <w:rPr>
-        <w:sz w:val="40"/>
-        <w:szCs w:val="40"/>
-      </w:rPr>
-      <w:t>Remote</w:t>
-    </w:r>
-    <w:r>
-      <w:rPr>
-        <w:sz w:val="40"/>
-        <w:szCs w:val="40"/>
-      </w:rPr>
-      <w:t xml:space="preserve"> Commands</w:t>
+      <w:t>Additional GDS Remote Commands</w:t>
     </w:r>
   </w:p>
   <w:p>
@@ -6737,21 +8294,7 @@
         <w:sz w:val="40"/>
         <w:szCs w:val="40"/>
       </w:rPr>
-      <w:t>Section #</w:t>
-    </w:r>
-    <w:r>
-      <w:rPr>
-        <w:sz w:val="40"/>
-        <w:szCs w:val="40"/>
-      </w:rPr>
-      <w:t>2:</w:t>
-    </w:r>
-    <w:r>
-      <w:rPr>
-        <w:sz w:val="40"/>
-        <w:szCs w:val="40"/>
-      </w:rPr>
-      <w:t xml:space="preserve"> Remote Query</w:t>
+      <w:t>Section #2: Remote Query</w:t>
     </w:r>
   </w:p>
   <w:p>
@@ -6816,6 +8359,60 @@
 </w:hdr>
 </file>
 
+<file path=word/header6.xml><?xml version="1.0" encoding="utf-8"?>
+<w:hdr xmlns:wpc="http://schemas.microsoft.com/office/word/2010/wordprocessingCanvas" xmlns:cx="http://schemas.microsoft.com/office/drawing/2014/chartex" xmlns:cx1="http://schemas.microsoft.com/office/drawing/2015/9/8/chartex" xmlns:cx2="http://schemas.microsoft.com/office/drawing/2015/10/21/chartex" xmlns:cx3="http://schemas.microsoft.com/office/drawing/2016/5/9/chartex" xmlns:cx4="http://schemas.microsoft.com/office/drawing/2016/5/10/chartex" xmlns:cx5="http://schemas.microsoft.com/office/drawing/2016/5/11/chartex" xmlns:cx6="http://schemas.microsoft.com/office/drawing/2016/5/12/chartex" xmlns:cx7="http://schemas.microsoft.com/office/drawing/2016/5/13/chartex" xmlns:cx8="http://schemas.microsoft.com/office/drawing/2016/5/14/chartex" xmlns:mc="http://schemas.openxmlformats.org/markup-compatibility/2006" xmlns:aink="http://schemas.microsoft.com/office/drawing/2016/ink" xmlns:am3d="http://schemas.microsoft.com/office/drawing/2017/model3d" xmlns:o="urn:schemas-microsoft-com:office:office" xmlns:r="http://schemas.openxmlformats.org/officeDocument/2006/relationships" xmlns:m="http://schemas.openxmlformats.org/officeDocument/2006/math" xmlns:v="urn:schemas-microsoft-com:vml" xmlns:wp14="http://schemas.microsoft.com/office/word/2010/wordprocessingDrawing" xmlns:wp="http://schemas.openxmlformats.org/drawingml/2006/wordprocessingDrawing" xmlns:w10="urn:schemas-microsoft-com:office:word" xmlns:w="http://schemas.openxmlformats.org/wordprocessingml/2006/main" xmlns:w14="http://schemas.microsoft.com/office/word/2010/wordml" xmlns:w15="http://schemas.microsoft.com/office/word/2012/wordml" xmlns:w16cid="http://schemas.microsoft.com/office/word/2016/wordml/cid" xmlns:w16se="http://schemas.microsoft.com/office/word/2015/wordml/symex" xmlns:wpg="http://schemas.microsoft.com/office/word/2010/wordprocessingGroup" xmlns:wpi="http://schemas.microsoft.com/office/word/2010/wordprocessingInk" xmlns:wne="http://schemas.microsoft.com/office/word/2006/wordml" xmlns:wps="http://schemas.microsoft.com/office/word/2010/wordprocessingShape" mc:Ignorable="w14 w15 w16se w16cid wp14">
+  <w:p>
+    <w:pPr>
+      <w:pStyle w:val="Header"/>
+      <w:jc w:val="center"/>
+      <w:rPr>
+        <w:sz w:val="40"/>
+        <w:szCs w:val="40"/>
+      </w:rPr>
+    </w:pPr>
+    <w:r>
+      <w:rPr>
+        <w:sz w:val="40"/>
+        <w:szCs w:val="40"/>
+      </w:rPr>
+      <w:t>Appendix A: Basic Analysis</w:t>
+    </w:r>
+  </w:p>
+  <w:p>
+    <w:pPr>
+      <w:pStyle w:val="Header"/>
+    </w:pPr>
+  </w:p>
+</w:hdr>
+</file>
+
+<file path=word/header7.xml><?xml version="1.0" encoding="utf-8"?>
+<w:hdr xmlns:wpc="http://schemas.microsoft.com/office/word/2010/wordprocessingCanvas" xmlns:cx="http://schemas.microsoft.com/office/drawing/2014/chartex" xmlns:cx1="http://schemas.microsoft.com/office/drawing/2015/9/8/chartex" xmlns:cx2="http://schemas.microsoft.com/office/drawing/2015/10/21/chartex" xmlns:cx3="http://schemas.microsoft.com/office/drawing/2016/5/9/chartex" xmlns:cx4="http://schemas.microsoft.com/office/drawing/2016/5/10/chartex" xmlns:cx5="http://schemas.microsoft.com/office/drawing/2016/5/11/chartex" xmlns:cx6="http://schemas.microsoft.com/office/drawing/2016/5/12/chartex" xmlns:cx7="http://schemas.microsoft.com/office/drawing/2016/5/13/chartex" xmlns:cx8="http://schemas.microsoft.com/office/drawing/2016/5/14/chartex" xmlns:mc="http://schemas.openxmlformats.org/markup-compatibility/2006" xmlns:aink="http://schemas.microsoft.com/office/drawing/2016/ink" xmlns:am3d="http://schemas.microsoft.com/office/drawing/2017/model3d" xmlns:o="urn:schemas-microsoft-com:office:office" xmlns:r="http://schemas.openxmlformats.org/officeDocument/2006/relationships" xmlns:m="http://schemas.openxmlformats.org/officeDocument/2006/math" xmlns:v="urn:schemas-microsoft-com:vml" xmlns:wp14="http://schemas.microsoft.com/office/word/2010/wordprocessingDrawing" xmlns:wp="http://schemas.openxmlformats.org/drawingml/2006/wordprocessingDrawing" xmlns:w10="urn:schemas-microsoft-com:office:word" xmlns:w="http://schemas.openxmlformats.org/wordprocessingml/2006/main" xmlns:w14="http://schemas.microsoft.com/office/word/2010/wordml" xmlns:w15="http://schemas.microsoft.com/office/word/2012/wordml" xmlns:w16cid="http://schemas.microsoft.com/office/word/2016/wordml/cid" xmlns:w16se="http://schemas.microsoft.com/office/word/2015/wordml/symex" xmlns:wpg="http://schemas.microsoft.com/office/word/2010/wordprocessingGroup" xmlns:wpi="http://schemas.microsoft.com/office/word/2010/wordprocessingInk" xmlns:wne="http://schemas.microsoft.com/office/word/2006/wordml" xmlns:wps="http://schemas.microsoft.com/office/word/2010/wordprocessingShape" mc:Ignorable="w14 w15 w16se w16cid wp14">
+  <w:p>
+    <w:pPr>
+      <w:pStyle w:val="Header"/>
+      <w:jc w:val="center"/>
+      <w:rPr>
+        <w:sz w:val="40"/>
+        <w:szCs w:val="40"/>
+      </w:rPr>
+    </w:pPr>
+    <w:r>
+      <w:rPr>
+        <w:sz w:val="40"/>
+        <w:szCs w:val="40"/>
+      </w:rPr>
+      <w:t>Appendix B: Sample Interaction</w:t>
+    </w:r>
+  </w:p>
+  <w:p>
+    <w:pPr>
+      <w:pStyle w:val="Header"/>
+    </w:pPr>
+  </w:p>
+</w:hdr>
+</file>
+
 <file path=word/numbering.xml><?xml version="1.0" encoding="utf-8"?>
 <w:numbering xmlns:wpc="http://schemas.microsoft.com/office/word/2010/wordprocessingCanvas" xmlns:cx="http://schemas.microsoft.com/office/drawing/2014/chartex" xmlns:cx1="http://schemas.microsoft.com/office/drawing/2015/9/8/chartex" xmlns:cx2="http://schemas.microsoft.com/office/drawing/2015/10/21/chartex" xmlns:cx3="http://schemas.microsoft.com/office/drawing/2016/5/9/chartex" xmlns:cx4="http://schemas.microsoft.com/office/drawing/2016/5/10/chartex" xmlns:cx5="http://schemas.microsoft.com/office/drawing/2016/5/11/chartex" xmlns:cx6="http://schemas.microsoft.com/office/drawing/2016/5/12/chartex" xmlns:cx7="http://schemas.microsoft.com/office/drawing/2016/5/13/chartex" xmlns:cx8="http://schemas.microsoft.com/office/drawing/2016/5/14/chartex" xmlns:mc="http://schemas.openxmlformats.org/markup-compatibility/2006" xmlns:aink="http://schemas.microsoft.com/office/drawing/2016/ink" xmlns:am3d="http://schemas.microsoft.com/office/drawing/2017/model3d" xmlns:o="urn:schemas-microsoft-com:office:office" xmlns:r="http://schemas.openxmlformats.org/officeDocument/2006/relationships" xmlns:m="http://schemas.openxmlformats.org/officeDocument/2006/math" xmlns:v="urn:schemas-microsoft-com:vml" xmlns:wp14="http://schemas.microsoft.com/office/word/2010/wordprocessingDrawing" xmlns:wp="http://schemas.openxmlformats.org/drawingml/2006/wordprocessingDrawing" xmlns:w10="urn:schemas-microsoft-com:office:word" xmlns:w="http://schemas.openxmlformats.org/wordprocessingml/2006/main" xmlns:w14="http://schemas.microsoft.com/office/word/2010/wordml" xmlns:w15="http://schemas.microsoft.com/office/word/2012/wordml" xmlns:w16cid="http://schemas.microsoft.com/office/word/2016/wordml/cid" xmlns:w16se="http://schemas.microsoft.com/office/word/2015/wordml/symex" xmlns:wpg="http://schemas.microsoft.com/office/word/2010/wordprocessingGroup" xmlns:wpi="http://schemas.microsoft.com/office/word/2010/wordprocessingInk" xmlns:wne="http://schemas.microsoft.com/office/word/2006/wordml" xmlns:wps="http://schemas.microsoft.com/office/word/2010/wordprocessingShape" mc:Ignorable="w14 w15 w16se w16cid wp14">
   <w:abstractNum w:abstractNumId="0" w15:restartNumberingAfterBreak="0">
@@ -7021,6 +8618,119 @@
     </w:lvl>
   </w:abstractNum>
   <w:abstractNum w:abstractNumId="2" w15:restartNumberingAfterBreak="0">
+    <w:nsid w:val="15E24293"/>
+    <w:multiLevelType w:val="hybridMultilevel"/>
+    <w:tmpl w:val="A82E66B6"/>
+    <w:lvl w:ilvl="0" w:tplc="04090001">
+      <w:start w:val="1"/>
+      <w:numFmt w:val="bullet"/>
+      <w:lvlText w:val=""/>
+      <w:lvlJc w:val="left"/>
+      <w:pPr>
+        <w:ind w:left="720" w:hanging="360"/>
+      </w:pPr>
+      <w:rPr>
+        <w:rFonts w:ascii="Symbol" w:hAnsi="Symbol" w:hint="default"/>
+      </w:rPr>
+    </w:lvl>
+    <w:lvl w:ilvl="1" w:tplc="04090003">
+      <w:start w:val="1"/>
+      <w:numFmt w:val="bullet"/>
+      <w:lvlText w:val="o"/>
+      <w:lvlJc w:val="left"/>
+      <w:pPr>
+        <w:ind w:left="1440" w:hanging="360"/>
+      </w:pPr>
+      <w:rPr>
+        <w:rFonts w:ascii="Courier New" w:hAnsi="Courier New" w:cs="Courier New" w:hint="default"/>
+      </w:rPr>
+    </w:lvl>
+    <w:lvl w:ilvl="2" w:tplc="04090005">
+      <w:start w:val="1"/>
+      <w:numFmt w:val="bullet"/>
+      <w:lvlText w:val=""/>
+      <w:lvlJc w:val="left"/>
+      <w:pPr>
+        <w:ind w:left="2160" w:hanging="360"/>
+      </w:pPr>
+      <w:rPr>
+        <w:rFonts w:ascii="Wingdings" w:hAnsi="Wingdings" w:hint="default"/>
+      </w:rPr>
+    </w:lvl>
+    <w:lvl w:ilvl="3" w:tplc="04090001" w:tentative="1">
+      <w:start w:val="1"/>
+      <w:numFmt w:val="bullet"/>
+      <w:lvlText w:val=""/>
+      <w:lvlJc w:val="left"/>
+      <w:pPr>
+        <w:ind w:left="2880" w:hanging="360"/>
+      </w:pPr>
+      <w:rPr>
+        <w:rFonts w:ascii="Symbol" w:hAnsi="Symbol" w:hint="default"/>
+      </w:rPr>
+    </w:lvl>
+    <w:lvl w:ilvl="4" w:tplc="04090003" w:tentative="1">
+      <w:start w:val="1"/>
+      <w:numFmt w:val="bullet"/>
+      <w:lvlText w:val="o"/>
+      <w:lvlJc w:val="left"/>
+      <w:pPr>
+        <w:ind w:left="3600" w:hanging="360"/>
+      </w:pPr>
+      <w:rPr>
+        <w:rFonts w:ascii="Courier New" w:hAnsi="Courier New" w:cs="Courier New" w:hint="default"/>
+      </w:rPr>
+    </w:lvl>
+    <w:lvl w:ilvl="5" w:tplc="04090005" w:tentative="1">
+      <w:start w:val="1"/>
+      <w:numFmt w:val="bullet"/>
+      <w:lvlText w:val=""/>
+      <w:lvlJc w:val="left"/>
+      <w:pPr>
+        <w:ind w:left="4320" w:hanging="360"/>
+      </w:pPr>
+      <w:rPr>
+        <w:rFonts w:ascii="Wingdings" w:hAnsi="Wingdings" w:hint="default"/>
+      </w:rPr>
+    </w:lvl>
+    <w:lvl w:ilvl="6" w:tplc="04090001" w:tentative="1">
+      <w:start w:val="1"/>
+      <w:numFmt w:val="bullet"/>
+      <w:lvlText w:val=""/>
+      <w:lvlJc w:val="left"/>
+      <w:pPr>
+        <w:ind w:left="5040" w:hanging="360"/>
+      </w:pPr>
+      <w:rPr>
+        <w:rFonts w:ascii="Symbol" w:hAnsi="Symbol" w:hint="default"/>
+      </w:rPr>
+    </w:lvl>
+    <w:lvl w:ilvl="7" w:tplc="04090003" w:tentative="1">
+      <w:start w:val="1"/>
+      <w:numFmt w:val="bullet"/>
+      <w:lvlText w:val="o"/>
+      <w:lvlJc w:val="left"/>
+      <w:pPr>
+        <w:ind w:left="5760" w:hanging="360"/>
+      </w:pPr>
+      <w:rPr>
+        <w:rFonts w:ascii="Courier New" w:hAnsi="Courier New" w:cs="Courier New" w:hint="default"/>
+      </w:rPr>
+    </w:lvl>
+    <w:lvl w:ilvl="8" w:tplc="04090005" w:tentative="1">
+      <w:start w:val="1"/>
+      <w:numFmt w:val="bullet"/>
+      <w:lvlText w:val=""/>
+      <w:lvlJc w:val="left"/>
+      <w:pPr>
+        <w:ind w:left="6480" w:hanging="360"/>
+      </w:pPr>
+      <w:rPr>
+        <w:rFonts w:ascii="Wingdings" w:hAnsi="Wingdings" w:hint="default"/>
+      </w:rPr>
+    </w:lvl>
+  </w:abstractNum>
+  <w:abstractNum w:abstractNumId="3" w15:restartNumberingAfterBreak="0">
     <w:nsid w:val="2F645B59"/>
     <w:multiLevelType w:val="hybridMultilevel"/>
     <w:tmpl w:val="94C25FE8"/>
@@ -7109,7 +8819,7 @@
       </w:pPr>
     </w:lvl>
   </w:abstractNum>
-  <w:abstractNum w:abstractNumId="3" w15:restartNumberingAfterBreak="0">
+  <w:abstractNum w:abstractNumId="4" w15:restartNumberingAfterBreak="0">
     <w:nsid w:val="32A7605F"/>
     <w:multiLevelType w:val="hybridMultilevel"/>
     <w:tmpl w:val="ED50C3FC"/>
@@ -7222,7 +8932,7 @@
       </w:rPr>
     </w:lvl>
   </w:abstractNum>
-  <w:abstractNum w:abstractNumId="4" w15:restartNumberingAfterBreak="0">
+  <w:abstractNum w:abstractNumId="5" w15:restartNumberingAfterBreak="0">
     <w:nsid w:val="375E3D1B"/>
     <w:multiLevelType w:val="hybridMultilevel"/>
     <w:tmpl w:val="E99A42E6"/>
@@ -7335,7 +9045,93 @@
       </w:rPr>
     </w:lvl>
   </w:abstractNum>
-  <w:abstractNum w:abstractNumId="5" w15:restartNumberingAfterBreak="0">
+  <w:abstractNum w:abstractNumId="6" w15:restartNumberingAfterBreak="0">
+    <w:nsid w:val="436D7458"/>
+    <w:multiLevelType w:val="hybridMultilevel"/>
+    <w:tmpl w:val="61EE81DC"/>
+    <w:lvl w:ilvl="0" w:tplc="0409000F">
+      <w:start w:val="1"/>
+      <w:numFmt w:val="decimal"/>
+      <w:lvlText w:val="%1."/>
+      <w:lvlJc w:val="left"/>
+      <w:pPr>
+        <w:ind w:left="720" w:hanging="360"/>
+      </w:pPr>
+    </w:lvl>
+    <w:lvl w:ilvl="1" w:tplc="04090019">
+      <w:start w:val="1"/>
+      <w:numFmt w:val="lowerLetter"/>
+      <w:lvlText w:val="%2."/>
+      <w:lvlJc w:val="left"/>
+      <w:pPr>
+        <w:ind w:left="1440" w:hanging="360"/>
+      </w:pPr>
+    </w:lvl>
+    <w:lvl w:ilvl="2" w:tplc="0409001B" w:tentative="1">
+      <w:start w:val="1"/>
+      <w:numFmt w:val="lowerRoman"/>
+      <w:lvlText w:val="%3."/>
+      <w:lvlJc w:val="right"/>
+      <w:pPr>
+        <w:ind w:left="2160" w:hanging="180"/>
+      </w:pPr>
+    </w:lvl>
+    <w:lvl w:ilvl="3" w:tplc="0409000F" w:tentative="1">
+      <w:start w:val="1"/>
+      <w:numFmt w:val="decimal"/>
+      <w:lvlText w:val="%4."/>
+      <w:lvlJc w:val="left"/>
+      <w:pPr>
+        <w:ind w:left="2880" w:hanging="360"/>
+      </w:pPr>
+    </w:lvl>
+    <w:lvl w:ilvl="4" w:tplc="04090019" w:tentative="1">
+      <w:start w:val="1"/>
+      <w:numFmt w:val="lowerLetter"/>
+      <w:lvlText w:val="%5."/>
+      <w:lvlJc w:val="left"/>
+      <w:pPr>
+        <w:ind w:left="3600" w:hanging="360"/>
+      </w:pPr>
+    </w:lvl>
+    <w:lvl w:ilvl="5" w:tplc="0409001B" w:tentative="1">
+      <w:start w:val="1"/>
+      <w:numFmt w:val="lowerRoman"/>
+      <w:lvlText w:val="%6."/>
+      <w:lvlJc w:val="right"/>
+      <w:pPr>
+        <w:ind w:left="4320" w:hanging="180"/>
+      </w:pPr>
+    </w:lvl>
+    <w:lvl w:ilvl="6" w:tplc="0409000F" w:tentative="1">
+      <w:start w:val="1"/>
+      <w:numFmt w:val="decimal"/>
+      <w:lvlText w:val="%7."/>
+      <w:lvlJc w:val="left"/>
+      <w:pPr>
+        <w:ind w:left="5040" w:hanging="360"/>
+      </w:pPr>
+    </w:lvl>
+    <w:lvl w:ilvl="7" w:tplc="04090019" w:tentative="1">
+      <w:start w:val="1"/>
+      <w:numFmt w:val="lowerLetter"/>
+      <w:lvlText w:val="%8."/>
+      <w:lvlJc w:val="left"/>
+      <w:pPr>
+        <w:ind w:left="5760" w:hanging="360"/>
+      </w:pPr>
+    </w:lvl>
+    <w:lvl w:ilvl="8" w:tplc="0409001B" w:tentative="1">
+      <w:start w:val="1"/>
+      <w:numFmt w:val="lowerRoman"/>
+      <w:lvlText w:val="%9."/>
+      <w:lvlJc w:val="right"/>
+      <w:pPr>
+        <w:ind w:left="6480" w:hanging="180"/>
+      </w:pPr>
+    </w:lvl>
+  </w:abstractNum>
+  <w:abstractNum w:abstractNumId="7" w15:restartNumberingAfterBreak="0">
     <w:nsid w:val="46724EBD"/>
     <w:multiLevelType w:val="hybridMultilevel"/>
     <w:tmpl w:val="ED44F0B2"/>
@@ -7448,7 +9244,7 @@
       </w:rPr>
     </w:lvl>
   </w:abstractNum>
-  <w:abstractNum w:abstractNumId="6" w15:restartNumberingAfterBreak="0">
+  <w:abstractNum w:abstractNumId="8" w15:restartNumberingAfterBreak="0">
     <w:nsid w:val="5A80196C"/>
     <w:multiLevelType w:val="hybridMultilevel"/>
     <w:tmpl w:val="CDC0DCC6"/>
@@ -7560,7 +9356,7 @@
       </w:rPr>
     </w:lvl>
   </w:abstractNum>
-  <w:abstractNum w:abstractNumId="7" w15:restartNumberingAfterBreak="0">
+  <w:abstractNum w:abstractNumId="9" w15:restartNumberingAfterBreak="0">
     <w:nsid w:val="60E15113"/>
     <w:multiLevelType w:val="hybridMultilevel"/>
     <w:tmpl w:val="376C963A"/>
@@ -7673,7 +9469,120 @@
       </w:rPr>
     </w:lvl>
   </w:abstractNum>
-  <w:abstractNum w:abstractNumId="8" w15:restartNumberingAfterBreak="0">
+  <w:abstractNum w:abstractNumId="10" w15:restartNumberingAfterBreak="0">
+    <w:nsid w:val="62174E6D"/>
+    <w:multiLevelType w:val="hybridMultilevel"/>
+    <w:tmpl w:val="FFD069E4"/>
+    <w:lvl w:ilvl="0" w:tplc="04090001">
+      <w:start w:val="1"/>
+      <w:numFmt w:val="bullet"/>
+      <w:lvlText w:val=""/>
+      <w:lvlJc w:val="left"/>
+      <w:pPr>
+        <w:ind w:left="720" w:hanging="360"/>
+      </w:pPr>
+      <w:rPr>
+        <w:rFonts w:ascii="Symbol" w:hAnsi="Symbol" w:hint="default"/>
+      </w:rPr>
+    </w:lvl>
+    <w:lvl w:ilvl="1" w:tplc="04090003">
+      <w:start w:val="1"/>
+      <w:numFmt w:val="bullet"/>
+      <w:lvlText w:val="o"/>
+      <w:lvlJc w:val="left"/>
+      <w:pPr>
+        <w:ind w:left="1440" w:hanging="360"/>
+      </w:pPr>
+      <w:rPr>
+        <w:rFonts w:ascii="Courier New" w:hAnsi="Courier New" w:cs="Courier New" w:hint="default"/>
+      </w:rPr>
+    </w:lvl>
+    <w:lvl w:ilvl="2" w:tplc="04090005" w:tentative="1">
+      <w:start w:val="1"/>
+      <w:numFmt w:val="bullet"/>
+      <w:lvlText w:val=""/>
+      <w:lvlJc w:val="left"/>
+      <w:pPr>
+        <w:ind w:left="2160" w:hanging="360"/>
+      </w:pPr>
+      <w:rPr>
+        <w:rFonts w:ascii="Wingdings" w:hAnsi="Wingdings" w:hint="default"/>
+      </w:rPr>
+    </w:lvl>
+    <w:lvl w:ilvl="3" w:tplc="04090001" w:tentative="1">
+      <w:start w:val="1"/>
+      <w:numFmt w:val="bullet"/>
+      <w:lvlText w:val=""/>
+      <w:lvlJc w:val="left"/>
+      <w:pPr>
+        <w:ind w:left="2880" w:hanging="360"/>
+      </w:pPr>
+      <w:rPr>
+        <w:rFonts w:ascii="Symbol" w:hAnsi="Symbol" w:hint="default"/>
+      </w:rPr>
+    </w:lvl>
+    <w:lvl w:ilvl="4" w:tplc="04090003" w:tentative="1">
+      <w:start w:val="1"/>
+      <w:numFmt w:val="bullet"/>
+      <w:lvlText w:val="o"/>
+      <w:lvlJc w:val="left"/>
+      <w:pPr>
+        <w:ind w:left="3600" w:hanging="360"/>
+      </w:pPr>
+      <w:rPr>
+        <w:rFonts w:ascii="Courier New" w:hAnsi="Courier New" w:cs="Courier New" w:hint="default"/>
+      </w:rPr>
+    </w:lvl>
+    <w:lvl w:ilvl="5" w:tplc="04090005" w:tentative="1">
+      <w:start w:val="1"/>
+      <w:numFmt w:val="bullet"/>
+      <w:lvlText w:val=""/>
+      <w:lvlJc w:val="left"/>
+      <w:pPr>
+        <w:ind w:left="4320" w:hanging="360"/>
+      </w:pPr>
+      <w:rPr>
+        <w:rFonts w:ascii="Wingdings" w:hAnsi="Wingdings" w:hint="default"/>
+      </w:rPr>
+    </w:lvl>
+    <w:lvl w:ilvl="6" w:tplc="04090001" w:tentative="1">
+      <w:start w:val="1"/>
+      <w:numFmt w:val="bullet"/>
+      <w:lvlText w:val=""/>
+      <w:lvlJc w:val="left"/>
+      <w:pPr>
+        <w:ind w:left="5040" w:hanging="360"/>
+      </w:pPr>
+      <w:rPr>
+        <w:rFonts w:ascii="Symbol" w:hAnsi="Symbol" w:hint="default"/>
+      </w:rPr>
+    </w:lvl>
+    <w:lvl w:ilvl="7" w:tplc="04090003" w:tentative="1">
+      <w:start w:val="1"/>
+      <w:numFmt w:val="bullet"/>
+      <w:lvlText w:val="o"/>
+      <w:lvlJc w:val="left"/>
+      <w:pPr>
+        <w:ind w:left="5760" w:hanging="360"/>
+      </w:pPr>
+      <w:rPr>
+        <w:rFonts w:ascii="Courier New" w:hAnsi="Courier New" w:cs="Courier New" w:hint="default"/>
+      </w:rPr>
+    </w:lvl>
+    <w:lvl w:ilvl="8" w:tplc="04090005" w:tentative="1">
+      <w:start w:val="1"/>
+      <w:numFmt w:val="bullet"/>
+      <w:lvlText w:val=""/>
+      <w:lvlJc w:val="left"/>
+      <w:pPr>
+        <w:ind w:left="6480" w:hanging="360"/>
+      </w:pPr>
+      <w:rPr>
+        <w:rFonts w:ascii="Wingdings" w:hAnsi="Wingdings" w:hint="default"/>
+      </w:rPr>
+    </w:lvl>
+  </w:abstractNum>
+  <w:abstractNum w:abstractNumId="11" w15:restartNumberingAfterBreak="0">
     <w:nsid w:val="71713DB6"/>
     <w:multiLevelType w:val="hybridMultilevel"/>
     <w:tmpl w:val="A9CA44EE"/>
@@ -7785,7 +9694,7 @@
       </w:rPr>
     </w:lvl>
   </w:abstractNum>
-  <w:abstractNum w:abstractNumId="9" w15:restartNumberingAfterBreak="0">
+  <w:abstractNum w:abstractNumId="12" w15:restartNumberingAfterBreak="0">
     <w:nsid w:val="72305D0A"/>
     <w:multiLevelType w:val="hybridMultilevel"/>
     <w:tmpl w:val="7766142C"/>
@@ -7897,7 +9806,233 @@
       </w:rPr>
     </w:lvl>
   </w:abstractNum>
-  <w:abstractNum w:abstractNumId="10" w15:restartNumberingAfterBreak="0">
+  <w:abstractNum w:abstractNumId="13" w15:restartNumberingAfterBreak="0">
+    <w:nsid w:val="74727A29"/>
+    <w:multiLevelType w:val="hybridMultilevel"/>
+    <w:tmpl w:val="9B3A7EEE"/>
+    <w:lvl w:ilvl="0" w:tplc="04090001">
+      <w:start w:val="1"/>
+      <w:numFmt w:val="bullet"/>
+      <w:lvlText w:val=""/>
+      <w:lvlJc w:val="left"/>
+      <w:pPr>
+        <w:ind w:left="720" w:hanging="360"/>
+      </w:pPr>
+      <w:rPr>
+        <w:rFonts w:ascii="Symbol" w:hAnsi="Symbol" w:hint="default"/>
+      </w:rPr>
+    </w:lvl>
+    <w:lvl w:ilvl="1" w:tplc="04090003">
+      <w:start w:val="1"/>
+      <w:numFmt w:val="bullet"/>
+      <w:lvlText w:val="o"/>
+      <w:lvlJc w:val="left"/>
+      <w:pPr>
+        <w:ind w:left="1440" w:hanging="360"/>
+      </w:pPr>
+      <w:rPr>
+        <w:rFonts w:ascii="Courier New" w:hAnsi="Courier New" w:cs="Courier New" w:hint="default"/>
+      </w:rPr>
+    </w:lvl>
+    <w:lvl w:ilvl="2" w:tplc="04090005" w:tentative="1">
+      <w:start w:val="1"/>
+      <w:numFmt w:val="bullet"/>
+      <w:lvlText w:val=""/>
+      <w:lvlJc w:val="left"/>
+      <w:pPr>
+        <w:ind w:left="2160" w:hanging="360"/>
+      </w:pPr>
+      <w:rPr>
+        <w:rFonts w:ascii="Wingdings" w:hAnsi="Wingdings" w:hint="default"/>
+      </w:rPr>
+    </w:lvl>
+    <w:lvl w:ilvl="3" w:tplc="04090001" w:tentative="1">
+      <w:start w:val="1"/>
+      <w:numFmt w:val="bullet"/>
+      <w:lvlText w:val=""/>
+      <w:lvlJc w:val="left"/>
+      <w:pPr>
+        <w:ind w:left="2880" w:hanging="360"/>
+      </w:pPr>
+      <w:rPr>
+        <w:rFonts w:ascii="Symbol" w:hAnsi="Symbol" w:hint="default"/>
+      </w:rPr>
+    </w:lvl>
+    <w:lvl w:ilvl="4" w:tplc="04090003" w:tentative="1">
+      <w:start w:val="1"/>
+      <w:numFmt w:val="bullet"/>
+      <w:lvlText w:val="o"/>
+      <w:lvlJc w:val="left"/>
+      <w:pPr>
+        <w:ind w:left="3600" w:hanging="360"/>
+      </w:pPr>
+      <w:rPr>
+        <w:rFonts w:ascii="Courier New" w:hAnsi="Courier New" w:cs="Courier New" w:hint="default"/>
+      </w:rPr>
+    </w:lvl>
+    <w:lvl w:ilvl="5" w:tplc="04090005" w:tentative="1">
+      <w:start w:val="1"/>
+      <w:numFmt w:val="bullet"/>
+      <w:lvlText w:val=""/>
+      <w:lvlJc w:val="left"/>
+      <w:pPr>
+        <w:ind w:left="4320" w:hanging="360"/>
+      </w:pPr>
+      <w:rPr>
+        <w:rFonts w:ascii="Wingdings" w:hAnsi="Wingdings" w:hint="default"/>
+      </w:rPr>
+    </w:lvl>
+    <w:lvl w:ilvl="6" w:tplc="04090001" w:tentative="1">
+      <w:start w:val="1"/>
+      <w:numFmt w:val="bullet"/>
+      <w:lvlText w:val=""/>
+      <w:lvlJc w:val="left"/>
+      <w:pPr>
+        <w:ind w:left="5040" w:hanging="360"/>
+      </w:pPr>
+      <w:rPr>
+        <w:rFonts w:ascii="Symbol" w:hAnsi="Symbol" w:hint="default"/>
+      </w:rPr>
+    </w:lvl>
+    <w:lvl w:ilvl="7" w:tplc="04090003" w:tentative="1">
+      <w:start w:val="1"/>
+      <w:numFmt w:val="bullet"/>
+      <w:lvlText w:val="o"/>
+      <w:lvlJc w:val="left"/>
+      <w:pPr>
+        <w:ind w:left="5760" w:hanging="360"/>
+      </w:pPr>
+      <w:rPr>
+        <w:rFonts w:ascii="Courier New" w:hAnsi="Courier New" w:cs="Courier New" w:hint="default"/>
+      </w:rPr>
+    </w:lvl>
+    <w:lvl w:ilvl="8" w:tplc="04090005" w:tentative="1">
+      <w:start w:val="1"/>
+      <w:numFmt w:val="bullet"/>
+      <w:lvlText w:val=""/>
+      <w:lvlJc w:val="left"/>
+      <w:pPr>
+        <w:ind w:left="6480" w:hanging="360"/>
+      </w:pPr>
+      <w:rPr>
+        <w:rFonts w:ascii="Wingdings" w:hAnsi="Wingdings" w:hint="default"/>
+      </w:rPr>
+    </w:lvl>
+  </w:abstractNum>
+  <w:abstractNum w:abstractNumId="14" w15:restartNumberingAfterBreak="0">
+    <w:nsid w:val="74BC1CAA"/>
+    <w:multiLevelType w:val="hybridMultilevel"/>
+    <w:tmpl w:val="BD0E71CA"/>
+    <w:lvl w:ilvl="0" w:tplc="04090001">
+      <w:start w:val="1"/>
+      <w:numFmt w:val="bullet"/>
+      <w:lvlText w:val=""/>
+      <w:lvlJc w:val="left"/>
+      <w:pPr>
+        <w:ind w:left="720" w:hanging="360"/>
+      </w:pPr>
+      <w:rPr>
+        <w:rFonts w:ascii="Symbol" w:hAnsi="Symbol" w:hint="default"/>
+      </w:rPr>
+    </w:lvl>
+    <w:lvl w:ilvl="1" w:tplc="04090003">
+      <w:start w:val="1"/>
+      <w:numFmt w:val="bullet"/>
+      <w:lvlText w:val="o"/>
+      <w:lvlJc w:val="left"/>
+      <w:pPr>
+        <w:ind w:left="1440" w:hanging="360"/>
+      </w:pPr>
+      <w:rPr>
+        <w:rFonts w:ascii="Courier New" w:hAnsi="Courier New" w:cs="Courier New" w:hint="default"/>
+      </w:rPr>
+    </w:lvl>
+    <w:lvl w:ilvl="2" w:tplc="04090005">
+      <w:start w:val="1"/>
+      <w:numFmt w:val="bullet"/>
+      <w:lvlText w:val=""/>
+      <w:lvlJc w:val="left"/>
+      <w:pPr>
+        <w:ind w:left="2160" w:hanging="360"/>
+      </w:pPr>
+      <w:rPr>
+        <w:rFonts w:ascii="Wingdings" w:hAnsi="Wingdings" w:hint="default"/>
+      </w:rPr>
+    </w:lvl>
+    <w:lvl w:ilvl="3" w:tplc="04090001" w:tentative="1">
+      <w:start w:val="1"/>
+      <w:numFmt w:val="bullet"/>
+      <w:lvlText w:val=""/>
+      <w:lvlJc w:val="left"/>
+      <w:pPr>
+        <w:ind w:left="2880" w:hanging="360"/>
+      </w:pPr>
+      <w:rPr>
+        <w:rFonts w:ascii="Symbol" w:hAnsi="Symbol" w:hint="default"/>
+      </w:rPr>
+    </w:lvl>
+    <w:lvl w:ilvl="4" w:tplc="04090003" w:tentative="1">
+      <w:start w:val="1"/>
+      <w:numFmt w:val="bullet"/>
+      <w:lvlText w:val="o"/>
+      <w:lvlJc w:val="left"/>
+      <w:pPr>
+        <w:ind w:left="3600" w:hanging="360"/>
+      </w:pPr>
+      <w:rPr>
+        <w:rFonts w:ascii="Courier New" w:hAnsi="Courier New" w:cs="Courier New" w:hint="default"/>
+      </w:rPr>
+    </w:lvl>
+    <w:lvl w:ilvl="5" w:tplc="04090005" w:tentative="1">
+      <w:start w:val="1"/>
+      <w:numFmt w:val="bullet"/>
+      <w:lvlText w:val=""/>
+      <w:lvlJc w:val="left"/>
+      <w:pPr>
+        <w:ind w:left="4320" w:hanging="360"/>
+      </w:pPr>
+      <w:rPr>
+        <w:rFonts w:ascii="Wingdings" w:hAnsi="Wingdings" w:hint="default"/>
+      </w:rPr>
+    </w:lvl>
+    <w:lvl w:ilvl="6" w:tplc="04090001" w:tentative="1">
+      <w:start w:val="1"/>
+      <w:numFmt w:val="bullet"/>
+      <w:lvlText w:val=""/>
+      <w:lvlJc w:val="left"/>
+      <w:pPr>
+        <w:ind w:left="5040" w:hanging="360"/>
+      </w:pPr>
+      <w:rPr>
+        <w:rFonts w:ascii="Symbol" w:hAnsi="Symbol" w:hint="default"/>
+      </w:rPr>
+    </w:lvl>
+    <w:lvl w:ilvl="7" w:tplc="04090003" w:tentative="1">
+      <w:start w:val="1"/>
+      <w:numFmt w:val="bullet"/>
+      <w:lvlText w:val="o"/>
+      <w:lvlJc w:val="left"/>
+      <w:pPr>
+        <w:ind w:left="5760" w:hanging="360"/>
+      </w:pPr>
+      <w:rPr>
+        <w:rFonts w:ascii="Courier New" w:hAnsi="Courier New" w:cs="Courier New" w:hint="default"/>
+      </w:rPr>
+    </w:lvl>
+    <w:lvl w:ilvl="8" w:tplc="04090005" w:tentative="1">
+      <w:start w:val="1"/>
+      <w:numFmt w:val="bullet"/>
+      <w:lvlText w:val=""/>
+      <w:lvlJc w:val="left"/>
+      <w:pPr>
+        <w:ind w:left="6480" w:hanging="360"/>
+      </w:pPr>
+      <w:rPr>
+        <w:rFonts w:ascii="Wingdings" w:hAnsi="Wingdings" w:hint="default"/>
+      </w:rPr>
+    </w:lvl>
+  </w:abstractNum>
+  <w:abstractNum w:abstractNumId="15" w15:restartNumberingAfterBreak="0">
     <w:nsid w:val="759936F1"/>
     <w:multiLevelType w:val="hybridMultilevel"/>
     <w:tmpl w:val="7D26AFD0"/>
@@ -8009,7 +10144,7 @@
       </w:rPr>
     </w:lvl>
   </w:abstractNum>
-  <w:abstractNum w:abstractNumId="11" w15:restartNumberingAfterBreak="0">
+  <w:abstractNum w:abstractNumId="16" w15:restartNumberingAfterBreak="0">
     <w:nsid w:val="79C9662D"/>
     <w:multiLevelType w:val="hybridMultilevel"/>
     <w:tmpl w:val="4B6AB332"/>
@@ -8095,7 +10230,7 @@
       </w:pPr>
     </w:lvl>
   </w:abstractNum>
-  <w:abstractNum w:abstractNumId="12" w15:restartNumberingAfterBreak="0">
+  <w:abstractNum w:abstractNumId="17" w15:restartNumberingAfterBreak="0">
     <w:nsid w:val="7A2403E7"/>
     <w:multiLevelType w:val="hybridMultilevel"/>
     <w:tmpl w:val="D834F2F2"/>
@@ -8209,43 +10344,58 @@
     </w:lvl>
   </w:abstractNum>
   <w:num w:numId="1">
-    <w:abstractNumId w:val="11"/>
+    <w:abstractNumId w:val="16"/>
   </w:num>
   <w:num w:numId="2">
-    <w:abstractNumId w:val="2"/>
+    <w:abstractNumId w:val="3"/>
   </w:num>
   <w:num w:numId="3">
     <w:abstractNumId w:val="1"/>
   </w:num>
   <w:num w:numId="4">
-    <w:abstractNumId w:val="6"/>
+    <w:abstractNumId w:val="8"/>
   </w:num>
   <w:num w:numId="5">
-    <w:abstractNumId w:val="3"/>
+    <w:abstractNumId w:val="4"/>
   </w:num>
   <w:num w:numId="6">
-    <w:abstractNumId w:val="5"/>
+    <w:abstractNumId w:val="7"/>
   </w:num>
   <w:num w:numId="7">
     <w:abstractNumId w:val="0"/>
   </w:num>
   <w:num w:numId="8">
+    <w:abstractNumId w:val="17"/>
+  </w:num>
+  <w:num w:numId="9">
+    <w:abstractNumId w:val="9"/>
+  </w:num>
+  <w:num w:numId="10">
+    <w:abstractNumId w:val="11"/>
+  </w:num>
+  <w:num w:numId="11">
+    <w:abstractNumId w:val="15"/>
+  </w:num>
+  <w:num w:numId="12">
     <w:abstractNumId w:val="12"/>
   </w:num>
-  <w:num w:numId="9">
-    <w:abstractNumId w:val="7"/>
+  <w:num w:numId="13">
+    <w:abstractNumId w:val="5"/>
   </w:num>
-  <w:num w:numId="10">
-    <w:abstractNumId w:val="8"/>
+  <w:num w:numId="14">
+    <w:abstractNumId w:val="2"/>
   </w:num>
-  <w:num w:numId="11">
+  <w:num w:numId="15">
+    <w:abstractNumId w:val="13"/>
+  </w:num>
+  <w:num w:numId="16">
+    <w:abstractNumId w:val="14"/>
+  </w:num>
+  <w:num w:numId="17">
+    <w:abstractNumId w:val="6"/>
+  </w:num>
+  <w:num w:numId="18">
     <w:abstractNumId w:val="10"/>
-  </w:num>
-  <w:num w:numId="12">
-    <w:abstractNumId w:val="9"/>
-  </w:num>
-  <w:num w:numId="13">
-    <w:abstractNumId w:val="4"/>
   </w:num>
 </w:numbering>
 </file>
@@ -9757,7 +11907,7 @@
 </file>
 
 <file path=customXml/itemProps1.xml><?xml version="1.0" encoding="utf-8"?>
-<ds:datastoreItem xmlns:ds="http://schemas.openxmlformats.org/officeDocument/2006/customXml" ds:itemID="{084C1F5E-940B-4A1A-ACB5-641BCFDFB38D}">
+<ds:datastoreItem xmlns:ds="http://schemas.openxmlformats.org/officeDocument/2006/customXml" ds:itemID="{8EA7DBAB-EFAE-4C7E-BE29-906056109A12}">
   <ds:schemaRefs>
     <ds:schemaRef ds:uri="http://schemas.openxmlformats.org/officeDocument/2006/bibliography"/>
   </ds:schemaRefs>

</xml_diff>

<commit_message>
Update GDS Remote Control for additional sample load step.
</commit_message>
<xml_diff>
--- a/docs/GDS Remote Control.docx
+++ b/docs/GDS Remote Control.docx
@@ -46,10 +46,7 @@
         </w:tabs>
       </w:pPr>
       <w:r>
-        <w:t xml:space="preserve">This returns the </w:t>
-      </w:r>
-      <w:r>
-        <w:t>true if the software has background calculation jobs running</w:t>
+        <w:t>This returns the true if the software has background calculation jobs running</w:t>
       </w:r>
       <w:r>
         <w:t>.</w:t>
@@ -70,13 +67,8 @@
       <w:r>
         <w:t>&lt;</w:t>
       </w:r>
-      <w:proofErr w:type="spellStart"/>
-      <w:r>
-        <w:t>CalculationJobsActive</w:t>
-      </w:r>
-      <w:proofErr w:type="spellEnd"/>
-      <w:r>
-        <w:t xml:space="preserve"> </w:t>
+      <w:r>
+        <w:t xml:space="preserve">CalculationJobsActive </w:t>
       </w:r>
       <w:r>
         <w:t>/&gt;</w:t>
@@ -95,29 +87,7 @@
         <w:pStyle w:val="NoSpacing"/>
       </w:pPr>
       <w:r>
-        <w:t>&lt;</w:t>
-      </w:r>
-      <w:proofErr w:type="spellStart"/>
-      <w:r>
-        <w:t>Calculation</w:t>
-      </w:r>
-      <w:bookmarkStart w:id="0" w:name="_GoBack"/>
-      <w:bookmarkEnd w:id="0"/>
-      <w:r>
-        <w:t>JobsActive</w:t>
-      </w:r>
-      <w:proofErr w:type="spellEnd"/>
-      <w:r>
-        <w:t xml:space="preserve"> </w:t>
-      </w:r>
-      <w:r>
-        <w:t>Value=”</w:t>
-      </w:r>
-      <w:r>
-        <w:t>true</w:t>
-      </w:r>
-      <w:r>
-        <w:t>”/&gt;</w:t>
+        <w:t>&lt;CalculationJobsActive Value=”true”/&gt;</w:t>
       </w:r>
     </w:p>
     <w:p>
@@ -269,16 +239,11 @@
       <w:r>
         <w:t>&lt;</w:t>
       </w:r>
-      <w:proofErr w:type="spellStart"/>
       <w:r>
         <w:t>Cdp</w:t>
       </w:r>
       <w:r>
-        <w:t>Method</w:t>
-      </w:r>
-      <w:proofErr w:type="spellEnd"/>
-      <w:r>
-        <w:t xml:space="preserve"> Key="D3</w:t>
+        <w:t>Method Key="D3</w:t>
       </w:r>
       <w:r>
         <w:t>"/&gt;</w:t>
@@ -291,16 +256,11 @@
       <w:r>
         <w:t>&lt;</w:t>
       </w:r>
-      <w:proofErr w:type="spellStart"/>
       <w:r>
         <w:t>Cdp</w:t>
       </w:r>
       <w:r>
-        <w:t>Method</w:t>
-      </w:r>
-      <w:proofErr w:type="spellEnd"/>
-      <w:r>
-        <w:t xml:space="preserve"> Name="</w:t>
+        <w:t>Method Name="</w:t>
       </w:r>
       <w:r>
         <w:t>CDP</w:t>
@@ -327,32 +287,11 @@
       <w:r>
         <w:t>&lt;</w:t>
       </w:r>
-      <w:proofErr w:type="spellStart"/>
       <w:r>
         <w:t>Cdp</w:t>
       </w:r>
       <w:r>
-        <w:t>Method</w:t>
-      </w:r>
-      <w:proofErr w:type="spellEnd"/>
-      <w:r>
-        <w:t xml:space="preserve"> </w:t>
-      </w:r>
-      <w:proofErr w:type="spellStart"/>
-      <w:r>
-        <w:t>ErrorCode</w:t>
-      </w:r>
-      <w:proofErr w:type="spellEnd"/>
-      <w:r>
-        <w:t xml:space="preserve">=”0” </w:t>
-      </w:r>
-      <w:proofErr w:type="spellStart"/>
-      <w:r>
-        <w:t>ErrorMessage</w:t>
-      </w:r>
-      <w:proofErr w:type="spellEnd"/>
-      <w:r>
-        <w:t>=”Success”&gt;</w:t>
+        <w:t>Method ErrorCode=”0” ErrorMessage=”Success”&gt;</w:t>
       </w:r>
     </w:p>
     <w:p>
@@ -390,47 +329,15 @@
         <w:pStyle w:val="NoSpacing"/>
       </w:pPr>
       <w:r>
-        <w:t xml:space="preserve">  &lt;</w:t>
-      </w:r>
-      <w:proofErr w:type="spellStart"/>
-      <w:r>
-        <w:t>LastUsed</w:t>
-      </w:r>
-      <w:proofErr w:type="spellEnd"/>
-      <w:r>
-        <w:t xml:space="preserve"> Label="Last Used"&gt;03/19/2014 15:28:29&lt;/</w:t>
-      </w:r>
-      <w:proofErr w:type="spellStart"/>
-      <w:r>
-        <w:t>LastUsed</w:t>
-      </w:r>
-      <w:proofErr w:type="spellEnd"/>
-      <w:r>
-        <w:t>&gt;</w:t>
-      </w:r>
-    </w:p>
-    <w:p>
-      <w:pPr>
-        <w:pStyle w:val="NoSpacing"/>
-      </w:pPr>
-      <w:r>
-        <w:t xml:space="preserve">  &lt;</w:t>
-      </w:r>
-      <w:proofErr w:type="spellStart"/>
-      <w:r>
-        <w:t>LastModified</w:t>
-      </w:r>
-      <w:proofErr w:type="spellEnd"/>
-      <w:r>
-        <w:t xml:space="preserve"> Label="Last Modified"&gt;06/03/2013 11:36:00&lt;/</w:t>
-      </w:r>
-      <w:proofErr w:type="spellStart"/>
-      <w:r>
-        <w:t>LastModified</w:t>
-      </w:r>
-      <w:proofErr w:type="spellEnd"/>
-      <w:r>
-        <w:t>&gt;</w:t>
+        <w:t xml:space="preserve">  &lt;LastUsed Label="Last Used"&gt;03/19/2014 15:28:29&lt;/LastUsed&gt;</w:t>
+      </w:r>
+    </w:p>
+    <w:p>
+      <w:pPr>
+        <w:pStyle w:val="NoSpacing"/>
+      </w:pPr>
+      <w:r>
+        <w:t xml:space="preserve">  &lt;LastModified Label="Last Modified"&gt;06/03/2013 11:36:00&lt;/LastModified&gt;</w:t>
       </w:r>
     </w:p>
     <w:p>
@@ -446,207 +353,87 @@
         <w:pStyle w:val="NoSpacing"/>
       </w:pPr>
       <w:r>
-        <w:t xml:space="preserve">  &lt;</w:t>
-      </w:r>
-      <w:proofErr w:type="spellStart"/>
-      <w:r>
-        <w:t>BulkMethod</w:t>
-      </w:r>
-      <w:proofErr w:type="spellEnd"/>
-      <w:r>
-        <w:t xml:space="preserve"> Label="Bulk Method"&gt;Bulk&lt;/</w:t>
-      </w:r>
-      <w:proofErr w:type="spellStart"/>
-      <w:r>
-        <w:t>BulkMethod</w:t>
-      </w:r>
-      <w:proofErr w:type="spellEnd"/>
-      <w:r>
-        <w:t>&gt;</w:t>
-      </w:r>
-    </w:p>
-    <w:p>
-      <w:pPr>
-        <w:pStyle w:val="NoSpacing"/>
-      </w:pPr>
-      <w:r>
-        <w:t xml:space="preserve">  &lt;</w:t>
-      </w:r>
-      <w:proofErr w:type="spellStart"/>
-      <w:r>
-        <w:t>QuantifierParameters</w:t>
-      </w:r>
-      <w:proofErr w:type="spellEnd"/>
-      <w:r>
-        <w:t>&gt;</w:t>
-      </w:r>
-    </w:p>
-    <w:p>
-      <w:pPr>
-        <w:pStyle w:val="NoSpacing"/>
-      </w:pPr>
-      <w:r>
-        <w:t xml:space="preserve">      &lt;</w:t>
-      </w:r>
-      <w:proofErr w:type="spellStart"/>
-      <w:r>
-        <w:t>CalibrationFactor</w:t>
-      </w:r>
-      <w:proofErr w:type="spellEnd"/>
-      <w:r>
-        <w:t xml:space="preserve"> Label="Calibration Factor"&gt;1&lt;/</w:t>
-      </w:r>
-      <w:proofErr w:type="spellStart"/>
-      <w:r>
-        <w:t>CalibrationFactor</w:t>
-      </w:r>
-      <w:proofErr w:type="spellEnd"/>
-      <w:r>
-        <w:t>&gt;</w:t>
-      </w:r>
-    </w:p>
-    <w:p>
-      <w:pPr>
-        <w:pStyle w:val="NoSpacing"/>
-      </w:pPr>
-      <w:r>
-        <w:t xml:space="preserve">      &lt;</w:t>
-      </w:r>
-      <w:proofErr w:type="spellStart"/>
-      <w:r>
-        <w:t>QuantificationElements</w:t>
-      </w:r>
-      <w:proofErr w:type="spellEnd"/>
-      <w:r>
-        <w:t xml:space="preserve"> Label="Elements To Quantify"&gt;C Al Cr Fe Ni Cu Zn Sn&lt;/</w:t>
-      </w:r>
-      <w:proofErr w:type="spellStart"/>
-      <w:r>
-        <w:t>QuantificationElements</w:t>
-      </w:r>
-      <w:proofErr w:type="spellEnd"/>
-      <w:r>
-        <w:t>&gt;</w:t>
-      </w:r>
-    </w:p>
-    <w:p>
-      <w:pPr>
-        <w:pStyle w:val="NoSpacing"/>
-      </w:pPr>
-      <w:r>
-        <w:t xml:space="preserve">  &lt;/</w:t>
-      </w:r>
-      <w:proofErr w:type="spellStart"/>
-      <w:r>
-        <w:t>QuantifierParameters</w:t>
-      </w:r>
-      <w:proofErr w:type="spellEnd"/>
-      <w:r>
-        <w:t>&gt;</w:t>
-      </w:r>
-    </w:p>
-    <w:p>
-      <w:pPr>
-        <w:pStyle w:val="NoSpacing"/>
-      </w:pPr>
-      <w:r>
-        <w:t xml:space="preserve">  &lt;</w:t>
-      </w:r>
-      <w:proofErr w:type="spellStart"/>
-      <w:r>
-        <w:t>SourceSettings</w:t>
-      </w:r>
-      <w:proofErr w:type="spellEnd"/>
-      <w:r>
-        <w:t>&gt;</w:t>
-      </w:r>
-    </w:p>
-    <w:p>
-      <w:pPr>
-        <w:pStyle w:val="NoSpacing"/>
-      </w:pPr>
-      <w:r>
-        <w:t xml:space="preserve">      &lt;</w:t>
-      </w:r>
-      <w:proofErr w:type="spellStart"/>
-      <w:r>
-        <w:t>CalibrationFactor</w:t>
-      </w:r>
-      <w:proofErr w:type="spellEnd"/>
-      <w:r>
-        <w:t xml:space="preserve"> Label="Calibration Factor"&gt;1&lt;/</w:t>
-      </w:r>
-      <w:proofErr w:type="spellStart"/>
-      <w:r>
-        <w:t>CalibrationFactor</w:t>
-      </w:r>
-      <w:proofErr w:type="spellEnd"/>
-      <w:r>
-        <w:t>&gt;</w:t>
-      </w:r>
-    </w:p>
-    <w:p>
-      <w:pPr>
-        <w:pStyle w:val="NoSpacing"/>
-      </w:pPr>
-      <w:r>
-        <w:t xml:space="preserve">  &lt;/</w:t>
-      </w:r>
-      <w:proofErr w:type="spellStart"/>
-      <w:r>
-        <w:t>SourceSettings</w:t>
-      </w:r>
-      <w:proofErr w:type="spellEnd"/>
-      <w:r>
-        <w:t>&gt;</w:t>
-      </w:r>
-    </w:p>
-    <w:p>
-      <w:pPr>
-        <w:pStyle w:val="NoSpacing"/>
-      </w:pPr>
-      <w:r>
-        <w:t xml:space="preserve">  &lt;</w:t>
-      </w:r>
-      <w:proofErr w:type="spellStart"/>
-      <w:r>
-        <w:t>CdpCalculations</w:t>
-      </w:r>
-      <w:proofErr w:type="spellEnd"/>
-      <w:r>
-        <w:t>&gt;</w:t>
-      </w:r>
-    </w:p>
-    <w:p>
-      <w:pPr>
-        <w:pStyle w:val="NoSpacing"/>
-      </w:pPr>
-      <w:r>
-        <w:t xml:space="preserve">      &lt;</w:t>
-      </w:r>
-      <w:proofErr w:type="spellStart"/>
-      <w:r>
-        <w:t>CdpCalculation</w:t>
-      </w:r>
-      <w:proofErr w:type="spellEnd"/>
-      <w:r>
-        <w:t>&gt;</w:t>
-      </w:r>
-    </w:p>
-    <w:p>
-      <w:pPr>
-        <w:pStyle w:val="NoSpacing"/>
-      </w:pPr>
-      <w:r>
-        <w:t xml:space="preserve">        &lt;Name Label="Name"&gt;Ct </w:t>
-      </w:r>
-      <w:proofErr w:type="spellStart"/>
-      <w:r>
-        <w:t>Wt</w:t>
-      </w:r>
-      <w:proofErr w:type="spellEnd"/>
-      <w:r>
-        <w:t xml:space="preserve"> Zn&lt;/Name&gt;</w:t>
+        <w:t xml:space="preserve">  &lt;BulkMethod Label="Bulk Method"&gt;Bulk&lt;/BulkMethod&gt;</w:t>
+      </w:r>
+    </w:p>
+    <w:p>
+      <w:pPr>
+        <w:pStyle w:val="NoSpacing"/>
+      </w:pPr>
+      <w:r>
+        <w:t xml:space="preserve">  &lt;QuantifierParameters&gt;</w:t>
+      </w:r>
+    </w:p>
+    <w:p>
+      <w:pPr>
+        <w:pStyle w:val="NoSpacing"/>
+      </w:pPr>
+      <w:r>
+        <w:t xml:space="preserve">      &lt;CalibrationFactor Label="Calibration Factor"&gt;1&lt;/CalibrationFactor&gt;</w:t>
+      </w:r>
+    </w:p>
+    <w:p>
+      <w:pPr>
+        <w:pStyle w:val="NoSpacing"/>
+      </w:pPr>
+      <w:r>
+        <w:t xml:space="preserve">      &lt;QuantificationElements Label="Elements To Quantify"&gt;C Al Cr Fe Ni Cu Zn Sn&lt;/QuantificationElements&gt;</w:t>
+      </w:r>
+    </w:p>
+    <w:p>
+      <w:pPr>
+        <w:pStyle w:val="NoSpacing"/>
+      </w:pPr>
+      <w:r>
+        <w:t xml:space="preserve">  &lt;/QuantifierParameters&gt;</w:t>
+      </w:r>
+    </w:p>
+    <w:p>
+      <w:pPr>
+        <w:pStyle w:val="NoSpacing"/>
+      </w:pPr>
+      <w:r>
+        <w:t xml:space="preserve">  &lt;SourceSettings&gt;</w:t>
+      </w:r>
+    </w:p>
+    <w:p>
+      <w:pPr>
+        <w:pStyle w:val="NoSpacing"/>
+      </w:pPr>
+      <w:r>
+        <w:t xml:space="preserve">      &lt;CalibrationFactor Label="Calibration Factor"&gt;1&lt;/CalibrationFactor&gt;</w:t>
+      </w:r>
+    </w:p>
+    <w:p>
+      <w:pPr>
+        <w:pStyle w:val="NoSpacing"/>
+      </w:pPr>
+      <w:r>
+        <w:t xml:space="preserve">  &lt;/SourceSettings&gt;</w:t>
+      </w:r>
+    </w:p>
+    <w:p>
+      <w:pPr>
+        <w:pStyle w:val="NoSpacing"/>
+      </w:pPr>
+      <w:r>
+        <w:t xml:space="preserve">  &lt;CdpCalculations&gt;</w:t>
+      </w:r>
+    </w:p>
+    <w:p>
+      <w:pPr>
+        <w:pStyle w:val="NoSpacing"/>
+      </w:pPr>
+      <w:r>
+        <w:t xml:space="preserve">      &lt;CdpCalculation&gt;</w:t>
+      </w:r>
+    </w:p>
+    <w:p>
+      <w:pPr>
+        <w:pStyle w:val="NoSpacing"/>
+      </w:pPr>
+      <w:r>
+        <w:t xml:space="preserve">        &lt;Name Label="Name"&gt;Ct Wt Zn&lt;/Name&gt;</w:t>
       </w:r>
     </w:p>
     <w:p>
@@ -662,47 +449,15 @@
         <w:pStyle w:val="NoSpacing"/>
       </w:pPr>
       <w:r>
-        <w:t xml:space="preserve">        &lt;</w:t>
-      </w:r>
-      <w:proofErr w:type="spellStart"/>
-      <w:r>
-        <w:t>LastUsed</w:t>
-      </w:r>
-      <w:proofErr w:type="spellEnd"/>
-      <w:r>
-        <w:t xml:space="preserve"> Label="Last Used"&gt;01/01/0001 00:00:00&lt;/</w:t>
-      </w:r>
-      <w:proofErr w:type="spellStart"/>
-      <w:r>
-        <w:t>LastUsed</w:t>
-      </w:r>
-      <w:proofErr w:type="spellEnd"/>
-      <w:r>
-        <w:t>&gt;</w:t>
-      </w:r>
-    </w:p>
-    <w:p>
-      <w:pPr>
-        <w:pStyle w:val="NoSpacing"/>
-      </w:pPr>
-      <w:r>
-        <w:t xml:space="preserve">        &lt;</w:t>
-      </w:r>
-      <w:proofErr w:type="spellStart"/>
-      <w:r>
-        <w:t>LastModified</w:t>
-      </w:r>
-      <w:proofErr w:type="spellEnd"/>
-      <w:r>
-        <w:t xml:space="preserve"> Label="Last Modified"&gt;01/01/0001 00:00:00&lt;/</w:t>
-      </w:r>
-      <w:proofErr w:type="spellStart"/>
-      <w:r>
-        <w:t>LastModified</w:t>
-      </w:r>
-      <w:proofErr w:type="spellEnd"/>
-      <w:r>
-        <w:t>&gt;</w:t>
+        <w:t xml:space="preserve">        &lt;LastUsed Label="Last Used"&gt;01/01/0001 00:00:00&lt;/LastUsed&gt;</w:t>
+      </w:r>
+    </w:p>
+    <w:p>
+      <w:pPr>
+        <w:pStyle w:val="NoSpacing"/>
+      </w:pPr>
+      <w:r>
+        <w:t xml:space="preserve">        &lt;LastModified Label="Last Modified"&gt;01/01/0001 00:00:00&lt;/LastModified&gt;</w:t>
       </w:r>
     </w:p>
     <w:p>
@@ -718,127 +473,47 @@
         <w:pStyle w:val="NoSpacing"/>
       </w:pPr>
       <w:r>
-        <w:t xml:space="preserve">        &lt;</w:t>
-      </w:r>
-      <w:proofErr w:type="spellStart"/>
-      <w:r>
-        <w:t>TraceDomain</w:t>
-      </w:r>
-      <w:proofErr w:type="spellEnd"/>
-      <w:r>
-        <w:t xml:space="preserve"> Label="Trace Domain"&gt;Composition vs. Depth&lt;/</w:t>
-      </w:r>
-      <w:proofErr w:type="spellStart"/>
-      <w:r>
-        <w:t>TraceDomain</w:t>
-      </w:r>
-      <w:proofErr w:type="spellEnd"/>
-      <w:r>
-        <w:t>&gt;</w:t>
-      </w:r>
-    </w:p>
-    <w:p>
-      <w:pPr>
-        <w:pStyle w:val="NoSpacing"/>
-      </w:pPr>
-      <w:r>
-        <w:t xml:space="preserve">        &lt;</w:t>
-      </w:r>
-      <w:proofErr w:type="spellStart"/>
-      <w:r>
-        <w:t>OutputUnits</w:t>
-      </w:r>
-      <w:proofErr w:type="spellEnd"/>
-      <w:r>
-        <w:t xml:space="preserve"> Label="Units"&gt;Coating Weight&lt;/</w:t>
-      </w:r>
-      <w:proofErr w:type="spellStart"/>
-      <w:r>
-        <w:t>OutputUnits</w:t>
-      </w:r>
-      <w:proofErr w:type="spellEnd"/>
-      <w:r>
-        <w:t>&gt;</w:t>
-      </w:r>
-    </w:p>
-    <w:p>
-      <w:pPr>
-        <w:pStyle w:val="NoSpacing"/>
-      </w:pPr>
-      <w:r>
-        <w:t xml:space="preserve">        &lt;</w:t>
-      </w:r>
-      <w:proofErr w:type="spellStart"/>
-      <w:r>
-        <w:t>CalculationExpression</w:t>
-      </w:r>
-      <w:proofErr w:type="spellEnd"/>
-      <w:r>
-        <w:t xml:space="preserve"> Label="Calculation"&gt;CoatingWeight(Zn[..])&lt;/CalculationExpression&gt;</w:t>
-      </w:r>
-    </w:p>
-    <w:p>
-      <w:pPr>
-        <w:pStyle w:val="NoSpacing"/>
-      </w:pPr>
-      <w:r>
-        <w:t xml:space="preserve">        &lt;</w:t>
-      </w:r>
-      <w:proofErr w:type="spellStart"/>
-      <w:r>
-        <w:t>StartExpression</w:t>
-      </w:r>
-      <w:proofErr w:type="spellEnd"/>
-      <w:r>
-        <w:t xml:space="preserve"> Label="Start"&gt;Start&lt;/</w:t>
-      </w:r>
-      <w:proofErr w:type="spellStart"/>
-      <w:r>
-        <w:t>StartExpression</w:t>
-      </w:r>
-      <w:proofErr w:type="spellEnd"/>
-      <w:r>
-        <w:t>&gt;</w:t>
-      </w:r>
-    </w:p>
-    <w:p>
-      <w:pPr>
-        <w:pStyle w:val="NoSpacing"/>
-      </w:pPr>
-      <w:r>
-        <w:t xml:space="preserve">        &lt;</w:t>
-      </w:r>
-      <w:proofErr w:type="spellStart"/>
-      <w:r>
-        <w:t>EndExpression</w:t>
-      </w:r>
-      <w:proofErr w:type="spellEnd"/>
-      <w:r>
-        <w:t xml:space="preserve"> Label="End"&gt;End&lt;/</w:t>
-      </w:r>
-      <w:proofErr w:type="spellStart"/>
-      <w:r>
-        <w:t>EndExpression</w:t>
-      </w:r>
-      <w:proofErr w:type="spellEnd"/>
-      <w:r>
-        <w:t>&gt;</w:t>
-      </w:r>
-    </w:p>
-    <w:p>
-      <w:pPr>
-        <w:pStyle w:val="NoSpacing"/>
-      </w:pPr>
-      <w:r>
-        <w:t xml:space="preserve">      &lt;/</w:t>
-      </w:r>
-      <w:proofErr w:type="spellStart"/>
-      <w:r>
-        <w:t>CdpCalculation</w:t>
-      </w:r>
-      <w:proofErr w:type="spellEnd"/>
-      <w:r>
-        <w:t>&gt;</w:t>
+        <w:t xml:space="preserve">        &lt;TraceDomain Label="Trace Domain"&gt;Composition vs. Depth&lt;/TraceDomain&gt;</w:t>
+      </w:r>
+    </w:p>
+    <w:p>
+      <w:pPr>
+        <w:pStyle w:val="NoSpacing"/>
+      </w:pPr>
+      <w:r>
+        <w:t xml:space="preserve">        &lt;OutputUnits Label="Units"&gt;Coating Weight&lt;/OutputUnits&gt;</w:t>
+      </w:r>
+    </w:p>
+    <w:p>
+      <w:pPr>
+        <w:pStyle w:val="NoSpacing"/>
+      </w:pPr>
+      <w:r>
+        <w:t xml:space="preserve">        &lt;CalculationExpression Label="Calculation"&gt;CoatingWeight(Zn[..])&lt;/CalculationExpression&gt;</w:t>
+      </w:r>
+    </w:p>
+    <w:p>
+      <w:pPr>
+        <w:pStyle w:val="NoSpacing"/>
+      </w:pPr>
+      <w:r>
+        <w:t xml:space="preserve">        &lt;StartExpression Label="Start"&gt;Start&lt;/StartExpression&gt;</w:t>
+      </w:r>
+    </w:p>
+    <w:p>
+      <w:pPr>
+        <w:pStyle w:val="NoSpacing"/>
+      </w:pPr>
+      <w:r>
+        <w:t xml:space="preserve">        &lt;EndExpression Label="End"&gt;End&lt;/EndExpression&gt;</w:t>
+      </w:r>
+    </w:p>
+    <w:p>
+      <w:pPr>
+        <w:pStyle w:val="NoSpacing"/>
+      </w:pPr>
+      <w:r>
+        <w:t xml:space="preserve">      &lt;/CdpCalculation&gt;</w:t>
       </w:r>
     </w:p>
     <w:p>
@@ -855,15 +530,7 @@
         <w:pStyle w:val="NoSpacing"/>
       </w:pPr>
       <w:r>
-        <w:t xml:space="preserve">  &lt;/</w:t>
-      </w:r>
-      <w:proofErr w:type="spellStart"/>
-      <w:r>
-        <w:t>CdpCalculations</w:t>
-      </w:r>
-      <w:proofErr w:type="spellEnd"/>
-      <w:r>
-        <w:t>&gt;</w:t>
+        <w:t xml:space="preserve">  &lt;/CdpCalculations&gt;</w:t>
       </w:r>
     </w:p>
     <w:p>
@@ -879,15 +546,7 @@
         <w:pStyle w:val="NoSpacing"/>
       </w:pPr>
       <w:r>
-        <w:t xml:space="preserve">      &lt;</w:t>
-      </w:r>
-      <w:proofErr w:type="spellStart"/>
-      <w:r>
-        <w:t>GdsPlot</w:t>
-      </w:r>
-      <w:proofErr w:type="spellEnd"/>
-      <w:r>
-        <w:t>&gt;</w:t>
+        <w:t xml:space="preserve">      &lt;GdsPlot&gt;</w:t>
       </w:r>
     </w:p>
     <w:p>
@@ -912,47 +571,15 @@
         <w:pStyle w:val="NoSpacing"/>
       </w:pPr>
       <w:r>
-        <w:t xml:space="preserve">        &lt;</w:t>
-      </w:r>
-      <w:proofErr w:type="spellStart"/>
-      <w:r>
-        <w:t>LastUsed</w:t>
-      </w:r>
-      <w:proofErr w:type="spellEnd"/>
-      <w:r>
-        <w:t xml:space="preserve"> Label="Last Used"&gt;01/01/0001 00:00:00&lt;/</w:t>
-      </w:r>
-      <w:proofErr w:type="spellStart"/>
-      <w:r>
-        <w:t>LastUsed</w:t>
-      </w:r>
-      <w:proofErr w:type="spellEnd"/>
-      <w:r>
-        <w:t>&gt;</w:t>
-      </w:r>
-    </w:p>
-    <w:p>
-      <w:pPr>
-        <w:pStyle w:val="NoSpacing"/>
-      </w:pPr>
-      <w:r>
-        <w:t xml:space="preserve">        &lt;</w:t>
-      </w:r>
-      <w:proofErr w:type="spellStart"/>
-      <w:r>
-        <w:t>LastModified</w:t>
-      </w:r>
-      <w:proofErr w:type="spellEnd"/>
-      <w:r>
-        <w:t xml:space="preserve"> Label="Last Modified"&gt;01/01/0001 00:00:00&lt;/</w:t>
-      </w:r>
-      <w:proofErr w:type="spellStart"/>
-      <w:r>
-        <w:t>LastModified</w:t>
-      </w:r>
-      <w:proofErr w:type="spellEnd"/>
-      <w:r>
-        <w:t>&gt;</w:t>
+        <w:t xml:space="preserve">        &lt;LastUsed Label="Last Used"&gt;01/01/0001 00:00:00&lt;/LastUsed&gt;</w:t>
+      </w:r>
+    </w:p>
+    <w:p>
+      <w:pPr>
+        <w:pStyle w:val="NoSpacing"/>
+      </w:pPr>
+      <w:r>
+        <w:t xml:space="preserve">        &lt;LastModified Label="Last Modified"&gt;01/01/0001 00:00:00&lt;/LastModified&gt;</w:t>
       </w:r>
     </w:p>
     <w:p>
@@ -968,335 +595,95 @@
         <w:pStyle w:val="NoSpacing"/>
       </w:pPr>
       <w:r>
-        <w:t xml:space="preserve">        &lt;</w:t>
-      </w:r>
-      <w:proofErr w:type="spellStart"/>
-      <w:r>
-        <w:t>TraceDomain</w:t>
-      </w:r>
-      <w:proofErr w:type="spellEnd"/>
-      <w:r>
-        <w:t xml:space="preserve"> Label="Trace Domain"&gt;Intensity vs. Time&lt;/</w:t>
-      </w:r>
-      <w:proofErr w:type="spellStart"/>
-      <w:r>
-        <w:t>TraceDomain</w:t>
-      </w:r>
-      <w:proofErr w:type="spellEnd"/>
-      <w:r>
-        <w:t>&gt;</w:t>
-      </w:r>
-    </w:p>
-    <w:p>
-      <w:pPr>
-        <w:pStyle w:val="NoSpacing"/>
-      </w:pPr>
-      <w:r>
-        <w:t xml:space="preserve">        &lt;</w:t>
-      </w:r>
-      <w:proofErr w:type="spellStart"/>
-      <w:r>
-        <w:t>CompositionUnits</w:t>
-      </w:r>
-      <w:proofErr w:type="spellEnd"/>
-      <w:r>
-        <w:t xml:space="preserve"> Label="Composition"&gt;Percent&lt;/</w:t>
-      </w:r>
-      <w:proofErr w:type="spellStart"/>
-      <w:r>
-        <w:t>CompositionUnits</w:t>
-      </w:r>
-      <w:proofErr w:type="spellEnd"/>
-      <w:r>
-        <w:t>&gt;</w:t>
-      </w:r>
-    </w:p>
-    <w:p>
-      <w:pPr>
-        <w:pStyle w:val="NoSpacing"/>
-      </w:pPr>
-      <w:r>
-        <w:t xml:space="preserve">        &lt;</w:t>
-      </w:r>
-      <w:proofErr w:type="spellStart"/>
-      <w:r>
-        <w:t>DepthUnits</w:t>
-      </w:r>
-      <w:proofErr w:type="spellEnd"/>
-      <w:r>
-        <w:t xml:space="preserve"> Label="Depth"&gt;Micrometers&lt;/</w:t>
-      </w:r>
-      <w:proofErr w:type="spellStart"/>
-      <w:r>
-        <w:t>DepthUnits</w:t>
-      </w:r>
-      <w:proofErr w:type="spellEnd"/>
-      <w:r>
-        <w:t>&gt;</w:t>
-      </w:r>
-    </w:p>
-    <w:p>
-      <w:pPr>
-        <w:pStyle w:val="NoSpacing"/>
-      </w:pPr>
-      <w:r>
-        <w:t xml:space="preserve">        &lt;</w:t>
-      </w:r>
-      <w:proofErr w:type="spellStart"/>
-      <w:r>
-        <w:t>IsLogXAxis</w:t>
-      </w:r>
-      <w:proofErr w:type="spellEnd"/>
-      <w:r>
-        <w:t xml:space="preserve"> Label="X Axis Log Scale"&gt;False&lt;/</w:t>
-      </w:r>
-      <w:proofErr w:type="spellStart"/>
-      <w:r>
-        <w:t>IsLogXAxis</w:t>
-      </w:r>
-      <w:proofErr w:type="spellEnd"/>
-      <w:r>
-        <w:t>&gt;</w:t>
-      </w:r>
-    </w:p>
-    <w:p>
-      <w:pPr>
-        <w:pStyle w:val="NoSpacing"/>
-      </w:pPr>
-      <w:r>
-        <w:t xml:space="preserve">        &lt;</w:t>
-      </w:r>
-      <w:proofErr w:type="spellStart"/>
-      <w:r>
-        <w:t>IsLogYAxis</w:t>
-      </w:r>
-      <w:proofErr w:type="spellEnd"/>
-      <w:r>
-        <w:t xml:space="preserve"> Label="Y Axis Log Scale"&gt;False&lt;/</w:t>
-      </w:r>
-      <w:proofErr w:type="spellStart"/>
-      <w:r>
-        <w:t>IsLogYAxis</w:t>
-      </w:r>
-      <w:proofErr w:type="spellEnd"/>
-      <w:r>
-        <w:t>&gt;</w:t>
-      </w:r>
-    </w:p>
-    <w:p>
-      <w:pPr>
-        <w:pStyle w:val="NoSpacing"/>
-      </w:pPr>
-      <w:r>
-        <w:t xml:space="preserve">        &lt;</w:t>
-      </w:r>
-      <w:proofErr w:type="spellStart"/>
-      <w:r>
-        <w:t>IsAutoScalingTraces</w:t>
-      </w:r>
-      <w:proofErr w:type="spellEnd"/>
-      <w:r>
-        <w:t xml:space="preserve"> Label="Auto Scale"&gt;True&lt;/</w:t>
-      </w:r>
-      <w:proofErr w:type="spellStart"/>
-      <w:r>
-        <w:t>IsAutoScalingTraces</w:t>
-      </w:r>
-      <w:proofErr w:type="spellEnd"/>
-      <w:r>
-        <w:t>&gt;</w:t>
-      </w:r>
-    </w:p>
-    <w:p>
-      <w:pPr>
-        <w:pStyle w:val="NoSpacing"/>
-      </w:pPr>
-      <w:r>
-        <w:t xml:space="preserve">        &lt;</w:t>
-      </w:r>
-      <w:proofErr w:type="spellStart"/>
-      <w:r>
-        <w:t>MinimumX</w:t>
-      </w:r>
-      <w:proofErr w:type="spellEnd"/>
-      <w:r>
-        <w:t xml:space="preserve"> Label="X Axis Minimum"&gt;</w:t>
-      </w:r>
-      <w:proofErr w:type="spellStart"/>
-      <w:r>
-        <w:t>NaN</w:t>
-      </w:r>
-      <w:proofErr w:type="spellEnd"/>
-      <w:r>
-        <w:t>&lt;/</w:t>
-      </w:r>
-      <w:proofErr w:type="spellStart"/>
-      <w:r>
-        <w:t>MinimumX</w:t>
-      </w:r>
-      <w:proofErr w:type="spellEnd"/>
-      <w:r>
-        <w:t>&gt;</w:t>
-      </w:r>
-    </w:p>
-    <w:p>
-      <w:pPr>
-        <w:pStyle w:val="NoSpacing"/>
-      </w:pPr>
-      <w:r>
-        <w:t xml:space="preserve">        &lt;</w:t>
-      </w:r>
-      <w:proofErr w:type="spellStart"/>
-      <w:r>
-        <w:t>MaximumX</w:t>
-      </w:r>
-      <w:proofErr w:type="spellEnd"/>
-      <w:r>
-        <w:t xml:space="preserve"> Label="X Axis Maximum"&gt;</w:t>
-      </w:r>
-      <w:proofErr w:type="spellStart"/>
-      <w:r>
-        <w:t>NaN</w:t>
-      </w:r>
-      <w:proofErr w:type="spellEnd"/>
-      <w:r>
-        <w:t>&lt;/</w:t>
-      </w:r>
-      <w:proofErr w:type="spellStart"/>
-      <w:r>
-        <w:t>MaximumX</w:t>
-      </w:r>
-      <w:proofErr w:type="spellEnd"/>
-      <w:r>
-        <w:t>&gt;</w:t>
-      </w:r>
-    </w:p>
-    <w:p>
-      <w:pPr>
-        <w:pStyle w:val="NoSpacing"/>
-      </w:pPr>
-      <w:r>
-        <w:t xml:space="preserve">        &lt;</w:t>
-      </w:r>
-      <w:proofErr w:type="spellStart"/>
-      <w:r>
-        <w:t>MinimumLeftY</w:t>
-      </w:r>
-      <w:proofErr w:type="spellEnd"/>
-      <w:r>
-        <w:t xml:space="preserve"> Label="Left Y Axis Minimum"&gt;</w:t>
-      </w:r>
-      <w:proofErr w:type="spellStart"/>
-      <w:r>
-        <w:t>NaN</w:t>
-      </w:r>
-      <w:proofErr w:type="spellEnd"/>
-      <w:r>
-        <w:t>&lt;/</w:t>
-      </w:r>
-      <w:proofErr w:type="spellStart"/>
-      <w:r>
-        <w:t>MinimumLeftY</w:t>
-      </w:r>
-      <w:proofErr w:type="spellEnd"/>
-      <w:r>
-        <w:t>&gt;</w:t>
-      </w:r>
-    </w:p>
-    <w:p>
-      <w:pPr>
-        <w:pStyle w:val="NoSpacing"/>
-      </w:pPr>
-      <w:r>
-        <w:t xml:space="preserve">        &lt;</w:t>
-      </w:r>
-      <w:proofErr w:type="spellStart"/>
-      <w:r>
-        <w:t>MaximumLeftY</w:t>
-      </w:r>
-      <w:proofErr w:type="spellEnd"/>
-      <w:r>
-        <w:t xml:space="preserve"> Label="Left Y Axis Maximum"&gt;</w:t>
-      </w:r>
-      <w:proofErr w:type="spellStart"/>
-      <w:r>
-        <w:t>NaN</w:t>
-      </w:r>
-      <w:proofErr w:type="spellEnd"/>
-      <w:r>
-        <w:t>&lt;/</w:t>
-      </w:r>
-      <w:proofErr w:type="spellStart"/>
-      <w:r>
-        <w:t>MaximumLeftY</w:t>
-      </w:r>
-      <w:proofErr w:type="spellEnd"/>
-      <w:r>
-        <w:t>&gt;</w:t>
-      </w:r>
-    </w:p>
-    <w:p>
-      <w:pPr>
-        <w:pStyle w:val="NoSpacing"/>
-      </w:pPr>
-      <w:r>
-        <w:t xml:space="preserve">        &lt;</w:t>
-      </w:r>
-      <w:proofErr w:type="spellStart"/>
-      <w:r>
-        <w:t>MinimumRightY</w:t>
-      </w:r>
-      <w:proofErr w:type="spellEnd"/>
-      <w:r>
-        <w:t xml:space="preserve"> Label="Right Y Axis Minimum"&gt;</w:t>
-      </w:r>
-      <w:proofErr w:type="spellStart"/>
-      <w:r>
-        <w:t>NaN</w:t>
-      </w:r>
-      <w:proofErr w:type="spellEnd"/>
-      <w:r>
-        <w:t>&lt;/</w:t>
-      </w:r>
-      <w:proofErr w:type="spellStart"/>
-      <w:r>
-        <w:t>MinimumRightY</w:t>
-      </w:r>
-      <w:proofErr w:type="spellEnd"/>
-      <w:r>
-        <w:t>&gt;</w:t>
-      </w:r>
-    </w:p>
-    <w:p>
-      <w:pPr>
-        <w:pStyle w:val="NoSpacing"/>
-      </w:pPr>
-      <w:r>
-        <w:t xml:space="preserve">        &lt;</w:t>
-      </w:r>
-      <w:proofErr w:type="spellStart"/>
-      <w:r>
-        <w:t>MaximumRightY</w:t>
-      </w:r>
-      <w:proofErr w:type="spellEnd"/>
-      <w:r>
-        <w:t xml:space="preserve"> Label="Right Y Axis Maximum"&gt;</w:t>
-      </w:r>
-      <w:proofErr w:type="spellStart"/>
-      <w:r>
-        <w:t>NaN</w:t>
-      </w:r>
-      <w:proofErr w:type="spellEnd"/>
-      <w:r>
-        <w:t>&lt;/</w:t>
-      </w:r>
-      <w:proofErr w:type="spellStart"/>
-      <w:r>
-        <w:t>MaximumRightY</w:t>
-      </w:r>
-      <w:proofErr w:type="spellEnd"/>
-      <w:r>
-        <w:t>&gt;</w:t>
+        <w:t xml:space="preserve">        &lt;TraceDomain Label="Trace Domain"&gt;Intensity vs. Time&lt;/TraceDomain&gt;</w:t>
+      </w:r>
+    </w:p>
+    <w:p>
+      <w:pPr>
+        <w:pStyle w:val="NoSpacing"/>
+      </w:pPr>
+      <w:r>
+        <w:t xml:space="preserve">        &lt;CompositionUnits Label="Composition"&gt;Percent&lt;/CompositionUnits&gt;</w:t>
+      </w:r>
+    </w:p>
+    <w:p>
+      <w:pPr>
+        <w:pStyle w:val="NoSpacing"/>
+      </w:pPr>
+      <w:r>
+        <w:t xml:space="preserve">        &lt;DepthUnits Label="Depth"&gt;Micrometers&lt;/DepthUnits&gt;</w:t>
+      </w:r>
+    </w:p>
+    <w:p>
+      <w:pPr>
+        <w:pStyle w:val="NoSpacing"/>
+      </w:pPr>
+      <w:r>
+        <w:t xml:space="preserve">        &lt;IsLogXAxis Label="X Axis Log Scale"&gt;False&lt;/IsLogXAxis&gt;</w:t>
+      </w:r>
+    </w:p>
+    <w:p>
+      <w:pPr>
+        <w:pStyle w:val="NoSpacing"/>
+      </w:pPr>
+      <w:r>
+        <w:t xml:space="preserve">        &lt;IsLogYAxis Label="Y Axis Log Scale"&gt;False&lt;/IsLogYAxis&gt;</w:t>
+      </w:r>
+    </w:p>
+    <w:p>
+      <w:pPr>
+        <w:pStyle w:val="NoSpacing"/>
+      </w:pPr>
+      <w:r>
+        <w:t xml:space="preserve">        &lt;IsAutoScalingTraces Label="Auto Scale"&gt;True&lt;/IsAutoScalingTraces&gt;</w:t>
+      </w:r>
+    </w:p>
+    <w:p>
+      <w:pPr>
+        <w:pStyle w:val="NoSpacing"/>
+      </w:pPr>
+      <w:r>
+        <w:t xml:space="preserve">        &lt;MinimumX Label="X Axis Minimum"&gt;NaN&lt;/MinimumX&gt;</w:t>
+      </w:r>
+    </w:p>
+    <w:p>
+      <w:pPr>
+        <w:pStyle w:val="NoSpacing"/>
+      </w:pPr>
+      <w:r>
+        <w:t xml:space="preserve">        &lt;MaximumX Label="X Axis Maximum"&gt;NaN&lt;/MaximumX&gt;</w:t>
+      </w:r>
+    </w:p>
+    <w:p>
+      <w:pPr>
+        <w:pStyle w:val="NoSpacing"/>
+      </w:pPr>
+      <w:r>
+        <w:t xml:space="preserve">        &lt;MinimumLeftY Label="Left Y Axis Minimum"&gt;NaN&lt;/MinimumLeftY&gt;</w:t>
+      </w:r>
+    </w:p>
+    <w:p>
+      <w:pPr>
+        <w:pStyle w:val="NoSpacing"/>
+      </w:pPr>
+      <w:r>
+        <w:t xml:space="preserve">        &lt;MaximumLeftY Label="Left Y Axis Maximum"&gt;NaN&lt;/MaximumLeftY&gt;</w:t>
+      </w:r>
+    </w:p>
+    <w:p>
+      <w:pPr>
+        <w:pStyle w:val="NoSpacing"/>
+      </w:pPr>
+      <w:r>
+        <w:t xml:space="preserve">        &lt;MinimumRightY Label="Right Y Axis Minimum"&gt;NaN&lt;/MinimumRightY&gt;</w:t>
+      </w:r>
+    </w:p>
+    <w:p>
+      <w:pPr>
+        <w:pStyle w:val="NoSpacing"/>
+      </w:pPr>
+      <w:r>
+        <w:t xml:space="preserve">        &lt;MaximumRightY Label="Right Y Axis Maximum"&gt;NaN&lt;/MaximumRightY&gt;</w:t>
       </w:r>
     </w:p>
     <w:p>
@@ -1312,15 +699,7 @@
         <w:pStyle w:val="NoSpacing"/>
       </w:pPr>
       <w:r>
-        <w:t xml:space="preserve">          &lt;</w:t>
-      </w:r>
-      <w:proofErr w:type="spellStart"/>
-      <w:r>
-        <w:t>GdsPlotTrace</w:t>
-      </w:r>
-      <w:proofErr w:type="spellEnd"/>
-      <w:r>
-        <w:t>&gt;</w:t>
+        <w:t xml:space="preserve">          &lt;GdsPlotTrace&gt;</w:t>
       </w:r>
     </w:p>
     <w:p>
@@ -1344,71 +723,23 @@
         <w:pStyle w:val="NoSpacing"/>
       </w:pPr>
       <w:r>
-        <w:t xml:space="preserve">            &lt;</w:t>
-      </w:r>
-      <w:proofErr w:type="spellStart"/>
-      <w:r>
-        <w:t>IsIncluded</w:t>
-      </w:r>
-      <w:proofErr w:type="spellEnd"/>
-      <w:r>
-        <w:t xml:space="preserve"> Label="Included"&gt;True&lt;/</w:t>
-      </w:r>
-      <w:proofErr w:type="spellStart"/>
-      <w:r>
-        <w:t>IsIncluded</w:t>
-      </w:r>
-      <w:proofErr w:type="spellEnd"/>
-      <w:r>
-        <w:t>&gt;</w:t>
-      </w:r>
-    </w:p>
-    <w:p>
-      <w:pPr>
-        <w:pStyle w:val="NoSpacing"/>
-      </w:pPr>
-      <w:r>
-        <w:t xml:space="preserve">            &lt;</w:t>
-      </w:r>
-      <w:proofErr w:type="spellStart"/>
-      <w:r>
-        <w:t>IsMarkerVisible</w:t>
-      </w:r>
-      <w:proofErr w:type="spellEnd"/>
-      <w:r>
-        <w:t xml:space="preserve"> Label="Markers"&gt;False&lt;/</w:t>
-      </w:r>
-      <w:proofErr w:type="spellStart"/>
-      <w:r>
-        <w:t>IsMarkerVisible</w:t>
-      </w:r>
-      <w:proofErr w:type="spellEnd"/>
-      <w:r>
-        <w:t>&gt;</w:t>
-      </w:r>
-    </w:p>
-    <w:p>
-      <w:pPr>
-        <w:pStyle w:val="NoSpacing"/>
-      </w:pPr>
-      <w:r>
-        <w:t xml:space="preserve">            &lt;</w:t>
-      </w:r>
-      <w:proofErr w:type="spellStart"/>
-      <w:r>
-        <w:t>IsLeftAxis</w:t>
-      </w:r>
-      <w:proofErr w:type="spellEnd"/>
-      <w:r>
-        <w:t xml:space="preserve"> Label="Axis"&gt;False&lt;/</w:t>
-      </w:r>
-      <w:proofErr w:type="spellStart"/>
-      <w:r>
-        <w:t>IsLeftAxis</w:t>
-      </w:r>
-      <w:proofErr w:type="spellEnd"/>
-      <w:r>
-        <w:t>&gt;</w:t>
+        <w:t xml:space="preserve">            &lt;IsIncluded Label="Included"&gt;True&lt;/IsIncluded&gt;</w:t>
+      </w:r>
+    </w:p>
+    <w:p>
+      <w:pPr>
+        <w:pStyle w:val="NoSpacing"/>
+      </w:pPr>
+      <w:r>
+        <w:t xml:space="preserve">            &lt;IsMarkerVisible Label="Markers"&gt;False&lt;/IsMarkerVisible&gt;</w:t>
+      </w:r>
+    </w:p>
+    <w:p>
+      <w:pPr>
+        <w:pStyle w:val="NoSpacing"/>
+      </w:pPr>
+      <w:r>
+        <w:t xml:space="preserve">            &lt;IsLeftAxis Label="Axis"&gt;False&lt;/IsLeftAxis&gt;</w:t>
       </w:r>
     </w:p>
     <w:p>
@@ -1432,15 +763,7 @@
         <w:pStyle w:val="NoSpacing"/>
       </w:pPr>
       <w:r>
-        <w:t xml:space="preserve">          &lt;/</w:t>
-      </w:r>
-      <w:proofErr w:type="spellStart"/>
-      <w:r>
-        <w:t>GdsPlotTrace</w:t>
-      </w:r>
-      <w:proofErr w:type="spellEnd"/>
-      <w:r>
-        <w:t>&gt;</w:t>
+        <w:t xml:space="preserve">          &lt;/GdsPlotTrace&gt;</w:t>
       </w:r>
     </w:p>
     <w:p>
@@ -1473,15 +796,7 @@
         <w:pStyle w:val="NoSpacing"/>
       </w:pPr>
       <w:r>
-        <w:t xml:space="preserve">          &lt;</w:t>
-      </w:r>
-      <w:proofErr w:type="spellStart"/>
-      <w:r>
-        <w:t>GdsPlotCalculation</w:t>
-      </w:r>
-      <w:proofErr w:type="spellEnd"/>
-      <w:r>
-        <w:t>&gt;</w:t>
+        <w:t xml:space="preserve">          &lt;GdsPlotCalculation&gt;</w:t>
       </w:r>
     </w:p>
     <w:p>
@@ -1505,47 +820,15 @@
         <w:pStyle w:val="NoSpacing"/>
       </w:pPr>
       <w:r>
-        <w:t xml:space="preserve">            &lt;</w:t>
-      </w:r>
-      <w:proofErr w:type="spellStart"/>
-      <w:r>
-        <w:t>IsIncluded</w:t>
-      </w:r>
-      <w:proofErr w:type="spellEnd"/>
-      <w:r>
-        <w:t xml:space="preserve"> Label="Included"&gt;False&lt;/</w:t>
-      </w:r>
-      <w:proofErr w:type="spellStart"/>
-      <w:r>
-        <w:t>IsIncluded</w:t>
-      </w:r>
-      <w:proofErr w:type="spellEnd"/>
-      <w:r>
-        <w:t>&gt;</w:t>
-      </w:r>
-    </w:p>
-    <w:p>
-      <w:pPr>
-        <w:pStyle w:val="NoSpacing"/>
-      </w:pPr>
-      <w:r>
-        <w:t xml:space="preserve">            &lt;</w:t>
-      </w:r>
-      <w:proofErr w:type="spellStart"/>
-      <w:r>
-        <w:t>IsMarkerVisible</w:t>
-      </w:r>
-      <w:proofErr w:type="spellEnd"/>
-      <w:r>
-        <w:t xml:space="preserve"> Label="Markers"&gt;False&lt;/</w:t>
-      </w:r>
-      <w:proofErr w:type="spellStart"/>
-      <w:r>
-        <w:t>IsMarkerVisible</w:t>
-      </w:r>
-      <w:proofErr w:type="spellEnd"/>
-      <w:r>
-        <w:t>&gt;</w:t>
+        <w:t xml:space="preserve">            &lt;IsIncluded Label="Included"&gt;False&lt;/IsIncluded&gt;</w:t>
+      </w:r>
+    </w:p>
+    <w:p>
+      <w:pPr>
+        <w:pStyle w:val="NoSpacing"/>
+      </w:pPr>
+      <w:r>
+        <w:t xml:space="preserve">            &lt;IsMarkerVisible Label="Markers"&gt;False&lt;/IsMarkerVisible&gt;</w:t>
       </w:r>
     </w:p>
     <w:p>
@@ -1561,31 +844,15 @@
         <w:pStyle w:val="NoSpacing"/>
       </w:pPr>
       <w:r>
-        <w:t xml:space="preserve">            &lt;Style Label="Style"&gt;</w:t>
-      </w:r>
-      <w:proofErr w:type="spellStart"/>
-      <w:r>
-        <w:t>SolidLine</w:t>
-      </w:r>
-      <w:proofErr w:type="spellEnd"/>
-      <w:r>
-        <w:t>&lt;/Style&gt;</w:t>
-      </w:r>
-    </w:p>
-    <w:p>
-      <w:pPr>
-        <w:pStyle w:val="NoSpacing"/>
-      </w:pPr>
-      <w:r>
-        <w:t xml:space="preserve">          &lt;/</w:t>
-      </w:r>
-      <w:proofErr w:type="spellStart"/>
-      <w:r>
-        <w:t>GdsPlotCalculation</w:t>
-      </w:r>
-      <w:proofErr w:type="spellEnd"/>
-      <w:r>
-        <w:t>&gt;</w:t>
+        <w:t xml:space="preserve">            &lt;Style Label="Style"&gt;SolidLine&lt;/Style&gt;</w:t>
+      </w:r>
+    </w:p>
+    <w:p>
+      <w:pPr>
+        <w:pStyle w:val="NoSpacing"/>
+      </w:pPr>
+      <w:r>
+        <w:t xml:space="preserve">          &lt;/GdsPlotCalculation&gt;</w:t>
       </w:r>
     </w:p>
     <w:p>
@@ -1610,15 +877,7 @@
         <w:pStyle w:val="NoSpacing"/>
       </w:pPr>
       <w:r>
-        <w:t xml:space="preserve">      &lt;/</w:t>
-      </w:r>
-      <w:proofErr w:type="spellStart"/>
-      <w:r>
-        <w:t>GdsPlot</w:t>
-      </w:r>
-      <w:proofErr w:type="spellEnd"/>
-      <w:r>
-        <w:t>&gt;</w:t>
+        <w:t xml:space="preserve">      &lt;/GdsPlot&gt;</w:t>
       </w:r>
     </w:p>
     <w:p>
@@ -1645,16 +904,11 @@
       <w:r>
         <w:t>&lt;/</w:t>
       </w:r>
-      <w:proofErr w:type="spellStart"/>
       <w:r>
         <w:t>Cdp</w:t>
       </w:r>
       <w:r>
-        <w:t>Method</w:t>
-      </w:r>
-      <w:proofErr w:type="spellEnd"/>
-      <w:r>
-        <w:t>&gt;</w:t>
+        <w:t>Method&gt;</w:t>
       </w:r>
     </w:p>
     <w:p>
@@ -1697,13 +951,8 @@
         <w:pStyle w:val="NoSpacing"/>
       </w:pPr>
       <w:r>
-        <w:t xml:space="preserve">11 - </w:t>
-      </w:r>
-      <w:proofErr w:type="spellStart"/>
-      <w:r>
-        <w:t>RequestedItemNotFound</w:t>
-      </w:r>
-      <w:proofErr w:type="spellEnd"/>
+        <w:t>11 - RequestedItemNotFound</w:t>
+      </w:r>
     </w:p>
     <w:p>
       <w:pPr>
@@ -1762,14 +1011,12 @@
       <w:r>
         <w:t>&lt;</w:t>
       </w:r>
-      <w:proofErr w:type="spellStart"/>
       <w:r>
         <w:t>Cdp</w:t>
       </w:r>
       <w:r>
         <w:t>Methods</w:t>
       </w:r>
-      <w:proofErr w:type="spellEnd"/>
       <w:r>
         <w:t>/&gt;</w:t>
       </w:r>
@@ -1789,32 +1036,11 @@
       <w:r>
         <w:t>&lt;</w:t>
       </w:r>
-      <w:proofErr w:type="spellStart"/>
       <w:r>
         <w:t>Cdp</w:t>
       </w:r>
       <w:r>
-        <w:t>Methods</w:t>
-      </w:r>
-      <w:proofErr w:type="spellEnd"/>
-      <w:r>
-        <w:t xml:space="preserve"> </w:t>
-      </w:r>
-      <w:proofErr w:type="spellStart"/>
-      <w:r>
-        <w:t>ErrorCode</w:t>
-      </w:r>
-      <w:proofErr w:type="spellEnd"/>
-      <w:r>
-        <w:t xml:space="preserve">=”0” </w:t>
-      </w:r>
-      <w:proofErr w:type="spellStart"/>
-      <w:r>
-        <w:t>ErrorMessage</w:t>
-      </w:r>
-      <w:proofErr w:type="spellEnd"/>
-      <w:r>
-        <w:t>=”Success”&gt;</w:t>
+        <w:t>Methods ErrorCode=”0” ErrorMessage=”Success”&gt;</w:t>
       </w:r>
     </w:p>
     <w:p>
@@ -1824,16 +1050,11 @@
       <w:r>
         <w:t xml:space="preserve">  &lt;</w:t>
       </w:r>
-      <w:proofErr w:type="spellStart"/>
       <w:r>
         <w:t>Cdp</w:t>
       </w:r>
       <w:r>
-        <w:t>Method</w:t>
-      </w:r>
-      <w:proofErr w:type="spellEnd"/>
-      <w:r>
-        <w:t>&gt;</w:t>
+        <w:t>Method&gt;</w:t>
       </w:r>
     </w:p>
     <w:p>
@@ -1865,47 +1086,15 @@
         <w:pStyle w:val="NoSpacing"/>
       </w:pPr>
       <w:r>
-        <w:t xml:space="preserve">    &lt;</w:t>
-      </w:r>
-      <w:proofErr w:type="spellStart"/>
-      <w:r>
-        <w:t>LastUsed</w:t>
-      </w:r>
-      <w:proofErr w:type="spellEnd"/>
-      <w:r>
-        <w:t xml:space="preserve"> Label="Last Used"&gt;03/19/2014 15:28:29&lt;/</w:t>
-      </w:r>
-      <w:proofErr w:type="spellStart"/>
-      <w:r>
-        <w:t>LastUsed</w:t>
-      </w:r>
-      <w:proofErr w:type="spellEnd"/>
-      <w:r>
-        <w:t>&gt;</w:t>
-      </w:r>
-    </w:p>
-    <w:p>
-      <w:pPr>
-        <w:pStyle w:val="NoSpacing"/>
-      </w:pPr>
-      <w:r>
-        <w:t xml:space="preserve">    &lt;</w:t>
-      </w:r>
-      <w:proofErr w:type="spellStart"/>
-      <w:r>
-        <w:t>LastModified</w:t>
-      </w:r>
-      <w:proofErr w:type="spellEnd"/>
-      <w:r>
-        <w:t xml:space="preserve"> Label="Last Modified"&gt;06/03/2013 11:36:00&lt;/</w:t>
-      </w:r>
-      <w:proofErr w:type="spellStart"/>
-      <w:r>
-        <w:t>LastModified</w:t>
-      </w:r>
-      <w:proofErr w:type="spellEnd"/>
-      <w:r>
-        <w:t>&gt;</w:t>
+        <w:t xml:space="preserve">    &lt;LastUsed Label="Last Used"&gt;03/19/2014 15:28:29&lt;/LastUsed&gt;</w:t>
+      </w:r>
+    </w:p>
+    <w:p>
+      <w:pPr>
+        <w:pStyle w:val="NoSpacing"/>
+      </w:pPr>
+      <w:r>
+        <w:t xml:space="preserve">    &lt;LastModified Label="Last Modified"&gt;06/03/2013 11:36:00&lt;/LastModified&gt;</w:t>
       </w:r>
     </w:p>
     <w:p>
@@ -1923,16 +1112,11 @@
       <w:r>
         <w:t xml:space="preserve">  &lt;/</w:t>
       </w:r>
-      <w:proofErr w:type="spellStart"/>
       <w:r>
         <w:t>Cdp</w:t>
       </w:r>
       <w:r>
-        <w:t>Method</w:t>
-      </w:r>
-      <w:proofErr w:type="spellEnd"/>
-      <w:r>
-        <w:t>&gt;</w:t>
+        <w:t>Method&gt;</w:t>
       </w:r>
     </w:p>
     <w:p>
@@ -1950,16 +1134,11 @@
       <w:r>
         <w:t>&lt;/</w:t>
       </w:r>
-      <w:proofErr w:type="spellStart"/>
       <w:r>
         <w:t>Cdp</w:t>
       </w:r>
       <w:r>
-        <w:t>Methods</w:t>
-      </w:r>
-      <w:proofErr w:type="spellEnd"/>
-      <w:r>
-        <w:t>&gt;</w:t>
+        <w:t>Methods&gt;</w:t>
       </w:r>
     </w:p>
     <w:p>
@@ -2006,7 +1185,6 @@
       <w:pPr>
         <w:pStyle w:val="Heading1"/>
       </w:pPr>
-      <w:proofErr w:type="spellStart"/>
       <w:r>
         <w:lastRenderedPageBreak/>
         <w:t>Cdp</w:t>
@@ -2014,7 +1192,6 @@
       <w:r>
         <w:t>MethodKey</w:t>
       </w:r>
-      <w:proofErr w:type="spellEnd"/>
     </w:p>
     <w:p>
       <w:r>
@@ -2088,16 +1265,11 @@
       <w:r>
         <w:t>&lt;</w:t>
       </w:r>
-      <w:proofErr w:type="spellStart"/>
       <w:r>
         <w:t>Cdp</w:t>
       </w:r>
       <w:r>
-        <w:t>MethodKey</w:t>
-      </w:r>
-      <w:proofErr w:type="spellEnd"/>
-      <w:r>
-        <w:t xml:space="preserve"> Name=”…”</w:t>
+        <w:t>MethodKey Name=”…”</w:t>
       </w:r>
       <w:r>
         <w:t>/&gt;</w:t>
@@ -2118,38 +1290,17 @@
       <w:r>
         <w:t>&lt;</w:t>
       </w:r>
-      <w:proofErr w:type="spellStart"/>
       <w:r>
         <w:t>Cdp</w:t>
       </w:r>
       <w:r>
-        <w:t>MethodKey</w:t>
-      </w:r>
-      <w:proofErr w:type="spellEnd"/>
-      <w:r>
-        <w:t xml:space="preserve"> Name="</w:t>
+        <w:t>MethodKey Name="</w:t>
       </w:r>
       <w:r>
         <w:t>…</w:t>
       </w:r>
       <w:r>
-        <w:t xml:space="preserve">" </w:t>
-      </w:r>
-      <w:proofErr w:type="spellStart"/>
-      <w:r>
-        <w:t>ErrorCode</w:t>
-      </w:r>
-      <w:proofErr w:type="spellEnd"/>
-      <w:r>
-        <w:t xml:space="preserve">=”0” </w:t>
-      </w:r>
-      <w:proofErr w:type="spellStart"/>
-      <w:r>
-        <w:t>ErrorMessage</w:t>
-      </w:r>
-      <w:proofErr w:type="spellEnd"/>
-      <w:r>
-        <w:t>=”Success”&gt;</w:t>
+        <w:t>" ErrorCode=”0” ErrorMessage=”Success”&gt;</w:t>
       </w:r>
     </w:p>
     <w:p>
@@ -2167,16 +1318,11 @@
       <w:r>
         <w:t>&lt;/</w:t>
       </w:r>
-      <w:proofErr w:type="spellStart"/>
       <w:r>
         <w:t>Cdp</w:t>
       </w:r>
       <w:r>
-        <w:t>MethodKey</w:t>
-      </w:r>
-      <w:proofErr w:type="spellEnd"/>
-      <w:r>
-        <w:t>&gt;</w:t>
+        <w:t>MethodKey&gt;</w:t>
       </w:r>
     </w:p>
     <w:p>
@@ -2209,13 +1355,8 @@
         <w:pStyle w:val="NoSpacing"/>
       </w:pPr>
       <w:r>
-        <w:t xml:space="preserve">11 - </w:t>
-      </w:r>
-      <w:proofErr w:type="spellStart"/>
-      <w:r>
-        <w:t>RequestedItemNotFound</w:t>
-      </w:r>
-      <w:proofErr w:type="spellEnd"/>
+        <w:t>11 - RequestedItemNotFound</w:t>
+      </w:r>
     </w:p>
     <w:p>
       <w:pPr>
@@ -2264,13 +1405,8 @@
       <w:r>
         <w:t>&lt;</w:t>
       </w:r>
-      <w:proofErr w:type="spellStart"/>
-      <w:r>
-        <w:t>LastConditioner</w:t>
-      </w:r>
-      <w:proofErr w:type="spellEnd"/>
-      <w:r>
-        <w:t xml:space="preserve"> </w:t>
+      <w:r>
+        <w:t xml:space="preserve">LastConditioner </w:t>
       </w:r>
       <w:r>
         <w:t>/&gt;</w:t>
@@ -2289,15 +1425,7 @@
         <w:pStyle w:val="NoSpacing"/>
       </w:pPr>
       <w:r>
-        <w:t>&lt;</w:t>
-      </w:r>
-      <w:proofErr w:type="spellStart"/>
-      <w:r>
-        <w:t>LastConditioner</w:t>
-      </w:r>
-      <w:proofErr w:type="spellEnd"/>
-      <w:r>
-        <w:t xml:space="preserve"> Value=”06/27/2019 15:23:35”/&gt;</w:t>
+        <w:t>&lt;LastConditioner Value=”06/27/2019 15:23:35”/&gt;</w:t>
       </w:r>
     </w:p>
     <w:p>
@@ -2503,23 +1631,7 @@
         <w:t>Limit</w:t>
       </w:r>
       <w:r>
-        <w:t xml:space="preserve"> </w:t>
-      </w:r>
-      <w:proofErr w:type="spellStart"/>
-      <w:r>
-        <w:t>ErrorCode</w:t>
-      </w:r>
-      <w:proofErr w:type="spellEnd"/>
-      <w:r>
-        <w:t xml:space="preserve">=”0” </w:t>
-      </w:r>
-      <w:proofErr w:type="spellStart"/>
-      <w:r>
-        <w:t>ErrorMessage</w:t>
-      </w:r>
-      <w:proofErr w:type="spellEnd"/>
-      <w:r>
-        <w:t>=”Success”&gt;</w:t>
+        <w:t xml:space="preserve"> ErrorCode=”0” ErrorMessage=”Success”&gt;</w:t>
       </w:r>
     </w:p>
     <w:p>
@@ -2551,47 +1663,15 @@
         <w:pStyle w:val="NoSpacing"/>
       </w:pPr>
       <w:r>
-        <w:t xml:space="preserve">  &lt;</w:t>
-      </w:r>
-      <w:proofErr w:type="spellStart"/>
-      <w:r>
-        <w:t>LastUsed</w:t>
-      </w:r>
-      <w:proofErr w:type="spellEnd"/>
-      <w:r>
-        <w:t xml:space="preserve"> Label="Last Used"&gt;03/19/2014 15:28:29&lt;/</w:t>
-      </w:r>
-      <w:proofErr w:type="spellStart"/>
-      <w:r>
-        <w:t>LastUsed</w:t>
-      </w:r>
-      <w:proofErr w:type="spellEnd"/>
-      <w:r>
-        <w:t>&gt;</w:t>
-      </w:r>
-    </w:p>
-    <w:p>
-      <w:pPr>
-        <w:pStyle w:val="NoSpacing"/>
-      </w:pPr>
-      <w:r>
-        <w:t xml:space="preserve">  &lt;</w:t>
-      </w:r>
-      <w:proofErr w:type="spellStart"/>
-      <w:r>
-        <w:t>LastModified</w:t>
-      </w:r>
-      <w:proofErr w:type="spellEnd"/>
-      <w:r>
-        <w:t xml:space="preserve"> Label="Last Modified"&gt;06/03/2013 11:36:00&lt;/</w:t>
-      </w:r>
-      <w:proofErr w:type="spellStart"/>
-      <w:r>
-        <w:t>LastModified</w:t>
-      </w:r>
-      <w:proofErr w:type="spellEnd"/>
-      <w:r>
-        <w:t>&gt;</w:t>
+        <w:t xml:space="preserve">  &lt;LastUsed Label="Last Used"&gt;03/19/2014 15:28:29&lt;/LastUsed&gt;</w:t>
+      </w:r>
+    </w:p>
+    <w:p>
+      <w:pPr>
+        <w:pStyle w:val="NoSpacing"/>
+      </w:pPr>
+      <w:r>
+        <w:t xml:space="preserve">  &lt;LastModified Label="Last Modified"&gt;06/03/2013 11:36:00&lt;/LastModified&gt;</w:t>
       </w:r>
     </w:p>
     <w:p>
@@ -2631,47 +1711,15 @@
         <w:pStyle w:val="NoSpacing"/>
       </w:pPr>
       <w:r>
-        <w:t xml:space="preserve">        &lt;</w:t>
-      </w:r>
-      <w:proofErr w:type="spellStart"/>
-      <w:r>
-        <w:t>LowerControlLimit</w:t>
-      </w:r>
-      <w:proofErr w:type="spellEnd"/>
-      <w:r>
-        <w:t>&gt;90&lt;/</w:t>
-      </w:r>
-      <w:proofErr w:type="spellStart"/>
-      <w:r>
-        <w:t>LowerControlLimit</w:t>
-      </w:r>
-      <w:proofErr w:type="spellEnd"/>
-      <w:r>
-        <w:t>&gt;</w:t>
-      </w:r>
-    </w:p>
-    <w:p>
-      <w:pPr>
-        <w:pStyle w:val="NoSpacing"/>
-      </w:pPr>
-      <w:r>
-        <w:t xml:space="preserve">        &lt;</w:t>
-      </w:r>
-      <w:proofErr w:type="spellStart"/>
-      <w:r>
-        <w:t>UpperControlLimit</w:t>
-      </w:r>
-      <w:proofErr w:type="spellEnd"/>
-      <w:r>
-        <w:t>&gt;100&lt;/</w:t>
-      </w:r>
-      <w:proofErr w:type="spellStart"/>
-      <w:r>
-        <w:t>UpperControlLimit</w:t>
-      </w:r>
-      <w:proofErr w:type="spellEnd"/>
-      <w:r>
-        <w:t>&gt;</w:t>
+        <w:t xml:space="preserve">        &lt;LowerControlLimit&gt;90&lt;/LowerControlLimit&gt;</w:t>
+      </w:r>
+    </w:p>
+    <w:p>
+      <w:pPr>
+        <w:pStyle w:val="NoSpacing"/>
+      </w:pPr>
+      <w:r>
+        <w:t xml:space="preserve">        &lt;UpperControlLimit&gt;100&lt;/UpperControlLimit&gt;</w:t>
       </w:r>
     </w:p>
     <w:p>
@@ -2753,13 +1801,8 @@
         <w:pStyle w:val="NoSpacing"/>
       </w:pPr>
       <w:r>
-        <w:t xml:space="preserve">11 - </w:t>
-      </w:r>
-      <w:proofErr w:type="spellStart"/>
-      <w:r>
-        <w:t>RequestedItemNotFound</w:t>
-      </w:r>
-      <w:proofErr w:type="spellEnd"/>
+        <w:t>11 - RequestedItemNotFound</w:t>
+      </w:r>
     </w:p>
     <w:p>
       <w:pPr>
@@ -2846,21 +1889,8 @@
       <w:r>
         <w:t xml:space="preserve">Limits </w:t>
       </w:r>
-      <w:proofErr w:type="spellStart"/>
-      <w:r>
-        <w:t>ErrorCode</w:t>
-      </w:r>
-      <w:proofErr w:type="spellEnd"/>
-      <w:r>
-        <w:t xml:space="preserve">=”0” </w:t>
-      </w:r>
-      <w:proofErr w:type="spellStart"/>
-      <w:r>
-        <w:t>ErrorMessage</w:t>
-      </w:r>
-      <w:proofErr w:type="spellEnd"/>
-      <w:r>
-        <w:t>=”Success”&gt;</w:t>
+      <w:r>
+        <w:t>ErrorCode=”0” ErrorMessage=”Success”&gt;</w:t>
       </w:r>
     </w:p>
     <w:p>
@@ -2906,47 +1936,15 @@
         <w:pStyle w:val="NoSpacing"/>
       </w:pPr>
       <w:r>
-        <w:t xml:space="preserve">    &lt;</w:t>
-      </w:r>
-      <w:proofErr w:type="spellStart"/>
-      <w:r>
-        <w:t>LastUsed</w:t>
-      </w:r>
-      <w:proofErr w:type="spellEnd"/>
-      <w:r>
-        <w:t xml:space="preserve"> Label="Last Used"&gt;03/19/2014 15:28:29&lt;/</w:t>
-      </w:r>
-      <w:proofErr w:type="spellStart"/>
-      <w:r>
-        <w:t>LastUsed</w:t>
-      </w:r>
-      <w:proofErr w:type="spellEnd"/>
-      <w:r>
-        <w:t>&gt;</w:t>
-      </w:r>
-    </w:p>
-    <w:p>
-      <w:pPr>
-        <w:pStyle w:val="NoSpacing"/>
-      </w:pPr>
-      <w:r>
-        <w:t xml:space="preserve">    &lt;</w:t>
-      </w:r>
-      <w:proofErr w:type="spellStart"/>
-      <w:r>
-        <w:t>LastModified</w:t>
-      </w:r>
-      <w:proofErr w:type="spellEnd"/>
-      <w:r>
-        <w:t xml:space="preserve"> Label="Last Modified"&gt;06/03/2013 11:36:00&lt;/</w:t>
-      </w:r>
-      <w:proofErr w:type="spellStart"/>
-      <w:r>
-        <w:t>LastModified</w:t>
-      </w:r>
-      <w:proofErr w:type="spellEnd"/>
-      <w:r>
-        <w:t>&gt;</w:t>
+        <w:t xml:space="preserve">    &lt;LastUsed Label="Last Used"&gt;03/19/2014 15:28:29&lt;/LastUsed&gt;</w:t>
+      </w:r>
+    </w:p>
+    <w:p>
+      <w:pPr>
+        <w:pStyle w:val="NoSpacing"/>
+      </w:pPr>
+      <w:r>
+        <w:t xml:space="preserve">    &lt;LastModified Label="Last Modified"&gt;06/03/2013 11:36:00&lt;/LastModified&gt;</w:t>
       </w:r>
     </w:p>
     <w:p>
@@ -3037,7 +2035,6 @@
       <w:pPr>
         <w:pStyle w:val="Heading1"/>
       </w:pPr>
-      <w:proofErr w:type="spellStart"/>
       <w:r>
         <w:lastRenderedPageBreak/>
         <w:t>Limit</w:t>
@@ -3045,7 +2042,6 @@
       <w:r>
         <w:t>Key</w:t>
       </w:r>
-      <w:proofErr w:type="spellEnd"/>
     </w:p>
     <w:p>
       <w:r>
@@ -3116,16 +2112,11 @@
       <w:r>
         <w:t>&lt;</w:t>
       </w:r>
-      <w:proofErr w:type="spellStart"/>
       <w:r>
         <w:t>Limit</w:t>
       </w:r>
       <w:r>
-        <w:t>Key</w:t>
-      </w:r>
-      <w:proofErr w:type="spellEnd"/>
-      <w:r>
-        <w:t xml:space="preserve"> Name=”…”</w:t>
+        <w:t>Key Name=”…”</w:t>
       </w:r>
       <w:r>
         <w:t>/&gt;</w:t>
@@ -3146,38 +2137,17 @@
       <w:r>
         <w:t>&lt;</w:t>
       </w:r>
-      <w:proofErr w:type="spellStart"/>
       <w:r>
         <w:t>Limit</w:t>
       </w:r>
       <w:r>
-        <w:t>Key</w:t>
-      </w:r>
-      <w:proofErr w:type="spellEnd"/>
-      <w:r>
-        <w:t xml:space="preserve"> Name="</w:t>
+        <w:t>Key Name="</w:t>
       </w:r>
       <w:r>
         <w:t>…</w:t>
       </w:r>
       <w:r>
-        <w:t xml:space="preserve">" </w:t>
-      </w:r>
-      <w:proofErr w:type="spellStart"/>
-      <w:r>
-        <w:t>ErrorCode</w:t>
-      </w:r>
-      <w:proofErr w:type="spellEnd"/>
-      <w:r>
-        <w:t xml:space="preserve">=”0” </w:t>
-      </w:r>
-      <w:proofErr w:type="spellStart"/>
-      <w:r>
-        <w:t>ErrorMessage</w:t>
-      </w:r>
-      <w:proofErr w:type="spellEnd"/>
-      <w:r>
-        <w:t>=”Success”&gt;</w:t>
+        <w:t>" ErrorCode=”0” ErrorMessage=”Success”&gt;</w:t>
       </w:r>
     </w:p>
     <w:p>
@@ -3195,16 +2165,11 @@
       <w:r>
         <w:t>&lt;/</w:t>
       </w:r>
-      <w:proofErr w:type="spellStart"/>
       <w:r>
         <w:t>Limit</w:t>
       </w:r>
       <w:r>
-        <w:t>Key</w:t>
-      </w:r>
-      <w:proofErr w:type="spellEnd"/>
-      <w:r>
-        <w:t>&gt;</w:t>
+        <w:t>Key&gt;</w:t>
       </w:r>
     </w:p>
     <w:p>
@@ -3237,13 +2202,8 @@
         <w:pStyle w:val="NoSpacing"/>
       </w:pPr>
       <w:r>
-        <w:t xml:space="preserve">11 - </w:t>
-      </w:r>
-      <w:proofErr w:type="spellStart"/>
-      <w:r>
-        <w:t>RequestedItemNotFound</w:t>
-      </w:r>
-      <w:proofErr w:type="spellEnd"/>
+        <w:t>11 - RequestedItemNotFound</w:t>
+      </w:r>
     </w:p>
     <w:p>
       <w:pPr>
@@ -3259,12 +2219,10 @@
       <w:pPr>
         <w:pStyle w:val="Heading1"/>
       </w:pPr>
-      <w:proofErr w:type="spellStart"/>
       <w:r>
         <w:lastRenderedPageBreak/>
         <w:t>StandardsForElements</w:t>
       </w:r>
-      <w:proofErr w:type="spellEnd"/>
     </w:p>
     <w:p>
       <w:r>
@@ -3292,7 +2250,6 @@
       </w:r>
     </w:p>
     <w:p>
-      <w:proofErr w:type="spellStart"/>
       <w:r>
         <w:rPr>
           <w:b/>
@@ -3305,7 +2262,6 @@
         </w:rPr>
         <w:t>Key</w:t>
       </w:r>
-      <w:proofErr w:type="spellEnd"/>
       <w:r>
         <w:t xml:space="preserve">: </w:t>
       </w:r>
@@ -3319,15 +2275,7 @@
         <w:t>.</w:t>
       </w:r>
       <w:r>
-        <w:t xml:space="preserve"> This parameter can be replaced with the name of method in a parameter called </w:t>
-      </w:r>
-      <w:proofErr w:type="spellStart"/>
-      <w:r>
-        <w:t>MethodName</w:t>
-      </w:r>
-      <w:proofErr w:type="spellEnd"/>
-      <w:r>
-        <w:t>.</w:t>
+        <w:t xml:space="preserve"> This parameter can be replaced with the name of method in a parameter called MethodName.</w:t>
       </w:r>
     </w:p>
     <w:p>
@@ -3362,21 +2310,8 @@
       <w:r>
         <w:t>&lt;</w:t>
       </w:r>
-      <w:proofErr w:type="spellStart"/>
-      <w:r>
-        <w:t>StandardsForElements</w:t>
-      </w:r>
-      <w:proofErr w:type="spellEnd"/>
-      <w:r>
-        <w:t xml:space="preserve"> </w:t>
-      </w:r>
-      <w:proofErr w:type="spellStart"/>
-      <w:r>
-        <w:t>MethodKey</w:t>
-      </w:r>
-      <w:proofErr w:type="spellEnd"/>
-      <w:r>
-        <w:t>=”…”</w:t>
+      <w:r>
+        <w:t>StandardsForElements MethodKey=”…”</w:t>
       </w:r>
       <w:r>
         <w:t xml:space="preserve"> Usage=”…”</w:t>
@@ -3422,13 +2357,21 @@
         <w:pStyle w:val="NoSpacing"/>
       </w:pPr>
       <w:r>
-        <w:t>&lt;/</w:t>
-      </w:r>
-      <w:proofErr w:type="spellStart"/>
-      <w:r>
-        <w:t>StandardsForElements</w:t>
-      </w:r>
-      <w:proofErr w:type="spellEnd"/>
+        <w:t>&lt;/StandardsForElements&gt;</w:t>
+      </w:r>
+    </w:p>
+    <w:p>
+      <w:pPr>
+        <w:pStyle w:val="NoSpacing"/>
+      </w:pPr>
+    </w:p>
+    <w:p>
+      <w:pPr>
+        <w:pStyle w:val="NoSpacing"/>
+      </w:pPr>
+      <w:r>
+        <w:t>&lt;StandardsForElements MethodName=”…”</w:t>
+      </w:r>
       <w:r>
         <w:t>&gt;</w:t>
       </w:r>
@@ -3437,29 +2380,64 @@
       <w:pPr>
         <w:pStyle w:val="NoSpacing"/>
       </w:pPr>
-    </w:p>
-    <w:p>
-      <w:pPr>
-        <w:pStyle w:val="NoSpacing"/>
-      </w:pPr>
-      <w:r>
-        <w:t>&lt;</w:t>
-      </w:r>
-      <w:proofErr w:type="spellStart"/>
-      <w:r>
-        <w:t>StandardsForElements</w:t>
-      </w:r>
-      <w:proofErr w:type="spellEnd"/>
-      <w:r>
-        <w:t xml:space="preserve"> </w:t>
-      </w:r>
-      <w:proofErr w:type="spellStart"/>
-      <w:r>
-        <w:t>MethodName</w:t>
-      </w:r>
-      <w:proofErr w:type="spellEnd"/>
-      <w:r>
-        <w:t>=”…”</w:t>
+      <w:r>
+        <w:t xml:space="preserve">   &lt;Elements&gt;</w:t>
+      </w:r>
+    </w:p>
+    <w:p>
+      <w:pPr>
+        <w:pStyle w:val="NoSpacing"/>
+      </w:pPr>
+      <w:r>
+        <w:t xml:space="preserve">      &lt;Element&gt;Fe&lt;/Element&gt;</w:t>
+      </w:r>
+    </w:p>
+    <w:p>
+      <w:pPr>
+        <w:pStyle w:val="NoSpacing"/>
+      </w:pPr>
+      <w:r>
+        <w:t xml:space="preserve">      …</w:t>
+      </w:r>
+    </w:p>
+    <w:p>
+      <w:pPr>
+        <w:pStyle w:val="NoSpacing"/>
+      </w:pPr>
+      <w:r>
+        <w:t xml:space="preserve">   &lt;/Elements&gt;</w:t>
+      </w:r>
+    </w:p>
+    <w:p>
+      <w:pPr>
+        <w:pStyle w:val="NoSpacing"/>
+      </w:pPr>
+      <w:r>
+        <w:t>&lt;/StandardsForElements&gt;</w:t>
+      </w:r>
+    </w:p>
+    <w:p>
+      <w:pPr>
+        <w:pStyle w:val="NoSpacing"/>
+      </w:pPr>
+    </w:p>
+    <w:p>
+      <w:pPr>
+        <w:pStyle w:val="Heading2"/>
+      </w:pPr>
+      <w:r>
+        <w:t>Reply</w:t>
+      </w:r>
+    </w:p>
+    <w:p>
+      <w:pPr>
+        <w:pStyle w:val="NoSpacing"/>
+      </w:pPr>
+      <w:r>
+        <w:t>&lt;StandardsForElements</w:t>
+      </w:r>
+      <w:r>
+        <w:t xml:space="preserve"> ErrorCode=”0” ErrorMessage=”Success”</w:t>
       </w:r>
       <w:r>
         <w:t>&gt;</w:t>
@@ -3470,222 +2448,118 @@
         <w:pStyle w:val="NoSpacing"/>
       </w:pPr>
       <w:r>
-        <w:t xml:space="preserve">   &lt;Elements&gt;</w:t>
-      </w:r>
-    </w:p>
-    <w:p>
-      <w:pPr>
-        <w:pStyle w:val="NoSpacing"/>
-      </w:pPr>
-      <w:r>
-        <w:t xml:space="preserve">      &lt;Element&gt;Fe&lt;/Element&gt;</w:t>
-      </w:r>
-    </w:p>
-    <w:p>
-      <w:pPr>
-        <w:pStyle w:val="NoSpacing"/>
-      </w:pPr>
-      <w:r>
-        <w:t xml:space="preserve">      …</w:t>
-      </w:r>
-    </w:p>
-    <w:p>
-      <w:pPr>
-        <w:pStyle w:val="NoSpacing"/>
-      </w:pPr>
-      <w:r>
-        <w:t xml:space="preserve">   &lt;/Elements&gt;</w:t>
-      </w:r>
-    </w:p>
-    <w:p>
-      <w:pPr>
-        <w:pStyle w:val="NoSpacing"/>
-      </w:pPr>
-      <w:r>
-        <w:t>&lt;/</w:t>
-      </w:r>
-      <w:proofErr w:type="spellStart"/>
-      <w:r>
-        <w:t>StandardsForElements</w:t>
-      </w:r>
-      <w:proofErr w:type="spellEnd"/>
-      <w:r>
-        <w:t>&gt;</w:t>
-      </w:r>
-    </w:p>
-    <w:p>
-      <w:pPr>
-        <w:pStyle w:val="NoSpacing"/>
-      </w:pPr>
+        <w:t xml:space="preserve">  &lt;Standards&gt;</w:t>
+      </w:r>
+    </w:p>
+    <w:p>
+      <w:pPr>
+        <w:pStyle w:val="NoSpacing"/>
+      </w:pPr>
+      <w:r>
+        <w:t xml:space="preserve">    &lt;Standard Key="0000000000000462" Name="1761" Manufacturer="NIST" /&gt;</w:t>
+      </w:r>
+    </w:p>
+    <w:p>
+      <w:pPr>
+        <w:pStyle w:val="NoSpacing"/>
+      </w:pPr>
+      <w:r>
+        <w:t xml:space="preserve">    &lt;Standard Key="0000000000000463" Name="1762" Manufacturer="NIST" /&gt;</w:t>
+      </w:r>
+    </w:p>
+    <w:p>
+      <w:pPr>
+        <w:pStyle w:val="NoSpacing"/>
+      </w:pPr>
+      <w:r>
+        <w:t xml:space="preserve">    &lt;Standard Key="0000000000000464" Name="1763" Manufacturer="NIST" /&gt;</w:t>
+      </w:r>
+    </w:p>
+    <w:p>
+      <w:pPr>
+        <w:pStyle w:val="NoSpacing"/>
+      </w:pPr>
+      <w:r>
+        <w:t xml:space="preserve">    &lt;Standard Key="0000000000000465" Name="1764" Manufacturer="NIST" /&gt;</w:t>
+      </w:r>
+    </w:p>
+    <w:p>
+      <w:pPr>
+        <w:pStyle w:val="NoSpacing"/>
+      </w:pPr>
+      <w:r>
+        <w:t xml:space="preserve">    &lt;Standard Key="0000000000000466" Name="1765" Manufacturer="NIST" /&gt;</w:t>
+      </w:r>
+    </w:p>
+    <w:p>
+      <w:pPr>
+        <w:pStyle w:val="NoSpacing"/>
+      </w:pPr>
+      <w:r>
+        <w:t xml:space="preserve">    &lt;Standard Key="0000000000000467" Name="1766" Manufacturer="NIST" /&gt;</w:t>
+      </w:r>
+    </w:p>
+    <w:p>
+      <w:pPr>
+        <w:pStyle w:val="NoSpacing"/>
+      </w:pPr>
+      <w:r>
+        <w:t xml:space="preserve">    &lt;Standard Key="0000000000000468" Name="1767" Manufacturer="NIST" /&gt;</w:t>
+      </w:r>
+    </w:p>
+    <w:p>
+      <w:pPr>
+        <w:pStyle w:val="NoSpacing"/>
+      </w:pPr>
+      <w:r>
+        <w:t xml:space="preserve">    &lt;Standard Key="0000000000004799" Name="RN 19-65" Manufacturer="SUS" /&gt;</w:t>
+      </w:r>
+    </w:p>
+    <w:p>
+      <w:pPr>
+        <w:pStyle w:val="NoSpacing"/>
+      </w:pPr>
+      <w:r>
+        <w:t xml:space="preserve">    &lt;Standard Key="000000000000575E" Name="3Q13L1" Manufacturer="ASTM" /&gt;</w:t>
+      </w:r>
+    </w:p>
+    <w:p>
+      <w:pPr>
+        <w:pStyle w:val="NoSpacing"/>
+      </w:pPr>
+      <w:r>
+        <w:t xml:space="preserve">    &lt;Standard Key="0000000000005850" Name="BS17A" Manufacturer="BRAMMER" /&gt;</w:t>
+      </w:r>
+    </w:p>
+    <w:p>
+      <w:pPr>
+        <w:pStyle w:val="NoSpacing"/>
+      </w:pPr>
+      <w:r>
+        <w:t xml:space="preserve">    &lt;Standard Key="0000000000005EE1" Name="CFe2-5" Manufacturer="SUS" /&gt;</w:t>
+      </w:r>
+    </w:p>
+    <w:p>
+      <w:pPr>
+        <w:pStyle w:val="NoSpacing"/>
+      </w:pPr>
+      <w:r>
+        <w:t xml:space="preserve">  &lt;/Standards&gt;</w:t>
+      </w:r>
+    </w:p>
+    <w:p>
+      <w:pPr>
+        <w:pStyle w:val="NoSpacing"/>
+      </w:pPr>
+      <w:r>
+        <w:t>&lt;/StandardsForElements&gt;</w:t>
+      </w:r>
     </w:p>
     <w:p>
       <w:pPr>
         <w:pStyle w:val="Heading2"/>
       </w:pPr>
       <w:r>
-        <w:t>Reply</w:t>
-      </w:r>
-    </w:p>
-    <w:p>
-      <w:pPr>
-        <w:pStyle w:val="NoSpacing"/>
-      </w:pPr>
-      <w:r>
-        <w:t>&lt;</w:t>
-      </w:r>
-      <w:proofErr w:type="spellStart"/>
-      <w:r>
-        <w:t>StandardsForElements</w:t>
-      </w:r>
-      <w:proofErr w:type="spellEnd"/>
-      <w:r>
-        <w:t xml:space="preserve"> </w:t>
-      </w:r>
-      <w:proofErr w:type="spellStart"/>
-      <w:r>
-        <w:t>ErrorCode</w:t>
-      </w:r>
-      <w:proofErr w:type="spellEnd"/>
-      <w:r>
-        <w:t xml:space="preserve">=”0” </w:t>
-      </w:r>
-      <w:proofErr w:type="spellStart"/>
-      <w:r>
-        <w:t>ErrorMessage</w:t>
-      </w:r>
-      <w:proofErr w:type="spellEnd"/>
-      <w:r>
-        <w:t>=”Success”</w:t>
-      </w:r>
-      <w:r>
-        <w:t>&gt;</w:t>
-      </w:r>
-    </w:p>
-    <w:p>
-      <w:pPr>
-        <w:pStyle w:val="NoSpacing"/>
-      </w:pPr>
-      <w:r>
-        <w:t xml:space="preserve">  &lt;Standards&gt;</w:t>
-      </w:r>
-    </w:p>
-    <w:p>
-      <w:pPr>
-        <w:pStyle w:val="NoSpacing"/>
-      </w:pPr>
-      <w:r>
-        <w:t xml:space="preserve">    &lt;Standard Key="0000000000000462" Name="1761" Manufacturer="NIST" /&gt;</w:t>
-      </w:r>
-    </w:p>
-    <w:p>
-      <w:pPr>
-        <w:pStyle w:val="NoSpacing"/>
-      </w:pPr>
-      <w:r>
-        <w:t xml:space="preserve">    &lt;Standard Key="0000000000000463" Name="1762" Manufacturer="NIST" /&gt;</w:t>
-      </w:r>
-    </w:p>
-    <w:p>
-      <w:pPr>
-        <w:pStyle w:val="NoSpacing"/>
-      </w:pPr>
-      <w:r>
-        <w:t xml:space="preserve">    &lt;Standard Key="0000000000000464" Name="1763" Manufacturer="NIST" /&gt;</w:t>
-      </w:r>
-    </w:p>
-    <w:p>
-      <w:pPr>
-        <w:pStyle w:val="NoSpacing"/>
-      </w:pPr>
-      <w:r>
-        <w:t xml:space="preserve">    &lt;Standard Key="0000000000000465" Name="1764" Manufacturer="NIST" /&gt;</w:t>
-      </w:r>
-    </w:p>
-    <w:p>
-      <w:pPr>
-        <w:pStyle w:val="NoSpacing"/>
-      </w:pPr>
-      <w:r>
-        <w:t xml:space="preserve">    &lt;Standard Key="0000000000000466" Name="1765" Manufacturer="NIST" /&gt;</w:t>
-      </w:r>
-    </w:p>
-    <w:p>
-      <w:pPr>
-        <w:pStyle w:val="NoSpacing"/>
-      </w:pPr>
-      <w:r>
-        <w:t xml:space="preserve">    &lt;Standard Key="0000000000000467" Name="1766" Manufacturer="NIST" /&gt;</w:t>
-      </w:r>
-    </w:p>
-    <w:p>
-      <w:pPr>
-        <w:pStyle w:val="NoSpacing"/>
-      </w:pPr>
-      <w:r>
-        <w:t xml:space="preserve">    &lt;Standard Key="0000000000000468" Name="1767" Manufacturer="NIST" /&gt;</w:t>
-      </w:r>
-    </w:p>
-    <w:p>
-      <w:pPr>
-        <w:pStyle w:val="NoSpacing"/>
-      </w:pPr>
-      <w:r>
-        <w:t xml:space="preserve">    &lt;Standard Key="0000000000004799" Name="RN 19-65" Manufacturer="SUS" /&gt;</w:t>
-      </w:r>
-    </w:p>
-    <w:p>
-      <w:pPr>
-        <w:pStyle w:val="NoSpacing"/>
-      </w:pPr>
-      <w:r>
-        <w:t xml:space="preserve">    &lt;Standard Key="000000000000575E" Name="3Q13L1" Manufacturer="ASTM" /&gt;</w:t>
-      </w:r>
-    </w:p>
-    <w:p>
-      <w:pPr>
-        <w:pStyle w:val="NoSpacing"/>
-      </w:pPr>
-      <w:r>
-        <w:t xml:space="preserve">    &lt;Standard Key="0000000000005850" Name="BS17A" Manufacturer="BRAMMER" /&gt;</w:t>
-      </w:r>
-    </w:p>
-    <w:p>
-      <w:pPr>
-        <w:pStyle w:val="NoSpacing"/>
-      </w:pPr>
-      <w:r>
-        <w:t xml:space="preserve">    &lt;Standard Key="0000000000005EE1" Name="CFe2-5" Manufacturer="SUS" /&gt;</w:t>
-      </w:r>
-    </w:p>
-    <w:p>
-      <w:pPr>
-        <w:pStyle w:val="NoSpacing"/>
-      </w:pPr>
-      <w:r>
-        <w:t xml:space="preserve">  &lt;/Standards&gt;</w:t>
-      </w:r>
-    </w:p>
-    <w:p>
-      <w:pPr>
-        <w:pStyle w:val="NoSpacing"/>
-      </w:pPr>
-      <w:r>
-        <w:t>&lt;/</w:t>
-      </w:r>
-      <w:proofErr w:type="spellStart"/>
-      <w:r>
-        <w:t>StandardsForElements</w:t>
-      </w:r>
-      <w:proofErr w:type="spellEnd"/>
-      <w:r>
-        <w:t>&gt;</w:t>
-      </w:r>
-    </w:p>
-    <w:p>
-      <w:pPr>
-        <w:pStyle w:val="Heading2"/>
-      </w:pPr>
-      <w:r>
         <w:t>Possible Error Codes</w:t>
       </w:r>
     </w:p>
@@ -3711,13 +2585,8 @@
         <w:pStyle w:val="NoSpacing"/>
       </w:pPr>
       <w:r>
-        <w:t xml:space="preserve">11 - </w:t>
-      </w:r>
-      <w:proofErr w:type="spellStart"/>
-      <w:r>
-        <w:t>RequestedItemNotFound</w:t>
-      </w:r>
-      <w:proofErr w:type="spellEnd"/>
+        <w:t>11 - RequestedItemNotFound</w:t>
+      </w:r>
     </w:p>
     <w:p>
       <w:pPr>
@@ -3728,12 +2597,10 @@
       <w:pPr>
         <w:pStyle w:val="Heading1"/>
       </w:pPr>
-      <w:proofErr w:type="spellStart"/>
       <w:r>
         <w:lastRenderedPageBreak/>
         <w:t>StandardManufacturers</w:t>
       </w:r>
-      <w:proofErr w:type="spellEnd"/>
     </w:p>
     <w:p>
       <w:r>
@@ -3765,13 +2632,8 @@
         <w:pStyle w:val="NoSpacing"/>
       </w:pPr>
       <w:r>
-        <w:t>&lt;</w:t>
-      </w:r>
-      <w:proofErr w:type="spellStart"/>
-      <w:r>
-        <w:t>StandardManufacturers</w:t>
-      </w:r>
-      <w:proofErr w:type="spellEnd"/>
+        <w:t>&lt;StandardManufacturers</w:t>
+      </w:r>
       <w:r>
         <w:t>/&gt;</w:t>
       </w:r>
@@ -3789,31 +2651,10 @@
         <w:pStyle w:val="NoSpacing"/>
       </w:pPr>
       <w:r>
-        <w:t>&lt;</w:t>
-      </w:r>
-      <w:proofErr w:type="spellStart"/>
-      <w:r>
-        <w:t>StandardManufacturers</w:t>
-      </w:r>
-      <w:proofErr w:type="spellEnd"/>
-      <w:r>
-        <w:t xml:space="preserve"> </w:t>
-      </w:r>
-      <w:proofErr w:type="spellStart"/>
-      <w:r>
-        <w:t>ErrorCode</w:t>
-      </w:r>
-      <w:proofErr w:type="spellEnd"/>
-      <w:r>
-        <w:t xml:space="preserve">=”0” </w:t>
-      </w:r>
-      <w:proofErr w:type="spellStart"/>
-      <w:r>
-        <w:t>ErrorMessage</w:t>
-      </w:r>
-      <w:proofErr w:type="spellEnd"/>
-      <w:r>
-        <w:t>=”Success”</w:t>
+        <w:t>&lt;StandardManufacturers</w:t>
+      </w:r>
+      <w:r>
+        <w:t xml:space="preserve"> ErrorCode=”0” ErrorMessage=”Success”</w:t>
       </w:r>
       <w:r>
         <w:t>&gt;</w:t>
@@ -3857,15 +2698,7 @@
         <w:pStyle w:val="NoSpacing"/>
       </w:pPr>
       <w:r>
-        <w:t>&lt;/</w:t>
-      </w:r>
-      <w:proofErr w:type="spellStart"/>
-      <w:r>
-        <w:t>StandardManufacturers</w:t>
-      </w:r>
-      <w:proofErr w:type="spellEnd"/>
-      <w:r>
-        <w:t>&gt;</w:t>
+        <w:t>&lt;/StandardManufacturers&gt;</w:t>
       </w:r>
     </w:p>
     <w:p>
@@ -3902,12 +2735,10 @@
       <w:pPr>
         <w:pStyle w:val="Heading1"/>
       </w:pPr>
-      <w:proofErr w:type="spellStart"/>
       <w:r>
         <w:lastRenderedPageBreak/>
         <w:t>StandardsForManufacturers</w:t>
       </w:r>
-      <w:proofErr w:type="spellEnd"/>
     </w:p>
     <w:p>
       <w:pPr>
@@ -3944,15 +2775,7 @@
         <w:t xml:space="preserve">Manufacturer: </w:t>
       </w:r>
       <w:r>
-        <w:t xml:space="preserve">Name of manufacturer as returned in the </w:t>
-      </w:r>
-      <w:proofErr w:type="spellStart"/>
-      <w:r>
-        <w:t>StandardManufacturers</w:t>
-      </w:r>
-      <w:proofErr w:type="spellEnd"/>
-      <w:r>
-        <w:t xml:space="preserve"> command.</w:t>
+        <w:t>Name of manufacturer as returned in the StandardManufacturers command.</w:t>
       </w:r>
     </w:p>
     <w:p>
@@ -3970,13 +2793,8 @@
       <w:r>
         <w:t>&lt;</w:t>
       </w:r>
-      <w:proofErr w:type="spellStart"/>
-      <w:r>
-        <w:t>StandardsForManufacturers</w:t>
-      </w:r>
-      <w:proofErr w:type="spellEnd"/>
-      <w:r>
-        <w:t xml:space="preserve"> Manufacturer=”…”</w:t>
+      <w:r>
+        <w:t>StandardsForManufacturers Manufacturer=”…”</w:t>
       </w:r>
       <w:r>
         <w:t>/&gt;</w:t>
@@ -3995,31 +2813,10 @@
         <w:pStyle w:val="NoSpacing"/>
       </w:pPr>
       <w:r>
-        <w:t>&lt;</w:t>
-      </w:r>
-      <w:proofErr w:type="spellStart"/>
-      <w:r>
-        <w:t>StandardsForManufacturers</w:t>
-      </w:r>
-      <w:proofErr w:type="spellEnd"/>
-      <w:r>
-        <w:t xml:space="preserve"> </w:t>
-      </w:r>
-      <w:proofErr w:type="spellStart"/>
-      <w:r>
-        <w:t>ErrorCode</w:t>
-      </w:r>
-      <w:proofErr w:type="spellEnd"/>
-      <w:r>
-        <w:t xml:space="preserve">=”0” </w:t>
-      </w:r>
-      <w:proofErr w:type="spellStart"/>
-      <w:r>
-        <w:t>ErrorMessage</w:t>
-      </w:r>
-      <w:proofErr w:type="spellEnd"/>
-      <w:r>
-        <w:t>=”Success”</w:t>
+        <w:t>&lt;StandardsForManufacturers</w:t>
+      </w:r>
+      <w:r>
+        <w:t xml:space="preserve"> ErrorCode=”0” ErrorMessage=”Success”</w:t>
       </w:r>
       <w:r>
         <w:t>&gt;</w:t>
@@ -4070,47 +2867,15 @@
         <w:pStyle w:val="NoSpacing"/>
       </w:pPr>
       <w:r>
-        <w:t xml:space="preserve">    &lt;</w:t>
-      </w:r>
-      <w:proofErr w:type="spellStart"/>
-      <w:r>
-        <w:t>LastUsed</w:t>
-      </w:r>
-      <w:proofErr w:type="spellEnd"/>
-      <w:r>
-        <w:t xml:space="preserve"> Label="Last Used"&gt;08/10/2018 17:59:31&lt;/</w:t>
-      </w:r>
-      <w:proofErr w:type="spellStart"/>
-      <w:r>
-        <w:t>LastUsed</w:t>
-      </w:r>
-      <w:proofErr w:type="spellEnd"/>
-      <w:r>
-        <w:t>&gt;</w:t>
-      </w:r>
-    </w:p>
-    <w:p>
-      <w:pPr>
-        <w:pStyle w:val="NoSpacing"/>
-      </w:pPr>
-      <w:r>
-        <w:t xml:space="preserve">    &lt;</w:t>
-      </w:r>
-      <w:proofErr w:type="spellStart"/>
-      <w:r>
-        <w:t>LastModified</w:t>
-      </w:r>
-      <w:proofErr w:type="spellEnd"/>
-      <w:r>
-        <w:t xml:space="preserve"> Label="Last Modified"&gt;08/02/2017 15:27:08&lt;/</w:t>
-      </w:r>
-      <w:proofErr w:type="spellStart"/>
-      <w:r>
-        <w:t>LastModified</w:t>
-      </w:r>
-      <w:proofErr w:type="spellEnd"/>
-      <w:r>
-        <w:t>&gt;</w:t>
+        <w:t xml:space="preserve">    &lt;LastUsed Label="Last Used"&gt;08/10/2018 17:59:31&lt;/LastUsed&gt;</w:t>
+      </w:r>
+    </w:p>
+    <w:p>
+      <w:pPr>
+        <w:pStyle w:val="NoSpacing"/>
+      </w:pPr>
+      <w:r>
+        <w:t xml:space="preserve">    &lt;LastModified Label="Last Modified"&gt;08/02/2017 15:27:08&lt;/LastModified&gt;</w:t>
       </w:r>
     </w:p>
     <w:p>
@@ -4126,47 +2891,15 @@
         <w:pStyle w:val="NoSpacing"/>
       </w:pPr>
       <w:r>
-        <w:t xml:space="preserve">    &lt;</w:t>
-      </w:r>
-      <w:proofErr w:type="spellStart"/>
-      <w:r>
-        <w:t>SputterRateMode</w:t>
-      </w:r>
-      <w:proofErr w:type="spellEnd"/>
-      <w:r>
-        <w:t xml:space="preserve"> Label="Sputter Rate Mode"&gt;Determined&lt;/</w:t>
-      </w:r>
-      <w:proofErr w:type="spellStart"/>
-      <w:r>
-        <w:t>SputterRateMode</w:t>
-      </w:r>
-      <w:proofErr w:type="spellEnd"/>
-      <w:r>
-        <w:t>&gt;</w:t>
-      </w:r>
-    </w:p>
-    <w:p>
-      <w:pPr>
-        <w:pStyle w:val="NoSpacing"/>
-      </w:pPr>
-      <w:r>
-        <w:t xml:space="preserve">    &lt;</w:t>
-      </w:r>
-      <w:proofErr w:type="spellStart"/>
-      <w:r>
-        <w:t>SputterRate</w:t>
-      </w:r>
-      <w:proofErr w:type="spellEnd"/>
-      <w:r>
-        <w:t xml:space="preserve"> Label="Sputter Rate Mode"&gt;0.273&lt;/</w:t>
-      </w:r>
-      <w:proofErr w:type="spellStart"/>
-      <w:r>
-        <w:t>SputterRate</w:t>
-      </w:r>
-      <w:proofErr w:type="spellEnd"/>
-      <w:r>
-        <w:t>&gt;</w:t>
+        <w:t xml:space="preserve">    &lt;SputterRateMode Label="Sputter Rate Mode"&gt;Determined&lt;/SputterRateMode&gt;</w:t>
+      </w:r>
+    </w:p>
+    <w:p>
+      <w:pPr>
+        <w:pStyle w:val="NoSpacing"/>
+      </w:pPr>
+      <w:r>
+        <w:t xml:space="preserve">    &lt;SputterRate Label="Sputter Rate Mode"&gt;0.273&lt;/SputterRate&gt;</w:t>
       </w:r>
     </w:p>
     <w:p>
@@ -4190,15 +2923,7 @@
         <w:pStyle w:val="NoSpacing"/>
       </w:pPr>
       <w:r>
-        <w:t>&lt;/</w:t>
-      </w:r>
-      <w:proofErr w:type="spellStart"/>
-      <w:r>
-        <w:t>StandardsForManufacturer</w:t>
-      </w:r>
-      <w:proofErr w:type="spellEnd"/>
-      <w:r>
-        <w:t>&gt;</w:t>
+        <w:t>&lt;/StandardsForManufacturer&gt;</w:t>
       </w:r>
     </w:p>
     <w:p>
@@ -4237,13 +2962,8 @@
         <w:t>–</w:t>
       </w:r>
       <w:r>
-        <w:t xml:space="preserve"> </w:t>
-      </w:r>
-      <w:proofErr w:type="spellStart"/>
-      <w:r>
-        <w:t>RequestedItemNotFound</w:t>
-      </w:r>
-      <w:proofErr w:type="spellEnd"/>
+        <w:t xml:space="preserve"> RequestedItemNotFound</w:t>
+      </w:r>
     </w:p>
     <w:p>
       <w:pPr>
@@ -4259,12 +2979,10 @@
       <w:pPr>
         <w:pStyle w:val="Heading1"/>
       </w:pPr>
-      <w:proofErr w:type="spellStart"/>
       <w:r>
         <w:lastRenderedPageBreak/>
         <w:t>StringValue</w:t>
       </w:r>
-      <w:proofErr w:type="spellEnd"/>
     </w:p>
     <w:p>
       <w:pPr>
@@ -4294,13 +3012,8 @@
       <w:r>
         <w:t>&lt;</w:t>
       </w:r>
-      <w:proofErr w:type="spellStart"/>
-      <w:r>
-        <w:t>StringValue</w:t>
-      </w:r>
-      <w:proofErr w:type="spellEnd"/>
-      <w:r>
-        <w:t xml:space="preserve"> Key=</w:t>
+      <w:r>
+        <w:t>StringValue Key=</w:t>
       </w:r>
       <w:r>
         <w:t>"</w:t>
@@ -4328,15 +3041,7 @@
         <w:pStyle w:val="NoSpacing"/>
       </w:pPr>
       <w:r>
-        <w:t>&lt;</w:t>
-      </w:r>
-      <w:proofErr w:type="spellStart"/>
-      <w:r>
-        <w:t>StringValue</w:t>
-      </w:r>
-      <w:proofErr w:type="spellEnd"/>
-      <w:r>
-        <w:t xml:space="preserve"> Key=”</w:t>
+        <w:t>&lt;StringValue Key=”</w:t>
       </w:r>
       <w:r>
         <w:t>Sample Load State</w:t>
@@ -4931,12 +3636,10 @@
       <w:pPr>
         <w:pStyle w:val="Heading1"/>
       </w:pPr>
-      <w:proofErr w:type="spellStart"/>
       <w:r>
         <w:lastRenderedPageBreak/>
         <w:t>AddConditioningSamples</w:t>
       </w:r>
-      <w:proofErr w:type="spellEnd"/>
     </w:p>
     <w:p>
       <w:r>
@@ -4963,14 +3666,12 @@
           <w:b/>
         </w:rPr>
       </w:pPr>
-      <w:proofErr w:type="spellStart"/>
       <w:r>
         <w:rPr>
           <w:b/>
         </w:rPr>
         <w:t>RepCount</w:t>
       </w:r>
-      <w:proofErr w:type="spellEnd"/>
       <w:r>
         <w:t xml:space="preserve">: </w:t>
       </w:r>
@@ -5013,13 +3714,70 @@
       <w:r>
         <w:t>&lt;</w:t>
       </w:r>
-      <w:proofErr w:type="spellStart"/>
+      <w:r>
+        <w:t>AddConditioningSamples/</w:t>
+      </w:r>
+      <w:r>
+        <w:t>&gt;</w:t>
+      </w:r>
+    </w:p>
+    <w:p>
+      <w:pPr>
+        <w:pStyle w:val="NoSpacing"/>
+      </w:pPr>
+    </w:p>
+    <w:p>
+      <w:pPr>
+        <w:pStyle w:val="NoSpacing"/>
+      </w:pPr>
+      <w:r>
+        <w:t>&lt;AddConditioningSamples RepCount=”2”/</w:t>
+      </w:r>
+      <w:r>
+        <w:t>&gt;</w:t>
+      </w:r>
+    </w:p>
+    <w:p>
+      <w:pPr>
+        <w:pStyle w:val="NoSpacing"/>
+      </w:pPr>
+    </w:p>
+    <w:p>
+      <w:pPr>
+        <w:pStyle w:val="NoSpacing"/>
+      </w:pPr>
+      <w:r>
+        <w:t>&lt;AddConditioningSamples Operator=”User”/</w:t>
+      </w:r>
+      <w:r>
+        <w:t>&gt;</w:t>
+      </w:r>
+    </w:p>
+    <w:p>
+      <w:pPr>
+        <w:pStyle w:val="NoSpacing"/>
+      </w:pPr>
+    </w:p>
+    <w:p>
+      <w:pPr>
+        <w:pStyle w:val="Heading2"/>
+      </w:pPr>
+      <w:r>
+        <w:t>Reply</w:t>
+      </w:r>
+    </w:p>
+    <w:p>
+      <w:pPr>
+        <w:pStyle w:val="NoSpacing"/>
+      </w:pPr>
+      <w:r>
+        <w:t>&lt;</w:t>
+      </w:r>
       <w:r>
         <w:t>AddConditioningSamples</w:t>
       </w:r>
-      <w:proofErr w:type="spellEnd"/>
-      <w:r>
-        <w:t>/</w:t>
+      <w:r>
+        <w:t xml:space="preserve"> ErrorCode=”0” ErrorMessage=”Success”</w:t>
       </w:r>
       <w:r>
         <w:t>&gt;</w:t>
@@ -5029,150 +3787,44 @@
       <w:pPr>
         <w:pStyle w:val="NoSpacing"/>
       </w:pPr>
-    </w:p>
-    <w:p>
-      <w:pPr>
-        <w:pStyle w:val="NoSpacing"/>
-      </w:pPr>
-      <w:r>
-        <w:t>&lt;</w:t>
-      </w:r>
-      <w:proofErr w:type="spellStart"/>
+      <w:r>
+        <w:t xml:space="preserve">  &lt;Keys&gt;</w:t>
+      </w:r>
+    </w:p>
+    <w:p>
+      <w:pPr>
+        <w:pStyle w:val="NoSpacing"/>
+      </w:pPr>
+      <w:r>
+        <w:t xml:space="preserve">    &lt;Key&gt;…&lt;/Key&gt;</w:t>
+      </w:r>
+    </w:p>
+    <w:p>
+      <w:pPr>
+        <w:pStyle w:val="NoSpacing"/>
+      </w:pPr>
+      <w:r>
+        <w:t xml:space="preserve">    …</w:t>
+      </w:r>
+    </w:p>
+    <w:p>
+      <w:pPr>
+        <w:pStyle w:val="NoSpacing"/>
+      </w:pPr>
+      <w:r>
+        <w:t xml:space="preserve">  &lt;/Keys&gt;</w:t>
+      </w:r>
+    </w:p>
+    <w:p>
+      <w:pPr>
+        <w:pStyle w:val="NoSpacing"/>
+      </w:pPr>
+      <w:r>
+        <w:t>&lt;/</w:t>
+      </w:r>
       <w:r>
         <w:t>AddConditioningSamples</w:t>
       </w:r>
-      <w:proofErr w:type="spellEnd"/>
-      <w:r>
-        <w:t xml:space="preserve"> </w:t>
-      </w:r>
-      <w:proofErr w:type="spellStart"/>
-      <w:r>
-        <w:t>RepCount</w:t>
-      </w:r>
-      <w:proofErr w:type="spellEnd"/>
-      <w:r>
-        <w:t>=”2”/</w:t>
-      </w:r>
-      <w:r>
-        <w:t>&gt;</w:t>
-      </w:r>
-    </w:p>
-    <w:p>
-      <w:pPr>
-        <w:pStyle w:val="NoSpacing"/>
-      </w:pPr>
-    </w:p>
-    <w:p>
-      <w:pPr>
-        <w:pStyle w:val="NoSpacing"/>
-      </w:pPr>
-      <w:r>
-        <w:t>&lt;</w:t>
-      </w:r>
-      <w:proofErr w:type="spellStart"/>
-      <w:r>
-        <w:t>AddConditioningSamples</w:t>
-      </w:r>
-      <w:proofErr w:type="spellEnd"/>
-      <w:r>
-        <w:t xml:space="preserve"> Operator=”User”/</w:t>
-      </w:r>
-      <w:r>
-        <w:t>&gt;</w:t>
-      </w:r>
-    </w:p>
-    <w:p>
-      <w:pPr>
-        <w:pStyle w:val="NoSpacing"/>
-      </w:pPr>
-    </w:p>
-    <w:p>
-      <w:pPr>
-        <w:pStyle w:val="Heading2"/>
-      </w:pPr>
-      <w:r>
-        <w:t>Reply</w:t>
-      </w:r>
-    </w:p>
-    <w:p>
-      <w:pPr>
-        <w:pStyle w:val="NoSpacing"/>
-      </w:pPr>
-      <w:r>
-        <w:t>&lt;</w:t>
-      </w:r>
-      <w:proofErr w:type="spellStart"/>
-      <w:r>
-        <w:t>AddConditioningSamples</w:t>
-      </w:r>
-      <w:proofErr w:type="spellEnd"/>
-      <w:r>
-        <w:t xml:space="preserve"> </w:t>
-      </w:r>
-      <w:proofErr w:type="spellStart"/>
-      <w:r>
-        <w:t>ErrorCode</w:t>
-      </w:r>
-      <w:proofErr w:type="spellEnd"/>
-      <w:r>
-        <w:t xml:space="preserve">=”0” </w:t>
-      </w:r>
-      <w:proofErr w:type="spellStart"/>
-      <w:r>
-        <w:t>ErrorMessage</w:t>
-      </w:r>
-      <w:proofErr w:type="spellEnd"/>
-      <w:r>
-        <w:t>=”Success”</w:t>
-      </w:r>
-      <w:r>
-        <w:t>&gt;</w:t>
-      </w:r>
-    </w:p>
-    <w:p>
-      <w:pPr>
-        <w:pStyle w:val="NoSpacing"/>
-      </w:pPr>
-      <w:r>
-        <w:t xml:space="preserve">  &lt;Keys&gt;</w:t>
-      </w:r>
-    </w:p>
-    <w:p>
-      <w:pPr>
-        <w:pStyle w:val="NoSpacing"/>
-      </w:pPr>
-      <w:r>
-        <w:t xml:space="preserve">    &lt;Key&gt;…&lt;/Key&gt;</w:t>
-      </w:r>
-    </w:p>
-    <w:p>
-      <w:pPr>
-        <w:pStyle w:val="NoSpacing"/>
-      </w:pPr>
-      <w:r>
-        <w:t xml:space="preserve">    …</w:t>
-      </w:r>
-    </w:p>
-    <w:p>
-      <w:pPr>
-        <w:pStyle w:val="NoSpacing"/>
-      </w:pPr>
-      <w:r>
-        <w:t xml:space="preserve">  &lt;/Keys&gt;</w:t>
-      </w:r>
-    </w:p>
-    <w:p>
-      <w:pPr>
-        <w:pStyle w:val="NoSpacing"/>
-      </w:pPr>
-      <w:r>
-        <w:t>&lt;/</w:t>
-      </w:r>
-      <w:proofErr w:type="spellStart"/>
-      <w:r>
-        <w:t>AddConditioningSamples</w:t>
-      </w:r>
-      <w:proofErr w:type="spellEnd"/>
       <w:r>
         <w:t>&gt;</w:t>
       </w:r>
@@ -5226,12 +3878,10 @@
           <w:bCs w:val="0"/>
         </w:rPr>
       </w:pPr>
-      <w:proofErr w:type="spellStart"/>
       <w:r>
         <w:lastRenderedPageBreak/>
         <w:t>AddSamples</w:t>
       </w:r>
-      <w:proofErr w:type="spellEnd"/>
     </w:p>
     <w:p>
       <w:pPr>
@@ -5258,14 +3908,12 @@
       </w:r>
     </w:p>
     <w:p>
-      <w:proofErr w:type="spellStart"/>
       <w:r>
         <w:rPr>
           <w:b/>
         </w:rPr>
         <w:t>SampleType</w:t>
       </w:r>
-      <w:proofErr w:type="spellEnd"/>
       <w:r>
         <w:t xml:space="preserve">: </w:t>
       </w:r>
@@ -5292,7 +3940,6 @@
       </w:r>
     </w:p>
     <w:p>
-      <w:proofErr w:type="spellStart"/>
       <w:r>
         <w:rPr>
           <w:b/>
@@ -5305,7 +3952,6 @@
         </w:rPr>
         <w:t>MethodKey</w:t>
       </w:r>
-      <w:proofErr w:type="spellEnd"/>
       <w:r>
         <w:t xml:space="preserve">: </w:t>
       </w:r>
@@ -5326,7 +3972,6 @@
       </w:r>
     </w:p>
     <w:p>
-      <w:proofErr w:type="spellStart"/>
       <w:r>
         <w:rPr>
           <w:b/>
@@ -5345,7 +3990,6 @@
         </w:rPr>
         <w:t>Name</w:t>
       </w:r>
-      <w:proofErr w:type="spellEnd"/>
       <w:r>
         <w:t xml:space="preserve">: </w:t>
       </w:r>
@@ -5422,39 +4066,15 @@
         <w:pStyle w:val="NoSpacing"/>
       </w:pPr>
       <w:r>
-        <w:t>&lt;</w:t>
-      </w:r>
-      <w:proofErr w:type="spellStart"/>
-      <w:r>
-        <w:t>AddSamples</w:t>
-      </w:r>
-      <w:proofErr w:type="spellEnd"/>
-      <w:r>
-        <w:t>&gt;</w:t>
-      </w:r>
-    </w:p>
-    <w:p>
-      <w:pPr>
-        <w:pStyle w:val="NoSpacing"/>
-      </w:pPr>
-      <w:r>
-        <w:t xml:space="preserve">  &lt;</w:t>
-      </w:r>
-      <w:proofErr w:type="spellStart"/>
-      <w:r>
-        <w:t>PromptOperatorForEntry</w:t>
-      </w:r>
-      <w:proofErr w:type="spellEnd"/>
-      <w:r>
-        <w:t>&gt;True&lt;/</w:t>
-      </w:r>
-      <w:proofErr w:type="spellStart"/>
-      <w:r>
-        <w:t>PromptOperatorForEntry</w:t>
-      </w:r>
-      <w:proofErr w:type="spellEnd"/>
-      <w:r>
-        <w:t>&gt;</w:t>
+        <w:t>&lt;AddSamples&gt;</w:t>
+      </w:r>
+    </w:p>
+    <w:p>
+      <w:pPr>
+        <w:pStyle w:val="NoSpacing"/>
+      </w:pPr>
+      <w:r>
+        <w:t xml:space="preserve">  &lt;PromptOperatorForEntry&gt;True&lt;/PromptOperatorForEntry&gt;</w:t>
       </w:r>
     </w:p>
     <w:p>
@@ -5470,15 +4090,7 @@
         <w:pStyle w:val="NoSpacing"/>
       </w:pPr>
       <w:r>
-        <w:t xml:space="preserve">    &lt;Field Id=”</w:t>
-      </w:r>
-      <w:proofErr w:type="spellStart"/>
-      <w:r>
-        <w:t>SampleType</w:t>
-      </w:r>
-      <w:proofErr w:type="spellEnd"/>
-      <w:r>
-        <w:t>”&gt;&lt;/Field&gt;</w:t>
+        <w:t xml:space="preserve">    &lt;Field Id=”SampleType”&gt;&lt;/Field&gt;</w:t>
       </w:r>
     </w:p>
     <w:p>
@@ -5502,31 +4114,15 @@
         <w:pStyle w:val="NoSpacing"/>
       </w:pPr>
       <w:r>
-        <w:t xml:space="preserve">    &lt;Field Id=”</w:t>
-      </w:r>
-      <w:proofErr w:type="spellStart"/>
-      <w:r>
-        <w:t>CdpMethodKey</w:t>
-      </w:r>
-      <w:proofErr w:type="spellEnd"/>
-      <w:r>
-        <w:t>”&gt;0&lt;/Field&gt;</w:t>
-      </w:r>
-    </w:p>
-    <w:p>
-      <w:pPr>
-        <w:pStyle w:val="NoSpacing"/>
-      </w:pPr>
-      <w:r>
-        <w:t xml:space="preserve">    &lt;Field Id=”</w:t>
-      </w:r>
-      <w:proofErr w:type="spellStart"/>
-      <w:r>
-        <w:t>StandardKey</w:t>
-      </w:r>
-      <w:proofErr w:type="spellEnd"/>
-      <w:r>
-        <w:t>”&gt;0&lt;/Field&gt;</w:t>
+        <w:t xml:space="preserve">    &lt;Field Id=”CdpMethodKey”&gt;0&lt;/Field&gt;</w:t>
+      </w:r>
+    </w:p>
+    <w:p>
+      <w:pPr>
+        <w:pStyle w:val="NoSpacing"/>
+      </w:pPr>
+      <w:r>
+        <w:t xml:space="preserve">    &lt;Field Id=”StandardKey”&gt;0&lt;/Field&gt;</w:t>
       </w:r>
     </w:p>
     <w:p>
@@ -5542,15 +4138,7 @@
         <w:pStyle w:val="NoSpacing"/>
       </w:pPr>
       <w:r>
-        <w:t xml:space="preserve">    &lt;Field Id=”</w:t>
-      </w:r>
-      <w:proofErr w:type="spellStart"/>
-      <w:r>
-        <w:t>SetId</w:t>
-      </w:r>
-      <w:proofErr w:type="spellEnd"/>
-      <w:r>
-        <w:t>”&gt;Set 1&lt;/Field&gt;</w:t>
+        <w:t xml:space="preserve">    &lt;Field Id=”SetId”&gt;Set 1&lt;/Field&gt;</w:t>
       </w:r>
     </w:p>
     <w:p>
@@ -5598,15 +4186,7 @@
         <w:pStyle w:val="NoSpacing"/>
       </w:pPr>
       <w:r>
-        <w:t xml:space="preserve">      &lt;Field Id=”</w:t>
-      </w:r>
-      <w:proofErr w:type="spellStart"/>
-      <w:r>
-        <w:t>RepId</w:t>
-      </w:r>
-      <w:proofErr w:type="spellEnd"/>
-      <w:r>
-        <w:t>”&gt;Rep 1&lt;/Field&gt;</w:t>
+        <w:t xml:space="preserve">      &lt;Field Id=”RepId”&gt;Rep 1&lt;/Field&gt;</w:t>
       </w:r>
     </w:p>
     <w:p>
@@ -5646,15 +4226,7 @@
         <w:pStyle w:val="NoSpacing"/>
       </w:pPr>
       <w:r>
-        <w:t xml:space="preserve">      &lt;Field Id=”</w:t>
-      </w:r>
-      <w:proofErr w:type="spellStart"/>
-      <w:r>
-        <w:t>RepId</w:t>
-      </w:r>
-      <w:proofErr w:type="spellEnd"/>
-      <w:r>
-        <w:t>”&gt;Rep 2&lt;/Field&gt;</w:t>
+        <w:t xml:space="preserve">      &lt;Field Id=”RepId”&gt;Rep 2&lt;/Field&gt;</w:t>
       </w:r>
     </w:p>
     <w:p>
@@ -5678,15 +4250,7 @@
         <w:pStyle w:val="NoSpacing"/>
       </w:pPr>
       <w:r>
-        <w:t>&lt;/</w:t>
-      </w:r>
-      <w:proofErr w:type="spellStart"/>
-      <w:r>
-        <w:t>AddSamples</w:t>
-      </w:r>
-      <w:proofErr w:type="spellEnd"/>
-      <w:r>
-        <w:t>&gt;</w:t>
+        <w:t>&lt;/AddSamples&gt;</w:t>
       </w:r>
     </w:p>
     <w:p>
@@ -5717,12 +4281,10 @@
       <w:pPr>
         <w:pStyle w:val="Heading1"/>
       </w:pPr>
-      <w:proofErr w:type="spellStart"/>
       <w:r>
         <w:lastRenderedPageBreak/>
         <w:t>AutoAnalyze</w:t>
       </w:r>
-      <w:proofErr w:type="spellEnd"/>
     </w:p>
     <w:p>
       <w:r>
@@ -5779,15 +4341,7 @@
         <w:pStyle w:val="NoSpacing"/>
       </w:pPr>
       <w:r>
-        <w:t>&lt;</w:t>
-      </w:r>
-      <w:proofErr w:type="spellStart"/>
-      <w:r>
-        <w:t>AutoAnalyze</w:t>
-      </w:r>
-      <w:proofErr w:type="spellEnd"/>
-      <w:r>
-        <w:t xml:space="preserve"> State=”ENABLED”/</w:t>
+        <w:t>&lt;AutoAnalyze State=”ENABLED”/</w:t>
       </w:r>
       <w:r>
         <w:t>&gt;</w:t>
@@ -5806,31 +4360,7 @@
         <w:pStyle w:val="NoSpacing"/>
       </w:pPr>
       <w:r>
-        <w:t>&lt;</w:t>
-      </w:r>
-      <w:proofErr w:type="spellStart"/>
-      <w:r>
-        <w:t>AutoAnalyze</w:t>
-      </w:r>
-      <w:proofErr w:type="spellEnd"/>
-      <w:r>
-        <w:t xml:space="preserve"> </w:t>
-      </w:r>
-      <w:proofErr w:type="spellStart"/>
-      <w:r>
-        <w:t>ErrorCode</w:t>
-      </w:r>
-      <w:proofErr w:type="spellEnd"/>
-      <w:r>
-        <w:t xml:space="preserve">=”0” </w:t>
-      </w:r>
-      <w:proofErr w:type="spellStart"/>
-      <w:r>
-        <w:t>ErrorMessage</w:t>
-      </w:r>
-      <w:proofErr w:type="spellEnd"/>
-      <w:r>
-        <w:t>=”Success”/&gt;</w:t>
+        <w:t>&lt;AutoAnalyze ErrorCode=”0” ErrorMessage=”Success”/&gt;</w:t>
       </w:r>
     </w:p>
     <w:p>
@@ -5863,52 +4393,32 @@
         <w:pStyle w:val="NoSpacing"/>
       </w:pPr>
       <w:r>
-        <w:t xml:space="preserve">8 - </w:t>
-      </w:r>
-      <w:proofErr w:type="spellStart"/>
-      <w:r>
-        <w:t>CommandCurrentlyUnavailable</w:t>
-      </w:r>
-      <w:proofErr w:type="spellEnd"/>
-    </w:p>
-    <w:p>
-      <w:pPr>
-        <w:pStyle w:val="NoSpacing"/>
-      </w:pPr>
-      <w:r>
-        <w:t xml:space="preserve">9 – </w:t>
-      </w:r>
-      <w:proofErr w:type="spellStart"/>
-      <w:r>
-        <w:t>UnknownParameterValue</w:t>
-      </w:r>
-      <w:proofErr w:type="spellEnd"/>
-    </w:p>
-    <w:p>
-      <w:pPr>
-        <w:pStyle w:val="NoSpacing"/>
-      </w:pPr>
-      <w:r>
-        <w:t xml:space="preserve">10 – </w:t>
-      </w:r>
-      <w:proofErr w:type="spellStart"/>
-      <w:r>
-        <w:t>MissingAttribute</w:t>
-      </w:r>
-      <w:proofErr w:type="spellEnd"/>
-    </w:p>
-    <w:p>
-      <w:pPr>
-        <w:pStyle w:val="NoSpacing"/>
-      </w:pPr>
-      <w:r>
-        <w:t xml:space="preserve">13 - </w:t>
-      </w:r>
-      <w:proofErr w:type="spellStart"/>
-      <w:r>
-        <w:t>UserDoesNotHavePermissionToExecuteCommand</w:t>
-      </w:r>
-      <w:proofErr w:type="spellEnd"/>
+        <w:t>8 - CommandCurrentlyUnavailable</w:t>
+      </w:r>
+    </w:p>
+    <w:p>
+      <w:pPr>
+        <w:pStyle w:val="NoSpacing"/>
+      </w:pPr>
+      <w:r>
+        <w:t>9 – UnknownParameterValue</w:t>
+      </w:r>
+    </w:p>
+    <w:p>
+      <w:pPr>
+        <w:pStyle w:val="NoSpacing"/>
+      </w:pPr>
+      <w:r>
+        <w:t>10 – MissingAttribute</w:t>
+      </w:r>
+    </w:p>
+    <w:p>
+      <w:pPr>
+        <w:pStyle w:val="NoSpacing"/>
+      </w:pPr>
+      <w:r>
+        <w:t>13 - UserDoesNotHavePermissionToExecuteCommand</w:t>
+      </w:r>
     </w:p>
     <w:p>
       <w:pPr>
@@ -5943,14 +4453,12 @@
       </w:r>
     </w:p>
     <w:p>
-      <w:proofErr w:type="spellStart"/>
       <w:r>
         <w:rPr>
           <w:b/>
         </w:rPr>
         <w:t>SetKey</w:t>
       </w:r>
-      <w:proofErr w:type="spellEnd"/>
       <w:r>
         <w:t xml:space="preserve">: </w:t>
       </w:r>
@@ -5977,15 +4485,7 @@
         <w:pStyle w:val="NoSpacing"/>
       </w:pPr>
       <w:r>
-        <w:t xml:space="preserve">&lt;Condition </w:t>
-      </w:r>
-      <w:proofErr w:type="spellStart"/>
-      <w:r>
-        <w:t>SetKey</w:t>
-      </w:r>
-      <w:proofErr w:type="spellEnd"/>
-      <w:r>
-        <w:t>=”…”/</w:t>
+        <w:t>&lt;Condition SetKey=”…”/</w:t>
       </w:r>
       <w:r>
         <w:t>&gt;</w:t>
@@ -6009,23 +4509,7 @@
         <w:pStyle w:val="NoSpacing"/>
       </w:pPr>
       <w:r>
-        <w:t xml:space="preserve">&lt;Condition </w:t>
-      </w:r>
-      <w:proofErr w:type="spellStart"/>
-      <w:r>
-        <w:t>ErrorCode</w:t>
-      </w:r>
-      <w:proofErr w:type="spellEnd"/>
-      <w:r>
-        <w:t xml:space="preserve">=”0” </w:t>
-      </w:r>
-      <w:proofErr w:type="spellStart"/>
-      <w:r>
-        <w:t>ErrorMessage</w:t>
-      </w:r>
-      <w:proofErr w:type="spellEnd"/>
-      <w:r>
-        <w:t>=”Success”/&gt;</w:t>
+        <w:t>&lt;Condition ErrorCode=”0” ErrorMessage=”Success”/&gt;</w:t>
       </w:r>
     </w:p>
     <w:p>
@@ -6058,26 +4542,16 @@
         <w:pStyle w:val="NoSpacing"/>
       </w:pPr>
       <w:r>
-        <w:t xml:space="preserve">11 – </w:t>
-      </w:r>
-      <w:proofErr w:type="spellStart"/>
-      <w:r>
-        <w:t>RequestedItemNotFound</w:t>
-      </w:r>
-      <w:proofErr w:type="spellEnd"/>
-    </w:p>
-    <w:p>
-      <w:pPr>
-        <w:pStyle w:val="NoSpacing"/>
-      </w:pPr>
-      <w:r>
-        <w:t xml:space="preserve">12 - </w:t>
-      </w:r>
-      <w:proofErr w:type="spellStart"/>
-      <w:r>
-        <w:t>GeneralError</w:t>
-      </w:r>
-      <w:proofErr w:type="spellEnd"/>
+        <w:t>11 – RequestedItemNotFound</w:t>
+      </w:r>
+    </w:p>
+    <w:p>
+      <w:pPr>
+        <w:pStyle w:val="NoSpacing"/>
+      </w:pPr>
+      <w:r>
+        <w:t>12 - GeneralError</w:t>
+      </w:r>
     </w:p>
     <w:p>
       <w:pPr>
@@ -6112,7 +4586,6 @@
       </w:r>
     </w:p>
     <w:p>
-      <w:proofErr w:type="spellStart"/>
       <w:r>
         <w:rPr>
           <w:b/>
@@ -6125,7 +4598,6 @@
         </w:rPr>
         <w:t>Key</w:t>
       </w:r>
-      <w:proofErr w:type="spellEnd"/>
       <w:r>
         <w:t xml:space="preserve">: </w:t>
       </w:r>
@@ -6139,15 +4611,7 @@
         <w:t>.</w:t>
       </w:r>
       <w:r>
-        <w:t xml:space="preserve"> This parameter can be replaced with the name of method in a parameter called </w:t>
-      </w:r>
-      <w:proofErr w:type="spellStart"/>
-      <w:r>
-        <w:t>MethodName</w:t>
-      </w:r>
-      <w:proofErr w:type="spellEnd"/>
-      <w:r>
-        <w:t>.</w:t>
+        <w:t xml:space="preserve"> This parameter can be replaced with the name of method in a parameter called MethodName.</w:t>
       </w:r>
     </w:p>
     <w:p>
@@ -6163,15 +4627,7 @@
         <w:pStyle w:val="NoSpacing"/>
       </w:pPr>
       <w:r>
-        <w:t xml:space="preserve">&lt;Drift </w:t>
-      </w:r>
-      <w:proofErr w:type="spellStart"/>
-      <w:r>
-        <w:t>MethodKey</w:t>
-      </w:r>
-      <w:proofErr w:type="spellEnd"/>
-      <w:r>
-        <w:t>=”…”</w:t>
+        <w:t>&lt;Drift MethodKey=”…”</w:t>
       </w:r>
       <w:r>
         <w:t>&gt;</w:t>
@@ -6227,15 +4683,7 @@
         <w:pStyle w:val="NoSpacing"/>
       </w:pPr>
       <w:r>
-        <w:t xml:space="preserve">&lt;Drift </w:t>
-      </w:r>
-      <w:proofErr w:type="spellStart"/>
-      <w:r>
-        <w:t>MethodName</w:t>
-      </w:r>
-      <w:proofErr w:type="spellEnd"/>
-      <w:r>
-        <w:t>=”…”</w:t>
+        <w:t>&lt;Drift MethodName=”…”</w:t>
       </w:r>
       <w:r>
         <w:t>&gt;</w:t>
@@ -6299,23 +4747,7 @@
         <w:pStyle w:val="NoSpacing"/>
       </w:pPr>
       <w:r>
-        <w:t xml:space="preserve">&lt;Drift </w:t>
-      </w:r>
-      <w:proofErr w:type="spellStart"/>
-      <w:r>
-        <w:t>ErrorCode</w:t>
-      </w:r>
-      <w:proofErr w:type="spellEnd"/>
-      <w:r>
-        <w:t xml:space="preserve">=”0” </w:t>
-      </w:r>
-      <w:proofErr w:type="spellStart"/>
-      <w:r>
-        <w:t>ErrorMessage</w:t>
-      </w:r>
-      <w:proofErr w:type="spellEnd"/>
-      <w:r>
-        <w:t>=”Success”/&gt;</w:t>
+        <w:t>&lt;Drift ErrorCode=”0” ErrorMessage=”Success”/&gt;</w:t>
       </w:r>
     </w:p>
     <w:p>
@@ -6348,26 +4780,16 @@
         <w:pStyle w:val="NoSpacing"/>
       </w:pPr>
       <w:r>
-        <w:t xml:space="preserve">11 – </w:t>
-      </w:r>
-      <w:proofErr w:type="spellStart"/>
-      <w:r>
-        <w:t>RequestedItemNotFound</w:t>
-      </w:r>
-      <w:proofErr w:type="spellEnd"/>
-    </w:p>
-    <w:p>
-      <w:pPr>
-        <w:pStyle w:val="NoSpacing"/>
-      </w:pPr>
-      <w:r>
-        <w:t xml:space="preserve">12 - </w:t>
-      </w:r>
-      <w:proofErr w:type="spellStart"/>
-      <w:r>
-        <w:t>GeneralError</w:t>
-      </w:r>
-      <w:proofErr w:type="spellEnd"/>
+        <w:t>11 – RequestedItemNotFound</w:t>
+      </w:r>
+    </w:p>
+    <w:p>
+      <w:pPr>
+        <w:pStyle w:val="NoSpacing"/>
+      </w:pPr>
+      <w:r>
+        <w:t>12 - GeneralError</w:t>
+      </w:r>
     </w:p>
     <w:p>
       <w:pPr>
@@ -6480,15 +4902,7 @@
         </w:numPr>
       </w:pPr>
       <w:r>
-        <w:t xml:space="preserve">Note: If Remote Control </w:t>
-      </w:r>
-      <w:proofErr w:type="spellStart"/>
-      <w:r>
-        <w:t>AutoAnalyze</w:t>
-      </w:r>
-      <w:proofErr w:type="spellEnd"/>
-      <w:r>
-        <w:t xml:space="preserve"> is true, analysis will start when the sample is loaded.</w:t>
+        <w:t>Note: If Remote Control AutoAnalyze is true, analysis will start when the sample is loaded.</w:t>
       </w:r>
     </w:p>
     <w:p>
@@ -7287,15 +5701,7 @@
         <w:t>s</w:t>
       </w:r>
       <w:r>
-        <w:t xml:space="preserve">: Use Remote Query </w:t>
-      </w:r>
-      <w:proofErr w:type="spellStart"/>
-      <w:r>
-        <w:t>StringValue</w:t>
-      </w:r>
-      <w:proofErr w:type="spellEnd"/>
-      <w:r>
-        <w:t xml:space="preserve"> to access Sample Load State</w:t>
+        <w:t>: Use Remote Query StringValue to access Sample Load State</w:t>
       </w:r>
       <w:r>
         <w:t>.</w:t>
@@ -7471,15 +5877,7 @@
         <w:pStyle w:val="NoSpacing"/>
       </w:pPr>
       <w:r>
-        <w:t>&lt;</w:t>
-      </w:r>
-      <w:proofErr w:type="spellStart"/>
-      <w:r>
-        <w:t>ExecuteSequence</w:t>
-      </w:r>
-      <w:proofErr w:type="spellEnd"/>
-      <w:r>
-        <w:t xml:space="preserve"> Sequence=”Unload Sample Step 1”/</w:t>
+        <w:t>&lt;ExecuteSequence Sequence=”Unload Sample Step 1”/</w:t>
       </w:r>
       <w:r>
         <w:t>&gt;</w:t>
@@ -7506,15 +5904,7 @@
         <w:pStyle w:val="NoSpacing"/>
       </w:pPr>
       <w:r>
-        <w:t>&lt;</w:t>
-      </w:r>
-      <w:proofErr w:type="spellStart"/>
-      <w:r>
-        <w:t>ExecuteSequence</w:t>
-      </w:r>
-      <w:proofErr w:type="spellEnd"/>
-      <w:r>
-        <w:t xml:space="preserve"> Sequence=”Unload Sample Step 2”/</w:t>
+        <w:t>&lt;ExecuteSequence Sequence=”Unload Sample Step 2”/</w:t>
       </w:r>
       <w:r>
         <w:t>&gt;</w:t>
@@ -7541,15 +5931,7 @@
         <w:pStyle w:val="NoSpacing"/>
       </w:pPr>
       <w:r>
-        <w:t>&lt;</w:t>
-      </w:r>
-      <w:proofErr w:type="spellStart"/>
-      <w:r>
-        <w:t>ExecuteSequence</w:t>
-      </w:r>
-      <w:proofErr w:type="spellEnd"/>
-      <w:r>
-        <w:t xml:space="preserve"> Sequence=”Unload Sample Step 3”/</w:t>
+        <w:t>&lt;ExecuteSequence Sequence=”Unload Sample Step 3”/</w:t>
       </w:r>
       <w:r>
         <w:t>&gt;</w:t>
@@ -7631,20 +6013,35 @@
     </w:p>
     <w:p>
       <w:r>
-        <w:t>Step 2 will clamp the sample to the lamp, wait for the door to be closed and locked, then prepare the lamp area for sample analysis.</w:t>
-      </w:r>
-    </w:p>
-    <w:p>
-      <w:r>
-        <w:t xml:space="preserve">Note: Use Remote Query </w:t>
-      </w:r>
-      <w:proofErr w:type="spellStart"/>
-      <w:r>
-        <w:t>StringValue</w:t>
-      </w:r>
-      <w:proofErr w:type="spellEnd"/>
-      <w:r>
-        <w:t xml:space="preserve"> to access Sample Load State.</w:t>
+        <w:t>Step 2 will clamp the sample to the lamp at low pressure.</w:t>
+      </w:r>
+    </w:p>
+    <w:p>
+      <w:r>
+        <w:t xml:space="preserve">Step </w:t>
+      </w:r>
+      <w:r>
+        <w:t>3</w:t>
+      </w:r>
+      <w:r>
+        <w:t xml:space="preserve"> will wait for the door to be closed and locked</w:t>
+      </w:r>
+      <w:r>
+        <w:t xml:space="preserve">, </w:t>
+      </w:r>
+      <w:r>
+        <w:t>clamp the sample to the lamp</w:t>
+      </w:r>
+      <w:r>
+        <w:t xml:space="preserve"> at high pressure</w:t>
+      </w:r>
+      <w:r>
+        <w:t>, then prepare the lamp area for sample analysis.</w:t>
+      </w:r>
+    </w:p>
+    <w:p>
+      <w:r>
+        <w:t>Note: Use Remote Query StringValue to access Sample Load State.</w:t>
       </w:r>
     </w:p>
     <w:p>
@@ -7732,7 +6129,13 @@
         </w:numPr>
       </w:pPr>
       <w:r>
-        <w:t>Load Sample Step 2 values</w:t>
+        <w:t xml:space="preserve">Load Sample Step </w:t>
+      </w:r>
+      <w:r>
+        <w:t>2</w:t>
+      </w:r>
+      <w:r>
+        <w:t xml:space="preserve"> values</w:t>
       </w:r>
     </w:p>
     <w:p>
@@ -7751,12 +6154,18 @@
       <w:pPr>
         <w:pStyle w:val="NoSpacing"/>
         <w:numPr>
-          <w:ilvl w:val="1"/>
+          <w:ilvl w:val="0"/>
           <w:numId w:val="14"/>
         </w:numPr>
       </w:pPr>
       <w:r>
-        <w:t>Clamped – High Pressure</w:t>
+        <w:t xml:space="preserve">Load Sample Step </w:t>
+      </w:r>
+      <w:r>
+        <w:t>3</w:t>
+      </w:r>
+      <w:r>
+        <w:t xml:space="preserve"> values</w:t>
       </w:r>
     </w:p>
     <w:p>
@@ -7768,7 +6177,7 @@
         </w:numPr>
       </w:pPr>
       <w:r>
-        <w:t>Depressurizing to 0.1 torr</w:t>
+        <w:t>Clamped – High Pressure</w:t>
       </w:r>
     </w:p>
     <w:p>
@@ -7780,7 +6189,7 @@
         </w:numPr>
       </w:pPr>
       <w:r>
-        <w:t>Preparing</w:t>
+        <w:t>Depressurizing to 0.1 torr</w:t>
       </w:r>
     </w:p>
     <w:p>
@@ -7792,7 +6201,7 @@
         </w:numPr>
       </w:pPr>
       <w:r>
-        <w:t>Loaded</w:t>
+        <w:t>Preparing</w:t>
       </w:r>
     </w:p>
     <w:p>
@@ -7804,7 +6213,7 @@
         </w:numPr>
       </w:pPr>
       <w:r>
-        <w:t>Error: door close timeout</w:t>
+        <w:t>Loaded</w:t>
       </w:r>
     </w:p>
     <w:p>
@@ -7816,7 +6225,7 @@
         </w:numPr>
       </w:pPr>
       <w:r>
-        <w:t>Error: depressurizing to 0.1 torr timeout</w:t>
+        <w:t>Error: door close timeout</w:t>
       </w:r>
     </w:p>
     <w:p>
@@ -7828,7 +6237,7 @@
         </w:numPr>
       </w:pPr>
       <w:r>
-        <w:t>Error: prepare sample</w:t>
+        <w:t>Error: depressurizing to 0.1 torr timeout</w:t>
       </w:r>
     </w:p>
     <w:p>
@@ -7840,7 +6249,7 @@
         </w:numPr>
       </w:pPr>
       <w:r>
-        <w:t>Operator Abort: wait for door close</w:t>
+        <w:t>Error: prepare sample</w:t>
       </w:r>
     </w:p>
     <w:p>
@@ -7852,7 +6261,7 @@
         </w:numPr>
       </w:pPr>
       <w:r>
-        <w:t>Operator Abort: wait for door switch</w:t>
+        <w:t>Operator Abort: wait for door close</w:t>
       </w:r>
     </w:p>
     <w:p>
@@ -7864,6 +6273,18 @@
         </w:numPr>
       </w:pPr>
       <w:r>
+        <w:t>Operator Abort: wait for door switch</w:t>
+      </w:r>
+    </w:p>
+    <w:p>
+      <w:pPr>
+        <w:pStyle w:val="NoSpacing"/>
+        <w:numPr>
+          <w:ilvl w:val="1"/>
+          <w:numId w:val="14"/>
+        </w:numPr>
+      </w:pPr>
+      <w:r>
         <w:t>Operator Abort: depressurizing to 0.1 torr</w:t>
       </w:r>
     </w:p>
@@ -7901,15 +6322,7 @@
         <w:pStyle w:val="NoSpacing"/>
       </w:pPr>
       <w:r>
-        <w:t>&lt;</w:t>
-      </w:r>
-      <w:proofErr w:type="spellStart"/>
-      <w:r>
-        <w:t>ExecuteSequence</w:t>
-      </w:r>
-      <w:proofErr w:type="spellEnd"/>
-      <w:r>
-        <w:t xml:space="preserve"> Sequence=”Load Sample Step 1”/</w:t>
+        <w:t>&lt;ExecuteSequence Sequence=”Load Sample Step 1”/</w:t>
       </w:r>
       <w:r>
         <w:t>&gt;</w:t>
@@ -7928,23 +6341,51 @@
         <w:pStyle w:val="NoSpacing"/>
       </w:pPr>
       <w:r>
-        <w:t>Ensure lamp area is clear, start step 2 and close the lamp compartment door.</w:t>
-      </w:r>
-    </w:p>
-    <w:p>
-      <w:pPr>
-        <w:pStyle w:val="NoSpacing"/>
-      </w:pPr>
-      <w:r>
-        <w:t>&lt;</w:t>
-      </w:r>
-      <w:proofErr w:type="spellStart"/>
-      <w:r>
-        <w:t>ExecuteSequence</w:t>
-      </w:r>
-      <w:proofErr w:type="spellEnd"/>
-      <w:r>
-        <w:t xml:space="preserve"> Sequence=”Load Sample Step 2”/</w:t>
+        <w:t>Ensure lamp area is clear, start step 2.</w:t>
+      </w:r>
+    </w:p>
+    <w:p>
+      <w:pPr>
+        <w:pStyle w:val="NoSpacing"/>
+      </w:pPr>
+      <w:r>
+        <w:t>&lt;ExecuteSequence Sequence=”Load Sample Step 2”/</w:t>
+      </w:r>
+      <w:r>
+        <w:t>&gt;</w:t>
+      </w:r>
+    </w:p>
+    <w:p>
+      <w:pPr>
+        <w:pStyle w:val="NoSpacing"/>
+      </w:pPr>
+      <w:r>
+        <w:t>C</w:t>
+      </w:r>
+      <w:r>
+        <w:t>lose the lamp compartment door</w:t>
+      </w:r>
+      <w:r>
+        <w:t>, start step 3</w:t>
+      </w:r>
+      <w:bookmarkStart w:id="0" w:name="_GoBack"/>
+      <w:bookmarkEnd w:id="0"/>
+      <w:r>
+        <w:t>.</w:t>
+      </w:r>
+    </w:p>
+    <w:p>
+      <w:pPr>
+        <w:pStyle w:val="NoSpacing"/>
+      </w:pPr>
+      <w:r>
+        <w:t xml:space="preserve">&lt;ExecuteSequence Sequence=”Load Sample Step </w:t>
+      </w:r>
+      <w:r>
+        <w:t>3</w:t>
+      </w:r>
+      <w:r>
+        <w:t>”/</w:t>
       </w:r>
       <w:r>
         <w:t>&gt;</w:t>
@@ -8038,7 +6479,7 @@
       <w:rPr>
         <w:noProof/>
       </w:rPr>
-      <w:t>8 December 2020</w:t>
+      <w:t>14 January 2021</w:t>
     </w:r>
     <w:r>
       <w:fldChar w:fldCharType="end"/>
@@ -11907,7 +10348,7 @@
 </file>
 
 <file path=customXml/itemProps1.xml><?xml version="1.0" encoding="utf-8"?>
-<ds:datastoreItem xmlns:ds="http://schemas.openxmlformats.org/officeDocument/2006/customXml" ds:itemID="{8EA7DBAB-EFAE-4C7E-BE29-906056109A12}">
+<ds:datastoreItem xmlns:ds="http://schemas.openxmlformats.org/officeDocument/2006/customXml" ds:itemID="{9FD44160-AED0-4A76-A198-D843D80EC5C9}">
   <ds:schemaRefs>
     <ds:schemaRef ds:uri="http://schemas.openxmlformats.org/officeDocument/2006/bibliography"/>
   </ds:schemaRefs>

</xml_diff>

<commit_message>
Add GDS specific error codes section for unexpected conditioner result.
</commit_message>
<xml_diff>
--- a/docs/GDS Remote Control.docx
+++ b/docs/GDS Remote Control.docx
@@ -1,6 +1,6 @@
 
 <file path=word/document.xml><?xml version="1.0" encoding="utf-8"?>
-<w:document xmlns:wpc="http://schemas.microsoft.com/office/word/2010/wordprocessingCanvas" xmlns:cx="http://schemas.microsoft.com/office/drawing/2014/chartex" xmlns:cx1="http://schemas.microsoft.com/office/drawing/2015/9/8/chartex" xmlns:cx2="http://schemas.microsoft.com/office/drawing/2015/10/21/chartex" xmlns:cx3="http://schemas.microsoft.com/office/drawing/2016/5/9/chartex" xmlns:cx4="http://schemas.microsoft.com/office/drawing/2016/5/10/chartex" xmlns:cx5="http://schemas.microsoft.com/office/drawing/2016/5/11/chartex" xmlns:cx6="http://schemas.microsoft.com/office/drawing/2016/5/12/chartex" xmlns:cx7="http://schemas.microsoft.com/office/drawing/2016/5/13/chartex" xmlns:cx8="http://schemas.microsoft.com/office/drawing/2016/5/14/chartex" xmlns:mc="http://schemas.openxmlformats.org/markup-compatibility/2006" xmlns:aink="http://schemas.microsoft.com/office/drawing/2016/ink" xmlns:am3d="http://schemas.microsoft.com/office/drawing/2017/model3d" xmlns:o="urn:schemas-microsoft-com:office:office" xmlns:r="http://schemas.openxmlformats.org/officeDocument/2006/relationships" xmlns:m="http://schemas.openxmlformats.org/officeDocument/2006/math" xmlns:v="urn:schemas-microsoft-com:vml" xmlns:wp14="http://schemas.microsoft.com/office/word/2010/wordprocessingDrawing" xmlns:wp="http://schemas.openxmlformats.org/drawingml/2006/wordprocessingDrawing" xmlns:w10="urn:schemas-microsoft-com:office:word" xmlns:w="http://schemas.openxmlformats.org/wordprocessingml/2006/main" xmlns:w14="http://schemas.microsoft.com/office/word/2010/wordml" xmlns:w15="http://schemas.microsoft.com/office/word/2012/wordml" xmlns:w16cid="http://schemas.microsoft.com/office/word/2016/wordml/cid" xmlns:w16se="http://schemas.microsoft.com/office/word/2015/wordml/symex" xmlns:wpg="http://schemas.microsoft.com/office/word/2010/wordprocessingGroup" xmlns:wpi="http://schemas.microsoft.com/office/word/2010/wordprocessingInk" xmlns:wne="http://schemas.microsoft.com/office/word/2006/wordml" xmlns:wps="http://schemas.microsoft.com/office/word/2010/wordprocessingShape" mc:Ignorable="w14 w15 w16se w16cid wp14">
+<w:document xmlns:wpc="http://schemas.microsoft.com/office/word/2010/wordprocessingCanvas" xmlns:cx="http://schemas.microsoft.com/office/drawing/2014/chartex" xmlns:cx1="http://schemas.microsoft.com/office/drawing/2015/9/8/chartex" xmlns:cx2="http://schemas.microsoft.com/office/drawing/2015/10/21/chartex" xmlns:cx3="http://schemas.microsoft.com/office/drawing/2016/5/9/chartex" xmlns:cx4="http://schemas.microsoft.com/office/drawing/2016/5/10/chartex" xmlns:cx5="http://schemas.microsoft.com/office/drawing/2016/5/11/chartex" xmlns:cx6="http://schemas.microsoft.com/office/drawing/2016/5/12/chartex" xmlns:cx7="http://schemas.microsoft.com/office/drawing/2016/5/13/chartex" xmlns:cx8="http://schemas.microsoft.com/office/drawing/2016/5/14/chartex" xmlns:mc="http://schemas.openxmlformats.org/markup-compatibility/2006" xmlns:aink="http://schemas.microsoft.com/office/drawing/2016/ink" xmlns:am3d="http://schemas.microsoft.com/office/drawing/2017/model3d" xmlns:o="urn:schemas-microsoft-com:office:office" xmlns:r="http://schemas.openxmlformats.org/officeDocument/2006/relationships" xmlns:m="http://schemas.openxmlformats.org/officeDocument/2006/math" xmlns:v="urn:schemas-microsoft-com:vml" xmlns:wp14="http://schemas.microsoft.com/office/word/2010/wordprocessingDrawing" xmlns:wp="http://schemas.openxmlformats.org/drawingml/2006/wordprocessingDrawing" xmlns:w10="urn:schemas-microsoft-com:office:word" xmlns:w="http://schemas.openxmlformats.org/wordprocessingml/2006/main" xmlns:w14="http://schemas.microsoft.com/office/word/2010/wordml" xmlns:w15="http://schemas.microsoft.com/office/word/2012/wordml" xmlns:w16cex="http://schemas.microsoft.com/office/word/2018/wordml/cex" xmlns:w16cid="http://schemas.microsoft.com/office/word/2016/wordml/cid" xmlns:w16="http://schemas.microsoft.com/office/word/2018/wordml" xmlns:w16se="http://schemas.microsoft.com/office/word/2015/wordml/symex" xmlns:wpg="http://schemas.microsoft.com/office/word/2010/wordprocessingGroup" xmlns:wpi="http://schemas.microsoft.com/office/word/2010/wordprocessingInk" xmlns:wne="http://schemas.microsoft.com/office/word/2006/wordml" xmlns:wps="http://schemas.microsoft.com/office/word/2010/wordprocessingShape" mc:Ignorable="w14 w15 w16se w16cid w16 w16cex wp14">
   <w:body>
     <w:p>
       <w:pPr>
@@ -4550,7 +4550,30 @@
         <w:pStyle w:val="NoSpacing"/>
       </w:pPr>
       <w:r>
-        <w:t>12 - GeneralError</w:t>
+        <w:t xml:space="preserve">12 </w:t>
+      </w:r>
+      <w:r>
+        <w:t>–</w:t>
+      </w:r>
+      <w:r>
+        <w:t xml:space="preserve"> GeneralError</w:t>
+      </w:r>
+    </w:p>
+    <w:p>
+      <w:pPr>
+        <w:pStyle w:val="NoSpacing"/>
+      </w:pPr>
+      <w:r>
+        <w:t xml:space="preserve">101 </w:t>
+      </w:r>
+      <w:r>
+        <w:t>–</w:t>
+      </w:r>
+      <w:r>
+        <w:t xml:space="preserve"> </w:t>
+      </w:r>
+      <w:r>
+        <w:t>GdsUnexpectedConditioningResult</w:t>
       </w:r>
     </w:p>
     <w:p>
@@ -5687,8 +5710,6 @@
       <w:r>
         <w:t>release the sample from the lamp via positive pressure.</w:t>
       </w:r>
-      <w:bookmarkStart w:id="0" w:name="_GoBack"/>
-      <w:bookmarkEnd w:id="0"/>
     </w:p>
     <w:p>
       <w:r>
@@ -6409,10 +6430,122 @@
         <w:rPr>
           <w:rFonts w:ascii="Courier New" w:hAnsi="Courier New"/>
         </w:rPr>
+        <w:sectPr>
+          <w:headerReference w:type="default" r:id="rId15"/>
+          <w:pgSz w:w="12240" w:h="15840"/>
+          <w:pgMar w:top="720" w:right="720" w:bottom="720" w:left="720" w:header="720" w:footer="720" w:gutter="0"/>
+          <w:cols w:space="720"/>
+          <w:docGrid w:linePitch="360"/>
+        </w:sectPr>
+      </w:pPr>
+    </w:p>
+    <w:p>
+      <w:pPr>
+        <w:pStyle w:val="Heading1"/>
+      </w:pPr>
+      <w:r>
+        <w:lastRenderedPageBreak/>
+        <w:t>GDS Error Code</w:t>
+      </w:r>
+    </w:p>
+    <w:p>
+      <w:pPr>
+        <w:pStyle w:val="NoSpacing"/>
+      </w:pPr>
+    </w:p>
+    <w:tbl>
+      <w:tblPr>
+        <w:tblStyle w:val="TableGrid"/>
+        <w:tblW w:w="0" w:type="auto"/>
+        <w:tblInd w:w="108" w:type="dxa"/>
+        <w:tblLook w:val="04A0" w:firstRow="1" w:lastRow="0" w:firstColumn="1" w:lastColumn="0" w:noHBand="0" w:noVBand="1"/>
+      </w:tblPr>
+      <w:tblGrid>
+        <w:gridCol w:w="1080"/>
+        <w:gridCol w:w="4320"/>
+        <w:gridCol w:w="5508"/>
+      </w:tblGrid>
+      <w:tr>
+        <w:tc>
+          <w:tcPr>
+            <w:tcW w:w="1080" w:type="dxa"/>
+            <w:shd w:val="clear" w:color="auto" w:fill="F2F2F2" w:themeFill="background1" w:themeFillShade="F2"/>
+          </w:tcPr>
+          <w:p>
+            <w:r>
+              <w:rPr>
+                <w:rStyle w:val="Strong"/>
+                <w:b w:val="0"/>
+              </w:rPr>
+              <w:t>Error code</w:t>
+            </w:r>
+          </w:p>
+        </w:tc>
+        <w:tc>
+          <w:tcPr>
+            <w:tcW w:w="4320" w:type="dxa"/>
+            <w:shd w:val="clear" w:color="auto" w:fill="F2F2F2" w:themeFill="background1" w:themeFillShade="F2"/>
+          </w:tcPr>
+          <w:p>
+            <w:r>
+              <w:t>NAME</w:t>
+            </w:r>
+          </w:p>
+        </w:tc>
+        <w:tc>
+          <w:tcPr>
+            <w:tcW w:w="5508" w:type="dxa"/>
+            <w:shd w:val="clear" w:color="auto" w:fill="F2F2F2" w:themeFill="background1" w:themeFillShade="F2"/>
+          </w:tcPr>
+          <w:p>
+            <w:r>
+              <w:t>DESCRIPTION</w:t>
+            </w:r>
+          </w:p>
+        </w:tc>
+      </w:tr>
+      <w:tr>
+        <w:tc>
+          <w:tcPr>
+            <w:tcW w:w="1080" w:type="dxa"/>
+          </w:tcPr>
+          <w:p>
+            <w:r>
+              <w:t>101</w:t>
+            </w:r>
+          </w:p>
+        </w:tc>
+        <w:tc>
+          <w:tcPr>
+            <w:tcW w:w="4320" w:type="dxa"/>
+          </w:tcPr>
+          <w:p>
+            <w:r>
+              <w:t>GdsUnexpectedConditioningResult</w:t>
+            </w:r>
+          </w:p>
+        </w:tc>
+        <w:tc>
+          <w:tcPr>
+            <w:tcW w:w="5508" w:type="dxa"/>
+          </w:tcPr>
+          <w:p>
+            <w:r>
+              <w:t>Unexpected conditioning result. Please confirm the conditioner is mounted and repeat analysis and conditioning calculation.</w:t>
+            </w:r>
+          </w:p>
+        </w:tc>
+      </w:tr>
+    </w:tbl>
+    <w:p>
+      <w:pPr>
+        <w:rPr>
+          <w:rFonts w:ascii="Courier New" w:hAnsi="Courier New"/>
+        </w:rPr>
       </w:pPr>
     </w:p>
     <w:sectPr>
-      <w:headerReference w:type="default" r:id="rId15"/>
+      <w:headerReference w:type="default" r:id="rId16"/>
       <w:pgSz w:w="12240" w:h="15840"/>
       <w:pgMar w:top="720" w:right="720" w:bottom="720" w:left="720" w:header="720" w:footer="720" w:gutter="0"/>
       <w:cols w:space="720"/>
@@ -6423,7 +6556,7 @@
 </file>
 
 <file path=word/endnotes.xml><?xml version="1.0" encoding="utf-8"?>
-<w:endnotes xmlns:wpc="http://schemas.microsoft.com/office/word/2010/wordprocessingCanvas" xmlns:cx="http://schemas.microsoft.com/office/drawing/2014/chartex" xmlns:cx1="http://schemas.microsoft.com/office/drawing/2015/9/8/chartex" xmlns:cx2="http://schemas.microsoft.com/office/drawing/2015/10/21/chartex" xmlns:cx3="http://schemas.microsoft.com/office/drawing/2016/5/9/chartex" xmlns:cx4="http://schemas.microsoft.com/office/drawing/2016/5/10/chartex" xmlns:cx5="http://schemas.microsoft.com/office/drawing/2016/5/11/chartex" xmlns:cx6="http://schemas.microsoft.com/office/drawing/2016/5/12/chartex" xmlns:cx7="http://schemas.microsoft.com/office/drawing/2016/5/13/chartex" xmlns:cx8="http://schemas.microsoft.com/office/drawing/2016/5/14/chartex" xmlns:mc="http://schemas.openxmlformats.org/markup-compatibility/2006" xmlns:aink="http://schemas.microsoft.com/office/drawing/2016/ink" xmlns:am3d="http://schemas.microsoft.com/office/drawing/2017/model3d" xmlns:o="urn:schemas-microsoft-com:office:office" xmlns:r="http://schemas.openxmlformats.org/officeDocument/2006/relationships" xmlns:m="http://schemas.openxmlformats.org/officeDocument/2006/math" xmlns:v="urn:schemas-microsoft-com:vml" xmlns:wp14="http://schemas.microsoft.com/office/word/2010/wordprocessingDrawing" xmlns:wp="http://schemas.openxmlformats.org/drawingml/2006/wordprocessingDrawing" xmlns:w10="urn:schemas-microsoft-com:office:word" xmlns:w="http://schemas.openxmlformats.org/wordprocessingml/2006/main" xmlns:w14="http://schemas.microsoft.com/office/word/2010/wordml" xmlns:w15="http://schemas.microsoft.com/office/word/2012/wordml" xmlns:w16cid="http://schemas.microsoft.com/office/word/2016/wordml/cid" xmlns:w16se="http://schemas.microsoft.com/office/word/2015/wordml/symex" xmlns:wpg="http://schemas.microsoft.com/office/word/2010/wordprocessingGroup" xmlns:wpi="http://schemas.microsoft.com/office/word/2010/wordprocessingInk" xmlns:wne="http://schemas.microsoft.com/office/word/2006/wordml" xmlns:wps="http://schemas.microsoft.com/office/word/2010/wordprocessingShape" mc:Ignorable="w14 w15 w16se w16cid wp14">
+<w:endnotes xmlns:wpc="http://schemas.microsoft.com/office/word/2010/wordprocessingCanvas" xmlns:cx="http://schemas.microsoft.com/office/drawing/2014/chartex" xmlns:cx1="http://schemas.microsoft.com/office/drawing/2015/9/8/chartex" xmlns:cx2="http://schemas.microsoft.com/office/drawing/2015/10/21/chartex" xmlns:cx3="http://schemas.microsoft.com/office/drawing/2016/5/9/chartex" xmlns:cx4="http://schemas.microsoft.com/office/drawing/2016/5/10/chartex" xmlns:cx5="http://schemas.microsoft.com/office/drawing/2016/5/11/chartex" xmlns:cx6="http://schemas.microsoft.com/office/drawing/2016/5/12/chartex" xmlns:cx7="http://schemas.microsoft.com/office/drawing/2016/5/13/chartex" xmlns:cx8="http://schemas.microsoft.com/office/drawing/2016/5/14/chartex" xmlns:mc="http://schemas.openxmlformats.org/markup-compatibility/2006" xmlns:aink="http://schemas.microsoft.com/office/drawing/2016/ink" xmlns:am3d="http://schemas.microsoft.com/office/drawing/2017/model3d" xmlns:o="urn:schemas-microsoft-com:office:office" xmlns:r="http://schemas.openxmlformats.org/officeDocument/2006/relationships" xmlns:m="http://schemas.openxmlformats.org/officeDocument/2006/math" xmlns:v="urn:schemas-microsoft-com:vml" xmlns:wp14="http://schemas.microsoft.com/office/word/2010/wordprocessingDrawing" xmlns:wp="http://schemas.openxmlformats.org/drawingml/2006/wordprocessingDrawing" xmlns:w10="urn:schemas-microsoft-com:office:word" xmlns:w="http://schemas.openxmlformats.org/wordprocessingml/2006/main" xmlns:w14="http://schemas.microsoft.com/office/word/2010/wordml" xmlns:w15="http://schemas.microsoft.com/office/word/2012/wordml" xmlns:w16cex="http://schemas.microsoft.com/office/word/2018/wordml/cex" xmlns:w16cid="http://schemas.microsoft.com/office/word/2016/wordml/cid" xmlns:w16="http://schemas.microsoft.com/office/word/2018/wordml" xmlns:w16se="http://schemas.microsoft.com/office/word/2015/wordml/symex" xmlns:wpg="http://schemas.microsoft.com/office/word/2010/wordprocessingGroup" xmlns:wpi="http://schemas.microsoft.com/office/word/2010/wordprocessingInk" xmlns:wne="http://schemas.microsoft.com/office/word/2006/wordml" xmlns:wps="http://schemas.microsoft.com/office/word/2010/wordprocessingShape" mc:Ignorable="w14 w15 w16se w16cid w16 w16cex wp14">
   <w:endnote w:type="separator" w:id="-1">
     <w:p>
       <w:pPr>
@@ -6448,7 +6581,7 @@
 </file>
 
 <file path=word/footer1.xml><?xml version="1.0" encoding="utf-8"?>
-<w:ftr xmlns:wpc="http://schemas.microsoft.com/office/word/2010/wordprocessingCanvas" xmlns:cx="http://schemas.microsoft.com/office/drawing/2014/chartex" xmlns:cx1="http://schemas.microsoft.com/office/drawing/2015/9/8/chartex" xmlns:cx2="http://schemas.microsoft.com/office/drawing/2015/10/21/chartex" xmlns:cx3="http://schemas.microsoft.com/office/drawing/2016/5/9/chartex" xmlns:cx4="http://schemas.microsoft.com/office/drawing/2016/5/10/chartex" xmlns:cx5="http://schemas.microsoft.com/office/drawing/2016/5/11/chartex" xmlns:cx6="http://schemas.microsoft.com/office/drawing/2016/5/12/chartex" xmlns:cx7="http://schemas.microsoft.com/office/drawing/2016/5/13/chartex" xmlns:cx8="http://schemas.microsoft.com/office/drawing/2016/5/14/chartex" xmlns:mc="http://schemas.openxmlformats.org/markup-compatibility/2006" xmlns:aink="http://schemas.microsoft.com/office/drawing/2016/ink" xmlns:am3d="http://schemas.microsoft.com/office/drawing/2017/model3d" xmlns:o="urn:schemas-microsoft-com:office:office" xmlns:r="http://schemas.openxmlformats.org/officeDocument/2006/relationships" xmlns:m="http://schemas.openxmlformats.org/officeDocument/2006/math" xmlns:v="urn:schemas-microsoft-com:vml" xmlns:wp14="http://schemas.microsoft.com/office/word/2010/wordprocessingDrawing" xmlns:wp="http://schemas.openxmlformats.org/drawingml/2006/wordprocessingDrawing" xmlns:w10="urn:schemas-microsoft-com:office:word" xmlns:w="http://schemas.openxmlformats.org/wordprocessingml/2006/main" xmlns:w14="http://schemas.microsoft.com/office/word/2010/wordml" xmlns:w15="http://schemas.microsoft.com/office/word/2012/wordml" xmlns:w16cid="http://schemas.microsoft.com/office/word/2016/wordml/cid" xmlns:w16se="http://schemas.microsoft.com/office/word/2015/wordml/symex" xmlns:wpg="http://schemas.microsoft.com/office/word/2010/wordprocessingGroup" xmlns:wpi="http://schemas.microsoft.com/office/word/2010/wordprocessingInk" xmlns:wne="http://schemas.microsoft.com/office/word/2006/wordml" xmlns:wps="http://schemas.microsoft.com/office/word/2010/wordprocessingShape" mc:Ignorable="w14 w15 w16se w16cid wp14">
+<w:ftr xmlns:wpc="http://schemas.microsoft.com/office/word/2010/wordprocessingCanvas" xmlns:cx="http://schemas.microsoft.com/office/drawing/2014/chartex" xmlns:cx1="http://schemas.microsoft.com/office/drawing/2015/9/8/chartex" xmlns:cx2="http://schemas.microsoft.com/office/drawing/2015/10/21/chartex" xmlns:cx3="http://schemas.microsoft.com/office/drawing/2016/5/9/chartex" xmlns:cx4="http://schemas.microsoft.com/office/drawing/2016/5/10/chartex" xmlns:cx5="http://schemas.microsoft.com/office/drawing/2016/5/11/chartex" xmlns:cx6="http://schemas.microsoft.com/office/drawing/2016/5/12/chartex" xmlns:cx7="http://schemas.microsoft.com/office/drawing/2016/5/13/chartex" xmlns:cx8="http://schemas.microsoft.com/office/drawing/2016/5/14/chartex" xmlns:mc="http://schemas.openxmlformats.org/markup-compatibility/2006" xmlns:aink="http://schemas.microsoft.com/office/drawing/2016/ink" xmlns:am3d="http://schemas.microsoft.com/office/drawing/2017/model3d" xmlns:o="urn:schemas-microsoft-com:office:office" xmlns:r="http://schemas.openxmlformats.org/officeDocument/2006/relationships" xmlns:m="http://schemas.openxmlformats.org/officeDocument/2006/math" xmlns:v="urn:schemas-microsoft-com:vml" xmlns:wp14="http://schemas.microsoft.com/office/word/2010/wordprocessingDrawing" xmlns:wp="http://schemas.openxmlformats.org/drawingml/2006/wordprocessingDrawing" xmlns:w10="urn:schemas-microsoft-com:office:word" xmlns:w="http://schemas.openxmlformats.org/wordprocessingml/2006/main" xmlns:w14="http://schemas.microsoft.com/office/word/2010/wordml" xmlns:w15="http://schemas.microsoft.com/office/word/2012/wordml" xmlns:w16cex="http://schemas.microsoft.com/office/word/2018/wordml/cex" xmlns:w16cid="http://schemas.microsoft.com/office/word/2016/wordml/cid" xmlns:w16="http://schemas.microsoft.com/office/word/2018/wordml" xmlns:w16se="http://schemas.microsoft.com/office/word/2015/wordml/symex" xmlns:wpg="http://schemas.microsoft.com/office/word/2010/wordprocessingGroup" xmlns:wpi="http://schemas.microsoft.com/office/word/2010/wordprocessingInk" xmlns:wne="http://schemas.microsoft.com/office/word/2006/wordml" xmlns:wps="http://schemas.microsoft.com/office/word/2010/wordprocessingShape" mc:Ignorable="w14 w15 w16se w16cid w16 w16cex wp14">
   <w:p>
     <w:pPr>
       <w:pStyle w:val="Footer"/>
@@ -6481,7 +6614,7 @@
       <w:rPr>
         <w:noProof/>
       </w:rPr>
-      <w:t>15 January 2021</w:t>
+      <w:t>17 February 2021</w:t>
     </w:r>
     <w:r>
       <w:fldChar w:fldCharType="end"/>
@@ -6512,7 +6645,7 @@
 </file>
 
 <file path=word/footnotes.xml><?xml version="1.0" encoding="utf-8"?>
-<w:footnotes xmlns:wpc="http://schemas.microsoft.com/office/word/2010/wordprocessingCanvas" xmlns:cx="http://schemas.microsoft.com/office/drawing/2014/chartex" xmlns:cx1="http://schemas.microsoft.com/office/drawing/2015/9/8/chartex" xmlns:cx2="http://schemas.microsoft.com/office/drawing/2015/10/21/chartex" xmlns:cx3="http://schemas.microsoft.com/office/drawing/2016/5/9/chartex" xmlns:cx4="http://schemas.microsoft.com/office/drawing/2016/5/10/chartex" xmlns:cx5="http://schemas.microsoft.com/office/drawing/2016/5/11/chartex" xmlns:cx6="http://schemas.microsoft.com/office/drawing/2016/5/12/chartex" xmlns:cx7="http://schemas.microsoft.com/office/drawing/2016/5/13/chartex" xmlns:cx8="http://schemas.microsoft.com/office/drawing/2016/5/14/chartex" xmlns:mc="http://schemas.openxmlformats.org/markup-compatibility/2006" xmlns:aink="http://schemas.microsoft.com/office/drawing/2016/ink" xmlns:am3d="http://schemas.microsoft.com/office/drawing/2017/model3d" xmlns:o="urn:schemas-microsoft-com:office:office" xmlns:r="http://schemas.openxmlformats.org/officeDocument/2006/relationships" xmlns:m="http://schemas.openxmlformats.org/officeDocument/2006/math" xmlns:v="urn:schemas-microsoft-com:vml" xmlns:wp14="http://schemas.microsoft.com/office/word/2010/wordprocessingDrawing" xmlns:wp="http://schemas.openxmlformats.org/drawingml/2006/wordprocessingDrawing" xmlns:w10="urn:schemas-microsoft-com:office:word" xmlns:w="http://schemas.openxmlformats.org/wordprocessingml/2006/main" xmlns:w14="http://schemas.microsoft.com/office/word/2010/wordml" xmlns:w15="http://schemas.microsoft.com/office/word/2012/wordml" xmlns:w16cid="http://schemas.microsoft.com/office/word/2016/wordml/cid" xmlns:w16se="http://schemas.microsoft.com/office/word/2015/wordml/symex" xmlns:wpg="http://schemas.microsoft.com/office/word/2010/wordprocessingGroup" xmlns:wpi="http://schemas.microsoft.com/office/word/2010/wordprocessingInk" xmlns:wne="http://schemas.microsoft.com/office/word/2006/wordml" xmlns:wps="http://schemas.microsoft.com/office/word/2010/wordprocessingShape" mc:Ignorable="w14 w15 w16se w16cid wp14">
+<w:footnotes xmlns:wpc="http://schemas.microsoft.com/office/word/2010/wordprocessingCanvas" xmlns:cx="http://schemas.microsoft.com/office/drawing/2014/chartex" xmlns:cx1="http://schemas.microsoft.com/office/drawing/2015/9/8/chartex" xmlns:cx2="http://schemas.microsoft.com/office/drawing/2015/10/21/chartex" xmlns:cx3="http://schemas.microsoft.com/office/drawing/2016/5/9/chartex" xmlns:cx4="http://schemas.microsoft.com/office/drawing/2016/5/10/chartex" xmlns:cx5="http://schemas.microsoft.com/office/drawing/2016/5/11/chartex" xmlns:cx6="http://schemas.microsoft.com/office/drawing/2016/5/12/chartex" xmlns:cx7="http://schemas.microsoft.com/office/drawing/2016/5/13/chartex" xmlns:cx8="http://schemas.microsoft.com/office/drawing/2016/5/14/chartex" xmlns:mc="http://schemas.openxmlformats.org/markup-compatibility/2006" xmlns:aink="http://schemas.microsoft.com/office/drawing/2016/ink" xmlns:am3d="http://schemas.microsoft.com/office/drawing/2017/model3d" xmlns:o="urn:schemas-microsoft-com:office:office" xmlns:r="http://schemas.openxmlformats.org/officeDocument/2006/relationships" xmlns:m="http://schemas.openxmlformats.org/officeDocument/2006/math" xmlns:v="urn:schemas-microsoft-com:vml" xmlns:wp14="http://schemas.microsoft.com/office/word/2010/wordprocessingDrawing" xmlns:wp="http://schemas.openxmlformats.org/drawingml/2006/wordprocessingDrawing" xmlns:w10="urn:schemas-microsoft-com:office:word" xmlns:w="http://schemas.openxmlformats.org/wordprocessingml/2006/main" xmlns:w14="http://schemas.microsoft.com/office/word/2010/wordml" xmlns:w15="http://schemas.microsoft.com/office/word/2012/wordml" xmlns:w16cex="http://schemas.microsoft.com/office/word/2018/wordml/cex" xmlns:w16cid="http://schemas.microsoft.com/office/word/2016/wordml/cid" xmlns:w16="http://schemas.microsoft.com/office/word/2018/wordml" xmlns:w16se="http://schemas.microsoft.com/office/word/2015/wordml/symex" xmlns:wpg="http://schemas.microsoft.com/office/word/2010/wordprocessingGroup" xmlns:wpi="http://schemas.microsoft.com/office/word/2010/wordprocessingInk" xmlns:wne="http://schemas.microsoft.com/office/word/2006/wordml" xmlns:wps="http://schemas.microsoft.com/office/word/2010/wordprocessingShape" mc:Ignorable="w14 w15 w16se w16cid w16 w16cex wp14">
   <w:footnote w:type="separator" w:id="-1">
     <w:p>
       <w:pPr>
@@ -6537,7 +6670,7 @@
 </file>
 
 <file path=word/header1.xml><?xml version="1.0" encoding="utf-8"?>
-<w:hdr xmlns:wpc="http://schemas.microsoft.com/office/word/2010/wordprocessingCanvas" xmlns:cx="http://schemas.microsoft.com/office/drawing/2014/chartex" xmlns:cx1="http://schemas.microsoft.com/office/drawing/2015/9/8/chartex" xmlns:cx2="http://schemas.microsoft.com/office/drawing/2015/10/21/chartex" xmlns:cx3="http://schemas.microsoft.com/office/drawing/2016/5/9/chartex" xmlns:cx4="http://schemas.microsoft.com/office/drawing/2016/5/10/chartex" xmlns:cx5="http://schemas.microsoft.com/office/drawing/2016/5/11/chartex" xmlns:cx6="http://schemas.microsoft.com/office/drawing/2016/5/12/chartex" xmlns:cx7="http://schemas.microsoft.com/office/drawing/2016/5/13/chartex" xmlns:cx8="http://schemas.microsoft.com/office/drawing/2016/5/14/chartex" xmlns:mc="http://schemas.openxmlformats.org/markup-compatibility/2006" xmlns:aink="http://schemas.microsoft.com/office/drawing/2016/ink" xmlns:am3d="http://schemas.microsoft.com/office/drawing/2017/model3d" xmlns:o="urn:schemas-microsoft-com:office:office" xmlns:r="http://schemas.openxmlformats.org/officeDocument/2006/relationships" xmlns:m="http://schemas.openxmlformats.org/officeDocument/2006/math" xmlns:v="urn:schemas-microsoft-com:vml" xmlns:wp14="http://schemas.microsoft.com/office/word/2010/wordprocessingDrawing" xmlns:wp="http://schemas.openxmlformats.org/drawingml/2006/wordprocessingDrawing" xmlns:w10="urn:schemas-microsoft-com:office:word" xmlns:w="http://schemas.openxmlformats.org/wordprocessingml/2006/main" xmlns:w14="http://schemas.microsoft.com/office/word/2010/wordml" xmlns:w15="http://schemas.microsoft.com/office/word/2012/wordml" xmlns:w16cid="http://schemas.microsoft.com/office/word/2016/wordml/cid" xmlns:w16se="http://schemas.microsoft.com/office/word/2015/wordml/symex" xmlns:wpg="http://schemas.microsoft.com/office/word/2010/wordprocessingGroup" xmlns:wpi="http://schemas.microsoft.com/office/word/2010/wordprocessingInk" xmlns:wne="http://schemas.microsoft.com/office/word/2006/wordml" xmlns:wps="http://schemas.microsoft.com/office/word/2010/wordprocessingShape" mc:Ignorable="w14 w15 w16se w16cid wp14">
+<w:hdr xmlns:wpc="http://schemas.microsoft.com/office/word/2010/wordprocessingCanvas" xmlns:cx="http://schemas.microsoft.com/office/drawing/2014/chartex" xmlns:cx1="http://schemas.microsoft.com/office/drawing/2015/9/8/chartex" xmlns:cx2="http://schemas.microsoft.com/office/drawing/2015/10/21/chartex" xmlns:cx3="http://schemas.microsoft.com/office/drawing/2016/5/9/chartex" xmlns:cx4="http://schemas.microsoft.com/office/drawing/2016/5/10/chartex" xmlns:cx5="http://schemas.microsoft.com/office/drawing/2016/5/11/chartex" xmlns:cx6="http://schemas.microsoft.com/office/drawing/2016/5/12/chartex" xmlns:cx7="http://schemas.microsoft.com/office/drawing/2016/5/13/chartex" xmlns:cx8="http://schemas.microsoft.com/office/drawing/2016/5/14/chartex" xmlns:mc="http://schemas.openxmlformats.org/markup-compatibility/2006" xmlns:aink="http://schemas.microsoft.com/office/drawing/2016/ink" xmlns:am3d="http://schemas.microsoft.com/office/drawing/2017/model3d" xmlns:o="urn:schemas-microsoft-com:office:office" xmlns:r="http://schemas.openxmlformats.org/officeDocument/2006/relationships" xmlns:m="http://schemas.openxmlformats.org/officeDocument/2006/math" xmlns:v="urn:schemas-microsoft-com:vml" xmlns:wp14="http://schemas.microsoft.com/office/word/2010/wordprocessingDrawing" xmlns:wp="http://schemas.openxmlformats.org/drawingml/2006/wordprocessingDrawing" xmlns:w10="urn:schemas-microsoft-com:office:word" xmlns:w="http://schemas.openxmlformats.org/wordprocessingml/2006/main" xmlns:w14="http://schemas.microsoft.com/office/word/2010/wordml" xmlns:w15="http://schemas.microsoft.com/office/word/2012/wordml" xmlns:w16cex="http://schemas.microsoft.com/office/word/2018/wordml/cex" xmlns:w16cid="http://schemas.microsoft.com/office/word/2016/wordml/cid" xmlns:w16="http://schemas.microsoft.com/office/word/2018/wordml" xmlns:w16se="http://schemas.microsoft.com/office/word/2015/wordml/symex" xmlns:wpg="http://schemas.microsoft.com/office/word/2010/wordprocessingGroup" xmlns:wpi="http://schemas.microsoft.com/office/word/2010/wordprocessingInk" xmlns:wne="http://schemas.microsoft.com/office/word/2006/wordml" xmlns:wps="http://schemas.microsoft.com/office/word/2010/wordprocessingShape" mc:Ignorable="w14 w15 w16se w16cid w16 w16cex wp14">
   <w:p>
     <w:pPr>
       <w:pStyle w:val="Header"/>
@@ -6564,7 +6697,7 @@
 </file>
 
 <file path=word/header2.xml><?xml version="1.0" encoding="utf-8"?>
-<w:hdr xmlns:wpc="http://schemas.microsoft.com/office/word/2010/wordprocessingCanvas" xmlns:cx="http://schemas.microsoft.com/office/drawing/2014/chartex" xmlns:cx1="http://schemas.microsoft.com/office/drawing/2015/9/8/chartex" xmlns:cx2="http://schemas.microsoft.com/office/drawing/2015/10/21/chartex" xmlns:cx3="http://schemas.microsoft.com/office/drawing/2016/5/9/chartex" xmlns:cx4="http://schemas.microsoft.com/office/drawing/2016/5/10/chartex" xmlns:cx5="http://schemas.microsoft.com/office/drawing/2016/5/11/chartex" xmlns:cx6="http://schemas.microsoft.com/office/drawing/2016/5/12/chartex" xmlns:cx7="http://schemas.microsoft.com/office/drawing/2016/5/13/chartex" xmlns:cx8="http://schemas.microsoft.com/office/drawing/2016/5/14/chartex" xmlns:mc="http://schemas.openxmlformats.org/markup-compatibility/2006" xmlns:aink="http://schemas.microsoft.com/office/drawing/2016/ink" xmlns:am3d="http://schemas.microsoft.com/office/drawing/2017/model3d" xmlns:o="urn:schemas-microsoft-com:office:office" xmlns:r="http://schemas.openxmlformats.org/officeDocument/2006/relationships" xmlns:m="http://schemas.openxmlformats.org/officeDocument/2006/math" xmlns:v="urn:schemas-microsoft-com:vml" xmlns:wp14="http://schemas.microsoft.com/office/word/2010/wordprocessingDrawing" xmlns:wp="http://schemas.openxmlformats.org/drawingml/2006/wordprocessingDrawing" xmlns:w10="urn:schemas-microsoft-com:office:word" xmlns:w="http://schemas.openxmlformats.org/wordprocessingml/2006/main" xmlns:w14="http://schemas.microsoft.com/office/word/2010/wordml" xmlns:w15="http://schemas.microsoft.com/office/word/2012/wordml" xmlns:w16cid="http://schemas.microsoft.com/office/word/2016/wordml/cid" xmlns:w16se="http://schemas.microsoft.com/office/word/2015/wordml/symex" xmlns:wpg="http://schemas.microsoft.com/office/word/2010/wordprocessingGroup" xmlns:wpi="http://schemas.microsoft.com/office/word/2010/wordprocessingInk" xmlns:wne="http://schemas.microsoft.com/office/word/2006/wordml" xmlns:wps="http://schemas.microsoft.com/office/word/2010/wordprocessingShape" mc:Ignorable="w14 w15 w16se w16cid wp14">
+<w:hdr xmlns:wpc="http://schemas.microsoft.com/office/word/2010/wordprocessingCanvas" xmlns:cx="http://schemas.microsoft.com/office/drawing/2014/chartex" xmlns:cx1="http://schemas.microsoft.com/office/drawing/2015/9/8/chartex" xmlns:cx2="http://schemas.microsoft.com/office/drawing/2015/10/21/chartex" xmlns:cx3="http://schemas.microsoft.com/office/drawing/2016/5/9/chartex" xmlns:cx4="http://schemas.microsoft.com/office/drawing/2016/5/10/chartex" xmlns:cx5="http://schemas.microsoft.com/office/drawing/2016/5/11/chartex" xmlns:cx6="http://schemas.microsoft.com/office/drawing/2016/5/12/chartex" xmlns:cx7="http://schemas.microsoft.com/office/drawing/2016/5/13/chartex" xmlns:cx8="http://schemas.microsoft.com/office/drawing/2016/5/14/chartex" xmlns:mc="http://schemas.openxmlformats.org/markup-compatibility/2006" xmlns:aink="http://schemas.microsoft.com/office/drawing/2016/ink" xmlns:am3d="http://schemas.microsoft.com/office/drawing/2017/model3d" xmlns:o="urn:schemas-microsoft-com:office:office" xmlns:r="http://schemas.openxmlformats.org/officeDocument/2006/relationships" xmlns:m="http://schemas.openxmlformats.org/officeDocument/2006/math" xmlns:v="urn:schemas-microsoft-com:vml" xmlns:wp14="http://schemas.microsoft.com/office/word/2010/wordprocessingDrawing" xmlns:wp="http://schemas.openxmlformats.org/drawingml/2006/wordprocessingDrawing" xmlns:w10="urn:schemas-microsoft-com:office:word" xmlns:w="http://schemas.openxmlformats.org/wordprocessingml/2006/main" xmlns:w14="http://schemas.microsoft.com/office/word/2010/wordml" xmlns:w15="http://schemas.microsoft.com/office/word/2012/wordml" xmlns:w16cex="http://schemas.microsoft.com/office/word/2018/wordml/cex" xmlns:w16cid="http://schemas.microsoft.com/office/word/2016/wordml/cid" xmlns:w16="http://schemas.microsoft.com/office/word/2018/wordml" xmlns:w16se="http://schemas.microsoft.com/office/word/2015/wordml/symex" xmlns:wpg="http://schemas.microsoft.com/office/word/2010/wordprocessingGroup" xmlns:wpi="http://schemas.microsoft.com/office/word/2010/wordprocessingInk" xmlns:wne="http://schemas.microsoft.com/office/word/2006/wordml" xmlns:wps="http://schemas.microsoft.com/office/word/2010/wordprocessingShape" mc:Ignorable="w14 w15 w16se w16cid w16 w16cex wp14">
   <w:p>
     <w:pPr>
       <w:pStyle w:val="Header"/>
@@ -6590,7 +6723,7 @@
         <w:szCs w:val="18"/>
       </w:rPr>
       <w:drawing>
-        <wp:inline distT="0" distB="0" distL="0" distR="0" wp14:anchorId="498826DA" wp14:editId="07474494">
+        <wp:inline distT="0" distB="0" distL="0" distR="0" wp14:anchorId="564B592E" wp14:editId="23A90B29">
           <wp:extent cx="1664001" cy="522666"/>
           <wp:effectExtent l="0" t="0" r="0" b="0"/>
           <wp:docPr id="1" name="Picture 1" descr="LECOLOGO3.png"/>
@@ -6650,7 +6783,7 @@
         <w:noProof/>
       </w:rPr>
       <w:drawing>
-        <wp:inline distT="0" distB="0" distL="0" distR="0" wp14:anchorId="541E8AE6" wp14:editId="32C38F0B">
+        <wp:inline distT="0" distB="0" distL="0" distR="0" wp14:anchorId="271DE861" wp14:editId="4168ABD4">
           <wp:extent cx="4505325" cy="523875"/>
           <wp:effectExtent l="0" t="0" r="9525" b="9525"/>
           <wp:docPr id="2" name="Picture 2" descr="cornerstone_cmyk.tif"/>
@@ -6722,7 +6855,7 @@
 </file>
 
 <file path=word/header3.xml><?xml version="1.0" encoding="utf-8"?>
-<w:hdr xmlns:wpc="http://schemas.microsoft.com/office/word/2010/wordprocessingCanvas" xmlns:cx="http://schemas.microsoft.com/office/drawing/2014/chartex" xmlns:cx1="http://schemas.microsoft.com/office/drawing/2015/9/8/chartex" xmlns:cx2="http://schemas.microsoft.com/office/drawing/2015/10/21/chartex" xmlns:cx3="http://schemas.microsoft.com/office/drawing/2016/5/9/chartex" xmlns:cx4="http://schemas.microsoft.com/office/drawing/2016/5/10/chartex" xmlns:cx5="http://schemas.microsoft.com/office/drawing/2016/5/11/chartex" xmlns:cx6="http://schemas.microsoft.com/office/drawing/2016/5/12/chartex" xmlns:cx7="http://schemas.microsoft.com/office/drawing/2016/5/13/chartex" xmlns:cx8="http://schemas.microsoft.com/office/drawing/2016/5/14/chartex" xmlns:mc="http://schemas.openxmlformats.org/markup-compatibility/2006" xmlns:aink="http://schemas.microsoft.com/office/drawing/2016/ink" xmlns:am3d="http://schemas.microsoft.com/office/drawing/2017/model3d" xmlns:o="urn:schemas-microsoft-com:office:office" xmlns:r="http://schemas.openxmlformats.org/officeDocument/2006/relationships" xmlns:m="http://schemas.openxmlformats.org/officeDocument/2006/math" xmlns:v="urn:schemas-microsoft-com:vml" xmlns:wp14="http://schemas.microsoft.com/office/word/2010/wordprocessingDrawing" xmlns:wp="http://schemas.openxmlformats.org/drawingml/2006/wordprocessingDrawing" xmlns:w10="urn:schemas-microsoft-com:office:word" xmlns:w="http://schemas.openxmlformats.org/wordprocessingml/2006/main" xmlns:w14="http://schemas.microsoft.com/office/word/2010/wordml" xmlns:w15="http://schemas.microsoft.com/office/word/2012/wordml" xmlns:w16cid="http://schemas.microsoft.com/office/word/2016/wordml/cid" xmlns:w16se="http://schemas.microsoft.com/office/word/2015/wordml/symex" xmlns:wpg="http://schemas.microsoft.com/office/word/2010/wordprocessingGroup" xmlns:wpi="http://schemas.microsoft.com/office/word/2010/wordprocessingInk" xmlns:wne="http://schemas.microsoft.com/office/word/2006/wordml" xmlns:wps="http://schemas.microsoft.com/office/word/2010/wordprocessingShape" mc:Ignorable="w14 w15 w16se w16cid wp14">
+<w:hdr xmlns:wpc="http://schemas.microsoft.com/office/word/2010/wordprocessingCanvas" xmlns:cx="http://schemas.microsoft.com/office/drawing/2014/chartex" xmlns:cx1="http://schemas.microsoft.com/office/drawing/2015/9/8/chartex" xmlns:cx2="http://schemas.microsoft.com/office/drawing/2015/10/21/chartex" xmlns:cx3="http://schemas.microsoft.com/office/drawing/2016/5/9/chartex" xmlns:cx4="http://schemas.microsoft.com/office/drawing/2016/5/10/chartex" xmlns:cx5="http://schemas.microsoft.com/office/drawing/2016/5/11/chartex" xmlns:cx6="http://schemas.microsoft.com/office/drawing/2016/5/12/chartex" xmlns:cx7="http://schemas.microsoft.com/office/drawing/2016/5/13/chartex" xmlns:cx8="http://schemas.microsoft.com/office/drawing/2016/5/14/chartex" xmlns:mc="http://schemas.openxmlformats.org/markup-compatibility/2006" xmlns:aink="http://schemas.microsoft.com/office/drawing/2016/ink" xmlns:am3d="http://schemas.microsoft.com/office/drawing/2017/model3d" xmlns:o="urn:schemas-microsoft-com:office:office" xmlns:r="http://schemas.openxmlformats.org/officeDocument/2006/relationships" xmlns:m="http://schemas.openxmlformats.org/officeDocument/2006/math" xmlns:v="urn:schemas-microsoft-com:vml" xmlns:wp14="http://schemas.microsoft.com/office/word/2010/wordprocessingDrawing" xmlns:wp="http://schemas.openxmlformats.org/drawingml/2006/wordprocessingDrawing" xmlns:w10="urn:schemas-microsoft-com:office:word" xmlns:w="http://schemas.openxmlformats.org/wordprocessingml/2006/main" xmlns:w14="http://schemas.microsoft.com/office/word/2010/wordml" xmlns:w15="http://schemas.microsoft.com/office/word/2012/wordml" xmlns:w16cex="http://schemas.microsoft.com/office/word/2018/wordml/cex" xmlns:w16cid="http://schemas.microsoft.com/office/word/2016/wordml/cid" xmlns:w16="http://schemas.microsoft.com/office/word/2018/wordml" xmlns:w16se="http://schemas.microsoft.com/office/word/2015/wordml/symex" xmlns:wpg="http://schemas.microsoft.com/office/word/2010/wordprocessingGroup" xmlns:wpi="http://schemas.microsoft.com/office/word/2010/wordprocessingInk" xmlns:wne="http://schemas.microsoft.com/office/word/2006/wordml" xmlns:wps="http://schemas.microsoft.com/office/word/2010/wordprocessingShape" mc:Ignorable="w14 w15 w16se w16cid w16 w16cex wp14">
   <w:p>
     <w:pPr>
       <w:pStyle w:val="Header"/>
@@ -6749,7 +6882,7 @@
 </file>
 
 <file path=word/header4.xml><?xml version="1.0" encoding="utf-8"?>
-<w:hdr xmlns:wpc="http://schemas.microsoft.com/office/word/2010/wordprocessingCanvas" xmlns:cx="http://schemas.microsoft.com/office/drawing/2014/chartex" xmlns:cx1="http://schemas.microsoft.com/office/drawing/2015/9/8/chartex" xmlns:cx2="http://schemas.microsoft.com/office/drawing/2015/10/21/chartex" xmlns:cx3="http://schemas.microsoft.com/office/drawing/2016/5/9/chartex" xmlns:cx4="http://schemas.microsoft.com/office/drawing/2016/5/10/chartex" xmlns:cx5="http://schemas.microsoft.com/office/drawing/2016/5/11/chartex" xmlns:cx6="http://schemas.microsoft.com/office/drawing/2016/5/12/chartex" xmlns:cx7="http://schemas.microsoft.com/office/drawing/2016/5/13/chartex" xmlns:cx8="http://schemas.microsoft.com/office/drawing/2016/5/14/chartex" xmlns:mc="http://schemas.openxmlformats.org/markup-compatibility/2006" xmlns:aink="http://schemas.microsoft.com/office/drawing/2016/ink" xmlns:am3d="http://schemas.microsoft.com/office/drawing/2017/model3d" xmlns:o="urn:schemas-microsoft-com:office:office" xmlns:r="http://schemas.openxmlformats.org/officeDocument/2006/relationships" xmlns:m="http://schemas.openxmlformats.org/officeDocument/2006/math" xmlns:v="urn:schemas-microsoft-com:vml" xmlns:wp14="http://schemas.microsoft.com/office/word/2010/wordprocessingDrawing" xmlns:wp="http://schemas.openxmlformats.org/drawingml/2006/wordprocessingDrawing" xmlns:w10="urn:schemas-microsoft-com:office:word" xmlns:w="http://schemas.openxmlformats.org/wordprocessingml/2006/main" xmlns:w14="http://schemas.microsoft.com/office/word/2010/wordml" xmlns:w15="http://schemas.microsoft.com/office/word/2012/wordml" xmlns:w16cid="http://schemas.microsoft.com/office/word/2016/wordml/cid" xmlns:w16se="http://schemas.microsoft.com/office/word/2015/wordml/symex" xmlns:wpg="http://schemas.microsoft.com/office/word/2010/wordprocessingGroup" xmlns:wpi="http://schemas.microsoft.com/office/word/2010/wordprocessingInk" xmlns:wne="http://schemas.microsoft.com/office/word/2006/wordml" xmlns:wps="http://schemas.microsoft.com/office/word/2010/wordprocessingShape" mc:Ignorable="w14 w15 w16se w16cid wp14">
+<w:hdr xmlns:wpc="http://schemas.microsoft.com/office/word/2010/wordprocessingCanvas" xmlns:cx="http://schemas.microsoft.com/office/drawing/2014/chartex" xmlns:cx1="http://schemas.microsoft.com/office/drawing/2015/9/8/chartex" xmlns:cx2="http://schemas.microsoft.com/office/drawing/2015/10/21/chartex" xmlns:cx3="http://schemas.microsoft.com/office/drawing/2016/5/9/chartex" xmlns:cx4="http://schemas.microsoft.com/office/drawing/2016/5/10/chartex" xmlns:cx5="http://schemas.microsoft.com/office/drawing/2016/5/11/chartex" xmlns:cx6="http://schemas.microsoft.com/office/drawing/2016/5/12/chartex" xmlns:cx7="http://schemas.microsoft.com/office/drawing/2016/5/13/chartex" xmlns:cx8="http://schemas.microsoft.com/office/drawing/2016/5/14/chartex" xmlns:mc="http://schemas.openxmlformats.org/markup-compatibility/2006" xmlns:aink="http://schemas.microsoft.com/office/drawing/2016/ink" xmlns:am3d="http://schemas.microsoft.com/office/drawing/2017/model3d" xmlns:o="urn:schemas-microsoft-com:office:office" xmlns:r="http://schemas.openxmlformats.org/officeDocument/2006/relationships" xmlns:m="http://schemas.openxmlformats.org/officeDocument/2006/math" xmlns:v="urn:schemas-microsoft-com:vml" xmlns:wp14="http://schemas.microsoft.com/office/word/2010/wordprocessingDrawing" xmlns:wp="http://schemas.openxmlformats.org/drawingml/2006/wordprocessingDrawing" xmlns:w10="urn:schemas-microsoft-com:office:word" xmlns:w="http://schemas.openxmlformats.org/wordprocessingml/2006/main" xmlns:w14="http://schemas.microsoft.com/office/word/2010/wordml" xmlns:w15="http://schemas.microsoft.com/office/word/2012/wordml" xmlns:w16cex="http://schemas.microsoft.com/office/word/2018/wordml/cex" xmlns:w16cid="http://schemas.microsoft.com/office/word/2016/wordml/cid" xmlns:w16="http://schemas.microsoft.com/office/word/2018/wordml" xmlns:w16se="http://schemas.microsoft.com/office/word/2015/wordml/symex" xmlns:wpg="http://schemas.microsoft.com/office/word/2010/wordprocessingGroup" xmlns:wpi="http://schemas.microsoft.com/office/word/2010/wordprocessingInk" xmlns:wne="http://schemas.microsoft.com/office/word/2006/wordml" xmlns:wps="http://schemas.microsoft.com/office/word/2010/wordprocessingShape" mc:Ignorable="w14 w15 w16se w16cid w16 w16cex wp14">
   <w:p>
     <w:pPr>
       <w:pStyle w:val="Header"/>
@@ -6776,7 +6909,7 @@
 </file>
 
 <file path=word/header5.xml><?xml version="1.0" encoding="utf-8"?>
-<w:hdr xmlns:wpc="http://schemas.microsoft.com/office/word/2010/wordprocessingCanvas" xmlns:cx="http://schemas.microsoft.com/office/drawing/2014/chartex" xmlns:cx1="http://schemas.microsoft.com/office/drawing/2015/9/8/chartex" xmlns:cx2="http://schemas.microsoft.com/office/drawing/2015/10/21/chartex" xmlns:cx3="http://schemas.microsoft.com/office/drawing/2016/5/9/chartex" xmlns:cx4="http://schemas.microsoft.com/office/drawing/2016/5/10/chartex" xmlns:cx5="http://schemas.microsoft.com/office/drawing/2016/5/11/chartex" xmlns:cx6="http://schemas.microsoft.com/office/drawing/2016/5/12/chartex" xmlns:cx7="http://schemas.microsoft.com/office/drawing/2016/5/13/chartex" xmlns:cx8="http://schemas.microsoft.com/office/drawing/2016/5/14/chartex" xmlns:mc="http://schemas.openxmlformats.org/markup-compatibility/2006" xmlns:aink="http://schemas.microsoft.com/office/drawing/2016/ink" xmlns:am3d="http://schemas.microsoft.com/office/drawing/2017/model3d" xmlns:o="urn:schemas-microsoft-com:office:office" xmlns:r="http://schemas.openxmlformats.org/officeDocument/2006/relationships" xmlns:m="http://schemas.openxmlformats.org/officeDocument/2006/math" xmlns:v="urn:schemas-microsoft-com:vml" xmlns:wp14="http://schemas.microsoft.com/office/word/2010/wordprocessingDrawing" xmlns:wp="http://schemas.openxmlformats.org/drawingml/2006/wordprocessingDrawing" xmlns:w10="urn:schemas-microsoft-com:office:word" xmlns:w="http://schemas.openxmlformats.org/wordprocessingml/2006/main" xmlns:w14="http://schemas.microsoft.com/office/word/2010/wordml" xmlns:w15="http://schemas.microsoft.com/office/word/2012/wordml" xmlns:w16cid="http://schemas.microsoft.com/office/word/2016/wordml/cid" xmlns:w16se="http://schemas.microsoft.com/office/word/2015/wordml/symex" xmlns:wpg="http://schemas.microsoft.com/office/word/2010/wordprocessingGroup" xmlns:wpi="http://schemas.microsoft.com/office/word/2010/wordprocessingInk" xmlns:wne="http://schemas.microsoft.com/office/word/2006/wordml" xmlns:wps="http://schemas.microsoft.com/office/word/2010/wordprocessingShape" mc:Ignorable="w14 w15 w16se w16cid wp14">
+<w:hdr xmlns:wpc="http://schemas.microsoft.com/office/word/2010/wordprocessingCanvas" xmlns:cx="http://schemas.microsoft.com/office/drawing/2014/chartex" xmlns:cx1="http://schemas.microsoft.com/office/drawing/2015/9/8/chartex" xmlns:cx2="http://schemas.microsoft.com/office/drawing/2015/10/21/chartex" xmlns:cx3="http://schemas.microsoft.com/office/drawing/2016/5/9/chartex" xmlns:cx4="http://schemas.microsoft.com/office/drawing/2016/5/10/chartex" xmlns:cx5="http://schemas.microsoft.com/office/drawing/2016/5/11/chartex" xmlns:cx6="http://schemas.microsoft.com/office/drawing/2016/5/12/chartex" xmlns:cx7="http://schemas.microsoft.com/office/drawing/2016/5/13/chartex" xmlns:cx8="http://schemas.microsoft.com/office/drawing/2016/5/14/chartex" xmlns:mc="http://schemas.openxmlformats.org/markup-compatibility/2006" xmlns:aink="http://schemas.microsoft.com/office/drawing/2016/ink" xmlns:am3d="http://schemas.microsoft.com/office/drawing/2017/model3d" xmlns:o="urn:schemas-microsoft-com:office:office" xmlns:r="http://schemas.openxmlformats.org/officeDocument/2006/relationships" xmlns:m="http://schemas.openxmlformats.org/officeDocument/2006/math" xmlns:v="urn:schemas-microsoft-com:vml" xmlns:wp14="http://schemas.microsoft.com/office/word/2010/wordprocessingDrawing" xmlns:wp="http://schemas.openxmlformats.org/drawingml/2006/wordprocessingDrawing" xmlns:w10="urn:schemas-microsoft-com:office:word" xmlns:w="http://schemas.openxmlformats.org/wordprocessingml/2006/main" xmlns:w14="http://schemas.microsoft.com/office/word/2010/wordml" xmlns:w15="http://schemas.microsoft.com/office/word/2012/wordml" xmlns:w16cex="http://schemas.microsoft.com/office/word/2018/wordml/cex" xmlns:w16cid="http://schemas.microsoft.com/office/word/2016/wordml/cid" xmlns:w16="http://schemas.microsoft.com/office/word/2018/wordml" xmlns:w16se="http://schemas.microsoft.com/office/word/2015/wordml/symex" xmlns:wpg="http://schemas.microsoft.com/office/word/2010/wordprocessingGroup" xmlns:wpi="http://schemas.microsoft.com/office/word/2010/wordprocessingInk" xmlns:wne="http://schemas.microsoft.com/office/word/2006/wordml" xmlns:wps="http://schemas.microsoft.com/office/word/2010/wordprocessingShape" mc:Ignorable="w14 w15 w16se w16cid w16 w16cex wp14">
   <w:p>
     <w:pPr>
       <w:pStyle w:val="Header"/>
@@ -6803,7 +6936,7 @@
 </file>
 
 <file path=word/header6.xml><?xml version="1.0" encoding="utf-8"?>
-<w:hdr xmlns:wpc="http://schemas.microsoft.com/office/word/2010/wordprocessingCanvas" xmlns:cx="http://schemas.microsoft.com/office/drawing/2014/chartex" xmlns:cx1="http://schemas.microsoft.com/office/drawing/2015/9/8/chartex" xmlns:cx2="http://schemas.microsoft.com/office/drawing/2015/10/21/chartex" xmlns:cx3="http://schemas.microsoft.com/office/drawing/2016/5/9/chartex" xmlns:cx4="http://schemas.microsoft.com/office/drawing/2016/5/10/chartex" xmlns:cx5="http://schemas.microsoft.com/office/drawing/2016/5/11/chartex" xmlns:cx6="http://schemas.microsoft.com/office/drawing/2016/5/12/chartex" xmlns:cx7="http://schemas.microsoft.com/office/drawing/2016/5/13/chartex" xmlns:cx8="http://schemas.microsoft.com/office/drawing/2016/5/14/chartex" xmlns:mc="http://schemas.openxmlformats.org/markup-compatibility/2006" xmlns:aink="http://schemas.microsoft.com/office/drawing/2016/ink" xmlns:am3d="http://schemas.microsoft.com/office/drawing/2017/model3d" xmlns:o="urn:schemas-microsoft-com:office:office" xmlns:r="http://schemas.openxmlformats.org/officeDocument/2006/relationships" xmlns:m="http://schemas.openxmlformats.org/officeDocument/2006/math" xmlns:v="urn:schemas-microsoft-com:vml" xmlns:wp14="http://schemas.microsoft.com/office/word/2010/wordprocessingDrawing" xmlns:wp="http://schemas.openxmlformats.org/drawingml/2006/wordprocessingDrawing" xmlns:w10="urn:schemas-microsoft-com:office:word" xmlns:w="http://schemas.openxmlformats.org/wordprocessingml/2006/main" xmlns:w14="http://schemas.microsoft.com/office/word/2010/wordml" xmlns:w15="http://schemas.microsoft.com/office/word/2012/wordml" xmlns:w16cid="http://schemas.microsoft.com/office/word/2016/wordml/cid" xmlns:w16se="http://schemas.microsoft.com/office/word/2015/wordml/symex" xmlns:wpg="http://schemas.microsoft.com/office/word/2010/wordprocessingGroup" xmlns:wpi="http://schemas.microsoft.com/office/word/2010/wordprocessingInk" xmlns:wne="http://schemas.microsoft.com/office/word/2006/wordml" xmlns:wps="http://schemas.microsoft.com/office/word/2010/wordprocessingShape" mc:Ignorable="w14 w15 w16se w16cid wp14">
+<w:hdr xmlns:wpc="http://schemas.microsoft.com/office/word/2010/wordprocessingCanvas" xmlns:cx="http://schemas.microsoft.com/office/drawing/2014/chartex" xmlns:cx1="http://schemas.microsoft.com/office/drawing/2015/9/8/chartex" xmlns:cx2="http://schemas.microsoft.com/office/drawing/2015/10/21/chartex" xmlns:cx3="http://schemas.microsoft.com/office/drawing/2016/5/9/chartex" xmlns:cx4="http://schemas.microsoft.com/office/drawing/2016/5/10/chartex" xmlns:cx5="http://schemas.microsoft.com/office/drawing/2016/5/11/chartex" xmlns:cx6="http://schemas.microsoft.com/office/drawing/2016/5/12/chartex" xmlns:cx7="http://schemas.microsoft.com/office/drawing/2016/5/13/chartex" xmlns:cx8="http://schemas.microsoft.com/office/drawing/2016/5/14/chartex" xmlns:mc="http://schemas.openxmlformats.org/markup-compatibility/2006" xmlns:aink="http://schemas.microsoft.com/office/drawing/2016/ink" xmlns:am3d="http://schemas.microsoft.com/office/drawing/2017/model3d" xmlns:o="urn:schemas-microsoft-com:office:office" xmlns:r="http://schemas.openxmlformats.org/officeDocument/2006/relationships" xmlns:m="http://schemas.openxmlformats.org/officeDocument/2006/math" xmlns:v="urn:schemas-microsoft-com:vml" xmlns:wp14="http://schemas.microsoft.com/office/word/2010/wordprocessingDrawing" xmlns:wp="http://schemas.openxmlformats.org/drawingml/2006/wordprocessingDrawing" xmlns:w10="urn:schemas-microsoft-com:office:word" xmlns:w="http://schemas.openxmlformats.org/wordprocessingml/2006/main" xmlns:w14="http://schemas.microsoft.com/office/word/2010/wordml" xmlns:w15="http://schemas.microsoft.com/office/word/2012/wordml" xmlns:w16cex="http://schemas.microsoft.com/office/word/2018/wordml/cex" xmlns:w16cid="http://schemas.microsoft.com/office/word/2016/wordml/cid" xmlns:w16="http://schemas.microsoft.com/office/word/2018/wordml" xmlns:w16se="http://schemas.microsoft.com/office/word/2015/wordml/symex" xmlns:wpg="http://schemas.microsoft.com/office/word/2010/wordprocessingGroup" xmlns:wpi="http://schemas.microsoft.com/office/word/2010/wordprocessingInk" xmlns:wne="http://schemas.microsoft.com/office/word/2006/wordml" xmlns:wps="http://schemas.microsoft.com/office/word/2010/wordprocessingShape" mc:Ignorable="w14 w15 w16se w16cid w16 w16cex wp14">
   <w:p>
     <w:pPr>
       <w:pStyle w:val="Header"/>
@@ -6830,7 +6963,7 @@
 </file>
 
 <file path=word/header7.xml><?xml version="1.0" encoding="utf-8"?>
-<w:hdr xmlns:wpc="http://schemas.microsoft.com/office/word/2010/wordprocessingCanvas" xmlns:cx="http://schemas.microsoft.com/office/drawing/2014/chartex" xmlns:cx1="http://schemas.microsoft.com/office/drawing/2015/9/8/chartex" xmlns:cx2="http://schemas.microsoft.com/office/drawing/2015/10/21/chartex" xmlns:cx3="http://schemas.microsoft.com/office/drawing/2016/5/9/chartex" xmlns:cx4="http://schemas.microsoft.com/office/drawing/2016/5/10/chartex" xmlns:cx5="http://schemas.microsoft.com/office/drawing/2016/5/11/chartex" xmlns:cx6="http://schemas.microsoft.com/office/drawing/2016/5/12/chartex" xmlns:cx7="http://schemas.microsoft.com/office/drawing/2016/5/13/chartex" xmlns:cx8="http://schemas.microsoft.com/office/drawing/2016/5/14/chartex" xmlns:mc="http://schemas.openxmlformats.org/markup-compatibility/2006" xmlns:aink="http://schemas.microsoft.com/office/drawing/2016/ink" xmlns:am3d="http://schemas.microsoft.com/office/drawing/2017/model3d" xmlns:o="urn:schemas-microsoft-com:office:office" xmlns:r="http://schemas.openxmlformats.org/officeDocument/2006/relationships" xmlns:m="http://schemas.openxmlformats.org/officeDocument/2006/math" xmlns:v="urn:schemas-microsoft-com:vml" xmlns:wp14="http://schemas.microsoft.com/office/word/2010/wordprocessingDrawing" xmlns:wp="http://schemas.openxmlformats.org/drawingml/2006/wordprocessingDrawing" xmlns:w10="urn:schemas-microsoft-com:office:word" xmlns:w="http://schemas.openxmlformats.org/wordprocessingml/2006/main" xmlns:w14="http://schemas.microsoft.com/office/word/2010/wordml" xmlns:w15="http://schemas.microsoft.com/office/word/2012/wordml" xmlns:w16cid="http://schemas.microsoft.com/office/word/2016/wordml/cid" xmlns:w16se="http://schemas.microsoft.com/office/word/2015/wordml/symex" xmlns:wpg="http://schemas.microsoft.com/office/word/2010/wordprocessingGroup" xmlns:wpi="http://schemas.microsoft.com/office/word/2010/wordprocessingInk" xmlns:wne="http://schemas.microsoft.com/office/word/2006/wordml" xmlns:wps="http://schemas.microsoft.com/office/word/2010/wordprocessingShape" mc:Ignorable="w14 w15 w16se w16cid wp14">
+<w:hdr xmlns:wpc="http://schemas.microsoft.com/office/word/2010/wordprocessingCanvas" xmlns:cx="http://schemas.microsoft.com/office/drawing/2014/chartex" xmlns:cx1="http://schemas.microsoft.com/office/drawing/2015/9/8/chartex" xmlns:cx2="http://schemas.microsoft.com/office/drawing/2015/10/21/chartex" xmlns:cx3="http://schemas.microsoft.com/office/drawing/2016/5/9/chartex" xmlns:cx4="http://schemas.microsoft.com/office/drawing/2016/5/10/chartex" xmlns:cx5="http://schemas.microsoft.com/office/drawing/2016/5/11/chartex" xmlns:cx6="http://schemas.microsoft.com/office/drawing/2016/5/12/chartex" xmlns:cx7="http://schemas.microsoft.com/office/drawing/2016/5/13/chartex" xmlns:cx8="http://schemas.microsoft.com/office/drawing/2016/5/14/chartex" xmlns:mc="http://schemas.openxmlformats.org/markup-compatibility/2006" xmlns:aink="http://schemas.microsoft.com/office/drawing/2016/ink" xmlns:am3d="http://schemas.microsoft.com/office/drawing/2017/model3d" xmlns:o="urn:schemas-microsoft-com:office:office" xmlns:r="http://schemas.openxmlformats.org/officeDocument/2006/relationships" xmlns:m="http://schemas.openxmlformats.org/officeDocument/2006/math" xmlns:v="urn:schemas-microsoft-com:vml" xmlns:wp14="http://schemas.microsoft.com/office/word/2010/wordprocessingDrawing" xmlns:wp="http://schemas.openxmlformats.org/drawingml/2006/wordprocessingDrawing" xmlns:w10="urn:schemas-microsoft-com:office:word" xmlns:w="http://schemas.openxmlformats.org/wordprocessingml/2006/main" xmlns:w14="http://schemas.microsoft.com/office/word/2010/wordml" xmlns:w15="http://schemas.microsoft.com/office/word/2012/wordml" xmlns:w16cex="http://schemas.microsoft.com/office/word/2018/wordml/cex" xmlns:w16cid="http://schemas.microsoft.com/office/word/2016/wordml/cid" xmlns:w16="http://schemas.microsoft.com/office/word/2018/wordml" xmlns:w16se="http://schemas.microsoft.com/office/word/2015/wordml/symex" xmlns:wpg="http://schemas.microsoft.com/office/word/2010/wordprocessingGroup" xmlns:wpi="http://schemas.microsoft.com/office/word/2010/wordprocessingInk" xmlns:wne="http://schemas.microsoft.com/office/word/2006/wordml" xmlns:wps="http://schemas.microsoft.com/office/word/2010/wordprocessingShape" mc:Ignorable="w14 w15 w16se w16cid w16 w16cex wp14">
   <w:p>
     <w:pPr>
       <w:pStyle w:val="Header"/>
@@ -6856,8 +6989,35 @@
 </w:hdr>
 </file>
 
+<file path=word/header8.xml><?xml version="1.0" encoding="utf-8"?>
+<w:hdr xmlns:wpc="http://schemas.microsoft.com/office/word/2010/wordprocessingCanvas" xmlns:cx="http://schemas.microsoft.com/office/drawing/2014/chartex" xmlns:cx1="http://schemas.microsoft.com/office/drawing/2015/9/8/chartex" xmlns:cx2="http://schemas.microsoft.com/office/drawing/2015/10/21/chartex" xmlns:cx3="http://schemas.microsoft.com/office/drawing/2016/5/9/chartex" xmlns:cx4="http://schemas.microsoft.com/office/drawing/2016/5/10/chartex" xmlns:cx5="http://schemas.microsoft.com/office/drawing/2016/5/11/chartex" xmlns:cx6="http://schemas.microsoft.com/office/drawing/2016/5/12/chartex" xmlns:cx7="http://schemas.microsoft.com/office/drawing/2016/5/13/chartex" xmlns:cx8="http://schemas.microsoft.com/office/drawing/2016/5/14/chartex" xmlns:mc="http://schemas.openxmlformats.org/markup-compatibility/2006" xmlns:aink="http://schemas.microsoft.com/office/drawing/2016/ink" xmlns:am3d="http://schemas.microsoft.com/office/drawing/2017/model3d" xmlns:o="urn:schemas-microsoft-com:office:office" xmlns:r="http://schemas.openxmlformats.org/officeDocument/2006/relationships" xmlns:m="http://schemas.openxmlformats.org/officeDocument/2006/math" xmlns:v="urn:schemas-microsoft-com:vml" xmlns:wp14="http://schemas.microsoft.com/office/word/2010/wordprocessingDrawing" xmlns:wp="http://schemas.openxmlformats.org/drawingml/2006/wordprocessingDrawing" xmlns:w10="urn:schemas-microsoft-com:office:word" xmlns:w="http://schemas.openxmlformats.org/wordprocessingml/2006/main" xmlns:w14="http://schemas.microsoft.com/office/word/2010/wordml" xmlns:w15="http://schemas.microsoft.com/office/word/2012/wordml" xmlns:w16cex="http://schemas.microsoft.com/office/word/2018/wordml/cex" xmlns:w16cid="http://schemas.microsoft.com/office/word/2016/wordml/cid" xmlns:w16="http://schemas.microsoft.com/office/word/2018/wordml" xmlns:w16se="http://schemas.microsoft.com/office/word/2015/wordml/symex" xmlns:wpg="http://schemas.microsoft.com/office/word/2010/wordprocessingGroup" xmlns:wpi="http://schemas.microsoft.com/office/word/2010/wordprocessingInk" xmlns:wne="http://schemas.microsoft.com/office/word/2006/wordml" xmlns:wps="http://schemas.microsoft.com/office/word/2010/wordprocessingShape" mc:Ignorable="w14 w15 w16se w16cid w16 w16cex wp14">
+  <w:p>
+    <w:pPr>
+      <w:pStyle w:val="Header"/>
+      <w:jc w:val="center"/>
+      <w:rPr>
+        <w:sz w:val="40"/>
+        <w:szCs w:val="40"/>
+      </w:rPr>
+    </w:pPr>
+    <w:r>
+      <w:rPr>
+        <w:sz w:val="40"/>
+        <w:szCs w:val="40"/>
+      </w:rPr>
+      <w:t>Appendix C: GDS Error Codes</w:t>
+    </w:r>
+  </w:p>
+  <w:p>
+    <w:pPr>
+      <w:pStyle w:val="Header"/>
+    </w:pPr>
+  </w:p>
+</w:hdr>
+</file>
+
 <file path=word/numbering.xml><?xml version="1.0" encoding="utf-8"?>
-<w:numbering xmlns:wpc="http://schemas.microsoft.com/office/word/2010/wordprocessingCanvas" xmlns:cx="http://schemas.microsoft.com/office/drawing/2014/chartex" xmlns:cx1="http://schemas.microsoft.com/office/drawing/2015/9/8/chartex" xmlns:cx2="http://schemas.microsoft.com/office/drawing/2015/10/21/chartex" xmlns:cx3="http://schemas.microsoft.com/office/drawing/2016/5/9/chartex" xmlns:cx4="http://schemas.microsoft.com/office/drawing/2016/5/10/chartex" xmlns:cx5="http://schemas.microsoft.com/office/drawing/2016/5/11/chartex" xmlns:cx6="http://schemas.microsoft.com/office/drawing/2016/5/12/chartex" xmlns:cx7="http://schemas.microsoft.com/office/drawing/2016/5/13/chartex" xmlns:cx8="http://schemas.microsoft.com/office/drawing/2016/5/14/chartex" xmlns:mc="http://schemas.openxmlformats.org/markup-compatibility/2006" xmlns:aink="http://schemas.microsoft.com/office/drawing/2016/ink" xmlns:am3d="http://schemas.microsoft.com/office/drawing/2017/model3d" xmlns:o="urn:schemas-microsoft-com:office:office" xmlns:r="http://schemas.openxmlformats.org/officeDocument/2006/relationships" xmlns:m="http://schemas.openxmlformats.org/officeDocument/2006/math" xmlns:v="urn:schemas-microsoft-com:vml" xmlns:wp14="http://schemas.microsoft.com/office/word/2010/wordprocessingDrawing" xmlns:wp="http://schemas.openxmlformats.org/drawingml/2006/wordprocessingDrawing" xmlns:w10="urn:schemas-microsoft-com:office:word" xmlns:w="http://schemas.openxmlformats.org/wordprocessingml/2006/main" xmlns:w14="http://schemas.microsoft.com/office/word/2010/wordml" xmlns:w15="http://schemas.microsoft.com/office/word/2012/wordml" xmlns:w16cid="http://schemas.microsoft.com/office/word/2016/wordml/cid" xmlns:w16se="http://schemas.microsoft.com/office/word/2015/wordml/symex" xmlns:wpg="http://schemas.microsoft.com/office/word/2010/wordprocessingGroup" xmlns:wpi="http://schemas.microsoft.com/office/word/2010/wordprocessingInk" xmlns:wne="http://schemas.microsoft.com/office/word/2006/wordml" xmlns:wps="http://schemas.microsoft.com/office/word/2010/wordprocessingShape" mc:Ignorable="w14 w15 w16se w16cid wp14">
+<w:numbering xmlns:wpc="http://schemas.microsoft.com/office/word/2010/wordprocessingCanvas" xmlns:cx="http://schemas.microsoft.com/office/drawing/2014/chartex" xmlns:cx1="http://schemas.microsoft.com/office/drawing/2015/9/8/chartex" xmlns:cx2="http://schemas.microsoft.com/office/drawing/2015/10/21/chartex" xmlns:cx3="http://schemas.microsoft.com/office/drawing/2016/5/9/chartex" xmlns:cx4="http://schemas.microsoft.com/office/drawing/2016/5/10/chartex" xmlns:cx5="http://schemas.microsoft.com/office/drawing/2016/5/11/chartex" xmlns:cx6="http://schemas.microsoft.com/office/drawing/2016/5/12/chartex" xmlns:cx7="http://schemas.microsoft.com/office/drawing/2016/5/13/chartex" xmlns:cx8="http://schemas.microsoft.com/office/drawing/2016/5/14/chartex" xmlns:mc="http://schemas.openxmlformats.org/markup-compatibility/2006" xmlns:aink="http://schemas.microsoft.com/office/drawing/2016/ink" xmlns:am3d="http://schemas.microsoft.com/office/drawing/2017/model3d" xmlns:o="urn:schemas-microsoft-com:office:office" xmlns:r="http://schemas.openxmlformats.org/officeDocument/2006/relationships" xmlns:m="http://schemas.openxmlformats.org/officeDocument/2006/math" xmlns:v="urn:schemas-microsoft-com:vml" xmlns:wp14="http://schemas.microsoft.com/office/word/2010/wordprocessingDrawing" xmlns:wp="http://schemas.openxmlformats.org/drawingml/2006/wordprocessingDrawing" xmlns:w10="urn:schemas-microsoft-com:office:word" xmlns:w="http://schemas.openxmlformats.org/wordprocessingml/2006/main" xmlns:w14="http://schemas.microsoft.com/office/word/2010/wordml" xmlns:w15="http://schemas.microsoft.com/office/word/2012/wordml" xmlns:w16cex="http://schemas.microsoft.com/office/word/2018/wordml/cex" xmlns:w16cid="http://schemas.microsoft.com/office/word/2016/wordml/cid" xmlns:w16="http://schemas.microsoft.com/office/word/2018/wordml" xmlns:w16se="http://schemas.microsoft.com/office/word/2015/wordml/symex" xmlns:wpg="http://schemas.microsoft.com/office/word/2010/wordprocessingGroup" xmlns:wpi="http://schemas.microsoft.com/office/word/2010/wordprocessingInk" xmlns:wne="http://schemas.microsoft.com/office/word/2006/wordml" xmlns:wps="http://schemas.microsoft.com/office/word/2010/wordprocessingShape" mc:Ignorable="w14 w15 w16se w16cid w16 w16cex wp14">
   <w:abstractNum w:abstractNumId="0" w15:restartNumberingAfterBreak="0">
     <w:nsid w:val="02D25D37"/>
     <w:multiLevelType w:val="hybridMultilevel"/>
@@ -8844,7 +9004,7 @@
 </file>
 
 <file path=word/styles.xml><?xml version="1.0" encoding="utf-8"?>
-<w:styles xmlns:mc="http://schemas.openxmlformats.org/markup-compatibility/2006" xmlns:r="http://schemas.openxmlformats.org/officeDocument/2006/relationships" xmlns:w="http://schemas.openxmlformats.org/wordprocessingml/2006/main" xmlns:w14="http://schemas.microsoft.com/office/word/2010/wordml" xmlns:w15="http://schemas.microsoft.com/office/word/2012/wordml" xmlns:w16cid="http://schemas.microsoft.com/office/word/2016/wordml/cid" xmlns:w16se="http://schemas.microsoft.com/office/word/2015/wordml/symex" mc:Ignorable="w14 w15 w16se w16cid">
+<w:styles xmlns:mc="http://schemas.openxmlformats.org/markup-compatibility/2006" xmlns:r="http://schemas.openxmlformats.org/officeDocument/2006/relationships" xmlns:w="http://schemas.openxmlformats.org/wordprocessingml/2006/main" xmlns:w14="http://schemas.microsoft.com/office/word/2010/wordml" xmlns:w15="http://schemas.microsoft.com/office/word/2012/wordml" xmlns:w16cex="http://schemas.microsoft.com/office/word/2018/wordml/cex" xmlns:w16cid="http://schemas.microsoft.com/office/word/2016/wordml/cid" xmlns:w16="http://schemas.microsoft.com/office/word/2018/wordml" xmlns:w16se="http://schemas.microsoft.com/office/word/2015/wordml/symex" mc:Ignorable="w14 w15 w16se w16cid w16 w16cex">
   <w:docDefaults>
     <w:rPrDefault>
       <w:rPr>

</xml_diff>

<commit_message>
Add Conditioning to Appendix A
</commit_message>
<xml_diff>
--- a/docs/GDS Remote Control.docx
+++ b/docs/GDS Remote Control.docx
@@ -4849,6 +4849,11 @@
       </w:r>
     </w:p>
     <w:p>
+      <w:r>
+        <w:t>Before accessing calculated values of the just analyzed replicate, you will want to ensure the background calculation job is complete. This may be queried through the CalculationJobActive command.</w:t>
+      </w:r>
+    </w:p>
+    <w:p>
       <w:pPr>
         <w:pStyle w:val="Heading2"/>
       </w:pPr>
@@ -5656,16 +5661,98 @@
     </w:p>
     <w:p>
       <w:pPr>
-        <w:rPr>
-          <w:rFonts w:ascii="Courier New" w:hAnsi="Courier New"/>
-        </w:rPr>
-      </w:pPr>
-    </w:p>
-    <w:p>
-      <w:pPr>
-        <w:rPr>
-          <w:rFonts w:ascii="Courier New" w:hAnsi="Courier New"/>
-        </w:rPr>
+        <w:pStyle w:val="Heading1"/>
+      </w:pPr>
+      <w:r>
+        <w:lastRenderedPageBreak/>
+        <w:t>Instrument Conditioning</w:t>
+      </w:r>
+    </w:p>
+    <w:p>
+      <w:r>
+        <w:t>This walks through the basic series of steps to condition the instrument. The instrument must be ready to analyze.</w:t>
+      </w:r>
+    </w:p>
+    <w:p>
+      <w:r>
+        <w:t>The date of the last successful conditioner may be checked with the LastConditioner command.</w:t>
+      </w:r>
+    </w:p>
+    <w:p>
+      <w:pPr>
+        <w:pStyle w:val="Heading2"/>
+      </w:pPr>
+      <w:r>
+        <w:t>Steps</w:t>
+      </w:r>
+    </w:p>
+    <w:p>
+      <w:pPr>
+        <w:pStyle w:val="NoSpacing"/>
+        <w:numPr>
+          <w:ilvl w:val="0"/>
+          <w:numId w:val="19"/>
+        </w:numPr>
+      </w:pPr>
+      <w:r>
+        <w:t>Add and analyze warm up sets.</w:t>
+      </w:r>
+    </w:p>
+    <w:p>
+      <w:pPr>
+        <w:pStyle w:val="NoSpacing"/>
+        <w:numPr>
+          <w:ilvl w:val="0"/>
+          <w:numId w:val="19"/>
+        </w:numPr>
+      </w:pPr>
+      <w:r>
+        <w:t>Add conditioner set using AddConditioningSamples command.</w:t>
+      </w:r>
+    </w:p>
+    <w:p>
+      <w:pPr>
+        <w:pStyle w:val="NoSpacing"/>
+        <w:numPr>
+          <w:ilvl w:val="0"/>
+          <w:numId w:val="19"/>
+        </w:numPr>
+      </w:pPr>
+      <w:r>
+        <w:t>Analyze conditioner.</w:t>
+      </w:r>
+    </w:p>
+    <w:p>
+      <w:pPr>
+        <w:pStyle w:val="NoSpacing"/>
+        <w:numPr>
+          <w:ilvl w:val="0"/>
+          <w:numId w:val="19"/>
+        </w:numPr>
+      </w:pPr>
+      <w:r>
+        <w:t>Calculate system registration using Condition command.</w:t>
+      </w:r>
+    </w:p>
+    <w:p>
+      <w:pPr>
+        <w:pStyle w:val="NoSpacing"/>
+        <w:numPr>
+          <w:ilvl w:val="1"/>
+          <w:numId w:val="19"/>
+        </w:numPr>
+      </w:pPr>
+      <w:r>
+        <w:t>Returns once the calculation complete.</w:t>
+      </w:r>
+    </w:p>
+    <w:p>
+      <w:pPr>
+        <w:pStyle w:val="NoSpacing"/>
+        <w:numPr>
+          <w:ilvl w:val="1"/>
+          <w:numId w:val="19"/>
+        </w:numPr>
         <w:sectPr>
           <w:headerReference w:type="default" r:id="rId14"/>
           <w:pgSz w:w="12240" w:h="15840"/>
@@ -5674,6 +5761,12 @@
           <w:docGrid w:linePitch="360"/>
         </w:sectPr>
       </w:pPr>
+      <w:r>
+        <w:t>Check the return error code for any problems</w:t>
+      </w:r>
+      <w:r>
+        <w:t>.</w:t>
+      </w:r>
     </w:p>
     <w:p>
       <w:pPr>
@@ -6614,7 +6707,7 @@
       <w:rPr>
         <w:noProof/>
       </w:rPr>
-      <w:t>17 February 2021</w:t>
+      <w:t>26 February 2021</w:t>
     </w:r>
     <w:r>
       <w:fldChar w:fldCharType="end"/>
@@ -8748,6 +8841,92 @@
     </w:lvl>
   </w:abstractNum>
   <w:abstractNum w:abstractNumId="16" w15:restartNumberingAfterBreak="0">
+    <w:nsid w:val="785A799D"/>
+    <w:multiLevelType w:val="hybridMultilevel"/>
+    <w:tmpl w:val="61EE81DC"/>
+    <w:lvl w:ilvl="0" w:tplc="0409000F">
+      <w:start w:val="1"/>
+      <w:numFmt w:val="decimal"/>
+      <w:lvlText w:val="%1."/>
+      <w:lvlJc w:val="left"/>
+      <w:pPr>
+        <w:ind w:left="720" w:hanging="360"/>
+      </w:pPr>
+    </w:lvl>
+    <w:lvl w:ilvl="1" w:tplc="04090019">
+      <w:start w:val="1"/>
+      <w:numFmt w:val="lowerLetter"/>
+      <w:lvlText w:val="%2."/>
+      <w:lvlJc w:val="left"/>
+      <w:pPr>
+        <w:ind w:left="1440" w:hanging="360"/>
+      </w:pPr>
+    </w:lvl>
+    <w:lvl w:ilvl="2" w:tplc="0409001B" w:tentative="1">
+      <w:start w:val="1"/>
+      <w:numFmt w:val="lowerRoman"/>
+      <w:lvlText w:val="%3."/>
+      <w:lvlJc w:val="right"/>
+      <w:pPr>
+        <w:ind w:left="2160" w:hanging="180"/>
+      </w:pPr>
+    </w:lvl>
+    <w:lvl w:ilvl="3" w:tplc="0409000F" w:tentative="1">
+      <w:start w:val="1"/>
+      <w:numFmt w:val="decimal"/>
+      <w:lvlText w:val="%4."/>
+      <w:lvlJc w:val="left"/>
+      <w:pPr>
+        <w:ind w:left="2880" w:hanging="360"/>
+      </w:pPr>
+    </w:lvl>
+    <w:lvl w:ilvl="4" w:tplc="04090019" w:tentative="1">
+      <w:start w:val="1"/>
+      <w:numFmt w:val="lowerLetter"/>
+      <w:lvlText w:val="%5."/>
+      <w:lvlJc w:val="left"/>
+      <w:pPr>
+        <w:ind w:left="3600" w:hanging="360"/>
+      </w:pPr>
+    </w:lvl>
+    <w:lvl w:ilvl="5" w:tplc="0409001B" w:tentative="1">
+      <w:start w:val="1"/>
+      <w:numFmt w:val="lowerRoman"/>
+      <w:lvlText w:val="%6."/>
+      <w:lvlJc w:val="right"/>
+      <w:pPr>
+        <w:ind w:left="4320" w:hanging="180"/>
+      </w:pPr>
+    </w:lvl>
+    <w:lvl w:ilvl="6" w:tplc="0409000F" w:tentative="1">
+      <w:start w:val="1"/>
+      <w:numFmt w:val="decimal"/>
+      <w:lvlText w:val="%7."/>
+      <w:lvlJc w:val="left"/>
+      <w:pPr>
+        <w:ind w:left="5040" w:hanging="360"/>
+      </w:pPr>
+    </w:lvl>
+    <w:lvl w:ilvl="7" w:tplc="04090019" w:tentative="1">
+      <w:start w:val="1"/>
+      <w:numFmt w:val="lowerLetter"/>
+      <w:lvlText w:val="%8."/>
+      <w:lvlJc w:val="left"/>
+      <w:pPr>
+        <w:ind w:left="5760" w:hanging="360"/>
+      </w:pPr>
+    </w:lvl>
+    <w:lvl w:ilvl="8" w:tplc="0409001B" w:tentative="1">
+      <w:start w:val="1"/>
+      <w:numFmt w:val="lowerRoman"/>
+      <w:lvlText w:val="%9."/>
+      <w:lvlJc w:val="right"/>
+      <w:pPr>
+        <w:ind w:left="6480" w:hanging="180"/>
+      </w:pPr>
+    </w:lvl>
+  </w:abstractNum>
+  <w:abstractNum w:abstractNumId="17" w15:restartNumberingAfterBreak="0">
     <w:nsid w:val="79C9662D"/>
     <w:multiLevelType w:val="hybridMultilevel"/>
     <w:tmpl w:val="4B6AB332"/>
@@ -8833,7 +9012,7 @@
       </w:pPr>
     </w:lvl>
   </w:abstractNum>
-  <w:abstractNum w:abstractNumId="17" w15:restartNumberingAfterBreak="0">
+  <w:abstractNum w:abstractNumId="18" w15:restartNumberingAfterBreak="0">
     <w:nsid w:val="7A2403E7"/>
     <w:multiLevelType w:val="hybridMultilevel"/>
     <w:tmpl w:val="D834F2F2"/>
@@ -8947,7 +9126,7 @@
     </w:lvl>
   </w:abstractNum>
   <w:num w:numId="1">
-    <w:abstractNumId w:val="16"/>
+    <w:abstractNumId w:val="17"/>
   </w:num>
   <w:num w:numId="2">
     <w:abstractNumId w:val="3"/>
@@ -8968,7 +9147,7 @@
     <w:abstractNumId w:val="0"/>
   </w:num>
   <w:num w:numId="8">
-    <w:abstractNumId w:val="17"/>
+    <w:abstractNumId w:val="18"/>
   </w:num>
   <w:num w:numId="9">
     <w:abstractNumId w:val="9"/>
@@ -8999,6 +9178,9 @@
   </w:num>
   <w:num w:numId="18">
     <w:abstractNumId w:val="10"/>
+  </w:num>
+  <w:num w:numId="19">
+    <w:abstractNumId w:val="16"/>
   </w:num>
 </w:numbering>
 </file>

</xml_diff>

<commit_message>
Add ConditioningRequired remote query command
</commit_message>
<xml_diff>
--- a/docs/GDS Remote Control.docx
+++ b/docs/GDS Remote Control.docx
@@ -1366,6 +1366,94 @@
       </w:pPr>
       <w:r>
         <w:br w:type="page"/>
+      </w:r>
+    </w:p>
+    <w:p>
+      <w:pPr>
+        <w:pStyle w:val="Heading1"/>
+      </w:pPr>
+      <w:r>
+        <w:lastRenderedPageBreak/>
+        <w:t>Conditioning Required</w:t>
+      </w:r>
+    </w:p>
+    <w:p>
+      <w:pPr>
+        <w:tabs>
+          <w:tab w:val="left" w:pos="7890"/>
+        </w:tabs>
+      </w:pPr>
+      <w:r>
+        <w:t>This returns whether conditioning is required</w:t>
+      </w:r>
+      <w:r>
+        <w:t>.</w:t>
+      </w:r>
+      <w:r>
+        <w:t xml:space="preserve"> Conditioning would be required if an analyzed sample’s spectra is not a good match for the method. If true, add and analyze a conditioner sample.</w:t>
+      </w:r>
+    </w:p>
+    <w:p>
+      <w:pPr>
+        <w:pStyle w:val="Heading2"/>
+      </w:pPr>
+      <w:r>
+        <w:t>Syntax</w:t>
+      </w:r>
+    </w:p>
+    <w:p>
+      <w:pPr>
+        <w:pStyle w:val="NoSpacing"/>
+      </w:pPr>
+      <w:r>
+        <w:t>&lt;</w:t>
+      </w:r>
+      <w:r>
+        <w:t xml:space="preserve">ConditioningRequired </w:t>
+      </w:r>
+      <w:r>
+        <w:t>/&gt;</w:t>
+      </w:r>
+    </w:p>
+    <w:p>
+      <w:pPr>
+        <w:pStyle w:val="Heading2"/>
+      </w:pPr>
+      <w:r>
+        <w:t>Reply</w:t>
+      </w:r>
+    </w:p>
+    <w:p>
+      <w:pPr>
+        <w:pStyle w:val="NoSpacing"/>
+      </w:pPr>
+      <w:r>
+        <w:t>&lt;ConditioningRequired Value=”false”/&gt;</w:t>
+      </w:r>
+    </w:p>
+    <w:p>
+      <w:pPr>
+        <w:pStyle w:val="Heading2"/>
+      </w:pPr>
+      <w:r>
+        <w:t>Possible Error Codes</w:t>
+      </w:r>
+    </w:p>
+    <w:p>
+      <w:pPr>
+        <w:pStyle w:val="NoSpacing"/>
+      </w:pPr>
+      <w:r>
+        <w:t xml:space="preserve">6 </w:t>
+      </w:r>
+      <w:r>
+        <w:t>–</w:t>
+      </w:r>
+      <w:r>
+        <w:t xml:space="preserve"> E</w:t>
+      </w:r>
+      <w:r>
+        <w:t>xception</w:t>
       </w:r>
     </w:p>
     <w:p>
@@ -4854,6 +4942,11 @@
       </w:r>
     </w:p>
     <w:p>
+      <w:r>
+        <w:t>Once the sample has been analyzed and calculated, you may check with the ConditioningRequired command to see if the spectra did not match what was expected for the method.</w:t>
+      </w:r>
+    </w:p>
+    <w:p>
       <w:pPr>
         <w:pStyle w:val="Heading2"/>
       </w:pPr>
@@ -6707,7 +6800,7 @@
       <w:rPr>
         <w:noProof/>
       </w:rPr>
-      <w:t>26 February 2021</w:t>
+      <w:t>10 March 2021</w:t>
     </w:r>
     <w:r>
       <w:fldChar w:fldCharType="end"/>

</xml_diff>